<commit_message>
My updates with new analysis and lilac graphs
Commit prior to synchronising with Karl's work on the
main document text.
</commit_message>
<xml_diff>
--- a/report/paper.docx
+++ b/report/paper.docx
@@ -186,7 +186,7 @@
         <w:t xml:space="preserve"> </w:t>
       </w:r>
       <w:r>
-        <w:t xml:space="preserve">* OA books as a group have 9 10 times more downloads than non-OA books and 2.0 2.4 times more citations overall.</w:t>
+        <w:t xml:space="preserve">* OA books as a group have 10 10 times more downloads than non-OA books and 2.0 2.4 times more citations overall.</w:t>
       </w:r>
       <w:r>
         <w:t xml:space="preserve"> </w:t>
@@ -449,7 +449,7 @@
         <w:pStyle w:val="BodyText"/>
       </w:pPr>
       <w:r>
-        <w:t xml:space="preserve">OA books as a group have on average 910 times more downloads than non-OA books (first pair of bars in the top panel). There are also 2.0 2.4 times more citations for OA books. To a lesser extent (proportionally), there is also on average a higher number of unique web domains referencing OA titles. Higher levels of usage (via all three proxies) for OA books are also observed across each of the groups by book type and discipline cluster. It can be seen that the magnitudes of difference for each metric across OA and non-OA books vary across the different groups. For example, the difference between downloads of OA books and non-OA books seems to be amplified for the biomedical sciences. However, there is a consistent pattern across the different groups that OA books are seeing more usage.</w:t>
+        <w:t xml:space="preserve">OA books as a group have on average 1010 times more downloads than non-OA books (first pair of bars in the top panel). There are also 2.0 2.4 times more citations for OA books. To a lesser extent (proportionally), there is also on average a higher number of unique web domains referencing OA titles. Higher levels of usage (via all three proxies) for OA books are also observed across each of the groups by book type and discipline cluster. It can be seen that the magnitudes of difference for each metric across OA and non-OA books vary across the different groups. For example, the difference between downloads of OA books and non-OA books seems to be amplified for the biomedical sciences. However, there is a consistent pattern across the different groups that OA books are seeing more usage.</w:t>
       </w:r>
     </w:p>
     <w:p>
@@ -907,7 +907,7 @@
         <w:pStyle w:val="FirstParagraph"/>
       </w:pPr>
       <w:r>
-        <w:t xml:space="preserve">Overall, we find OA books having to reach more countries globally than non-OA books. Figure 3 also presented some evidence that OA books see improved usage for traditionally under-served countries and low to middle income countries. To explore this in more detail we focus on the anonymised downloads, which are solely attributed to OA books (as non-OA books can only be accessed if subscribed to, i.e., logged access). In particular, we can examine usage in countries that do not otherwise have access to Springer Nature books in digital formats. Usage of OA books was identified in 47 67 countries that recorded zero usage of the non-OA books in the data set. Of the 67 countries where only OA books recorded usage, 024 countries were from Africa. Usage of OA books from countries that do not otherwise purchase Springer Nature non-OA ebook titles totalled 197130.0145,353 downloads, representing 01% of the total anonymous usage of OA titles.</w:t>
+        <w:t xml:space="preserve">Overall, we find OA books having to reach more countries globally than non-OA books. Figure 3 also presented some evidence that OA books see improved usage for traditionally under-served countries and low to middle income countries. To explore this in more detail we focus on the anonymised downloads, which are solely attributed to OA books (as non-OA books can only be accessed if subscribed to, i.e., logged access). In particular, we can examine usage in countries that do not otherwise have access to Springer Nature books in digital formats. Usage of OA books was identified in 67 countries that recorded zero usage of the non-OA books in the data set. Of the 67 countries where only OA books recorded usage, 24 countries were from Africa. Usage of OA books from countries that do not otherwise purchase Springer Nature non-OA ebook titles totalled 145,353 downloads, representing 1% of the total anonymous usage of OA titles.</w:t>
       </w:r>
     </w:p>
     <w:p>
@@ -971,19 +971,19 @@
         <w:t xml:space="preserve"> </w:t>
       </w:r>
       <w:r>
-        <w:t xml:space="preserve">A total of 4767 countries with zero logged</w:t>
-      </w:r>
-      <w:r>
-        <w:t xml:space="preserve"> </w:t>
-      </w:r>
-      <w:r>
-        <w:t xml:space="preserve">usage show anonymous usage with a total of 197130.0145,353 downloads representing 01% of the total anonymous</w:t>
-      </w:r>
-      <w:r>
-        <w:t xml:space="preserve"> </w:t>
-      </w:r>
-      <w:r>
-        <w:t xml:space="preserve">usage. Of those countries, 024 were from Africa, with others mostly in the Middle East and southeast</w:t>
+        <w:t xml:space="preserve">A total of 67 countries with zero logged</w:t>
+      </w:r>
+      <w:r>
+        <w:t xml:space="preserve"> </w:t>
+      </w:r>
+      <w:r>
+        <w:t xml:space="preserve">usage show anonymous usage with a total of 145,353 downloads representing 1% of the total anonymous</w:t>
+      </w:r>
+      <w:r>
+        <w:t xml:space="preserve"> </w:t>
+      </w:r>
+      <w:r>
+        <w:t xml:space="preserve">usage. Of those countries, 24 were from Africa, with others mostly in the Middle East and southeast</w:t>
       </w:r>
       <w:r>
         <w:t xml:space="preserve"> </w:t>
@@ -1628,7 +1628,7 @@
         <w:pStyle w:val="BodyText"/>
       </w:pPr>
       <w:r>
-        <w:t xml:space="preserve">Broadly speaking the geographical representation of pages that refer to books in the corpus is consistent with the usage via downloads and citations, with European (.uk, .de, .it), North American (.edu, .ca) and Australian (.au) top level domains (TLDs) dominating (see Table S1 in the Appendix). The top ten TLDs constitute 7980% of all web pages identified for the whole corpus of books. Overall, the difference between the number of websites and the range of TLDs between the OA and non-OA books shows a 13937% increase in unique domains referencing the OA books versus non-OA titles (with the increases for each of the top ten TLDs displayed in Figure S4). This is a relatively small increase compared to the 910-fold effect on downloads and more than doubling of the number of citations.</w:t>
+        <w:t xml:space="preserve">Broadly speaking the geographical representation of pages that refer to books in the corpus is consistent with the usage via downloads and citations, with European (.uk, .de, .it), North American (.edu, .ca) and Australian (.au) top level domains (TLDs) dominating (see Table S1 in the Appendix). The top ten TLDs constitute 8080% of all web pages identified for the whole corpus of books. Overall, the difference between the number of websites and the range of TLDs between the OA and non-OA books shows a 13937% increase in unique domains referencing the OA books versus non-OA titles (with the increases for each of the top ten TLDs displayed in Figure S4). This is a relatively small increase compared to the 1010-fold effect on downloads and more than doubling of the number of citations.</w:t>
       </w:r>
     </w:p>
     <w:p>
@@ -1944,6 +1944,185 @@
     <w:p>
       <w:pPr>
         <w:pStyle w:val="FirstParagraph"/>
+      </w:pPr>
+    </w:p>
+    <w:p>
+      <w:pPr>
+        <w:pStyle w:val="BodyText"/>
+      </w:pPr>
+      <w:r>
+        <w:rPr>
+          <w:i/>
+        </w:rPr>
+        <w:t xml:space="preserve">Figure S1: Downloads normalised by publication count per country.</w:t>
+      </w:r>
+      <w:r>
+        <w:t xml:space="preserve"> </w:t>
+      </w:r>
+      <w:r>
+        <w:t xml:space="preserve">This figure shows the usage patterns of OA and non-OA books after normalisation by total publication count (as a proxy for</w:t>
+      </w:r>
+      <w:r>
+        <w:t xml:space="preserve"> </w:t>
+      </w:r>
+      <w:r>
+        <w:t xml:space="preserve">“</w:t>
+      </w:r>
+      <w:r>
+        <w:t xml:space="preserve">population</w:t>
+      </w:r>
+      <w:r>
+        <w:t xml:space="preserve">”</w:t>
+      </w:r>
+      <w:r>
+        <w:t xml:space="preserve">) for each country. The patterns are consistent with those observed in Figure 3, with the biggest change seemingly recorded in Latin America, Africa, Central Asia and the Middle East.</w:t>
+      </w:r>
+    </w:p>
+    <w:p>
+      <w:pPr>
+        <w:pStyle w:val="BodyText"/>
+      </w:pPr>
+      <w:r>
+        <w:drawing>
+          <wp:inline>
+            <wp:extent cx="5334000" cy="8001000"/>
+            <wp:effectExtent b="0" l="0" r="0" t="0"/>
+            <wp:docPr descr="" title="" id="1" name="Picture"/>
+            <a:graphic>
+              <a:graphicData uri="http://schemas.openxmlformats.org/drawingml/2006/picture">
+                <pic:pic>
+                  <pic:nvPicPr>
+                    <pic:cNvPr descr="latam_title_effect.png" id="0" name="Picture"/>
+                    <pic:cNvPicPr>
+                      <a:picLocks noChangeArrowheads="1" noChangeAspect="1"/>
+                    </pic:cNvPicPr>
+                  </pic:nvPicPr>
+                  <pic:blipFill>
+                    <a:blip r:embed="rId45"/>
+                    <a:stretch>
+                      <a:fillRect/>
+                    </a:stretch>
+                  </pic:blipFill>
+                  <pic:spPr bwMode="auto">
+                    <a:xfrm>
+                      <a:off x="0" y="0"/>
+                      <a:ext cx="5334000" cy="8001000"/>
+                    </a:xfrm>
+                    <a:prstGeom prst="rect">
+                      <a:avLst/>
+                    </a:prstGeom>
+                    <a:noFill/>
+                    <a:ln w="9525">
+                      <a:noFill/>
+                      <a:headEnd/>
+                      <a:tailEnd/>
+                    </a:ln>
+                  </pic:spPr>
+                </pic:pic>
+              </a:graphicData>
+            </a:graphic>
+          </wp:inline>
+        </w:drawing>
+      </w:r>
+    </w:p>
+    <w:p>
+      <w:pPr>
+        <w:pStyle w:val="BodyText"/>
+      </w:pPr>
+      <w:r>
+        <w:rPr>
+          <w:i/>
+        </w:rPr>
+        <w:t xml:space="preserve">Figure S2: Increases in usage for books with</w:t>
+      </w:r>
+      <w:r>
+        <w:rPr>
+          <w:i/>
+        </w:rPr>
+        <w:t xml:space="preserve"> </w:t>
+      </w:r>
+      <w:r>
+        <w:rPr>
+          <w:i/>
+        </w:rPr>
+        <w:t xml:space="preserve">“</w:t>
+      </w:r>
+      <w:r>
+        <w:rPr>
+          <w:i/>
+        </w:rPr>
+        <w:t xml:space="preserve">Latin America</w:t>
+      </w:r>
+      <w:r>
+        <w:rPr>
+          <w:i/>
+        </w:rPr>
+        <w:t xml:space="preserve">”</w:t>
+      </w:r>
+      <w:r>
+        <w:rPr>
+          <w:i/>
+        </w:rPr>
+        <w:t xml:space="preserve"> </w:t>
+      </w:r>
+      <w:r>
+        <w:rPr>
+          <w:i/>
+        </w:rPr>
+        <w:t xml:space="preserve">in the title.</w:t>
+      </w:r>
+      <w:r>
+        <w:t xml:space="preserve"> </w:t>
+      </w:r>
+      <w:r>
+        <w:t xml:space="preserve">Overall usage for each country of</w:t>
+      </w:r>
+      <w:r>
+        <w:t xml:space="preserve"> </w:t>
+      </w:r>
+      <w:r>
+        <w:t xml:space="preserve">books with</w:t>
+      </w:r>
+      <w:r>
+        <w:t xml:space="preserve"> </w:t>
+      </w:r>
+      <w:r>
+        <w:t xml:space="preserve">“</w:t>
+      </w:r>
+      <w:r>
+        <w:t xml:space="preserve">Latin America</w:t>
+      </w:r>
+      <w:r>
+        <w:t xml:space="preserve">”</w:t>
+      </w:r>
+      <w:r>
+        <w:t xml:space="preserve"> </w:t>
+      </w:r>
+      <w:r>
+        <w:t xml:space="preserve">in the title was divided by usage for that country for the full corpus. Increases</w:t>
+      </w:r>
+      <w:r>
+        <w:t xml:space="preserve"> </w:t>
+      </w:r>
+      <w:r>
+        <w:t xml:space="preserve">in usage are shown on a log scale, with countries showing unchanged or decreased usage displayed in white.</w:t>
+      </w:r>
+      <w:r>
+        <w:t xml:space="preserve"> </w:t>
+      </w:r>
+      <w:r>
+        <w:t xml:space="preserve">OA books show relatively more increase across a range of countries, with the enhancement concentrated in Latin</w:t>
+      </w:r>
+      <w:r>
+        <w:t xml:space="preserve"> </w:t>
+      </w:r>
+      <w:r>
+        <w:t xml:space="preserve">America.</w:t>
+      </w:r>
+    </w:p>
+    <w:p>
+      <w:pPr>
+        <w:pStyle w:val="BodyText"/>
       </w:pPr>
       <w:r>
         <w:drawing>
@@ -1955,13 +2134,13 @@
               <a:graphicData uri="http://schemas.openxmlformats.org/drawingml/2006/picture">
                 <pic:pic>
                   <pic:nvPicPr>
-                    <pic:cNvPr descr="norm_downloads.png" id="0" name="Picture"/>
+                    <pic:cNvPr descr="anon_v_logged.png" id="0" name="Picture"/>
                     <pic:cNvPicPr>
                       <a:picLocks noChangeArrowheads="1" noChangeAspect="1"/>
                     </pic:cNvPicPr>
                   </pic:nvPicPr>
                   <pic:blipFill>
-                    <a:blip r:embed="rId45"/>
+                    <a:blip r:embed="rId46"/>
                     <a:stretch>
                       <a:fillRect/>
                     </a:stretch>
@@ -1996,227 +2175,6 @@
         <w:rPr>
           <w:i/>
         </w:rPr>
-        <w:t xml:space="preserve">Figure S1: Downloads normalised by publication count per country.</w:t>
-      </w:r>
-      <w:r>
-        <w:t xml:space="preserve"> </w:t>
-      </w:r>
-      <w:r>
-        <w:t xml:space="preserve">This figure shows the usage patterns of OA and non-OA books after normalisation by total publication count (as a proxy for</w:t>
-      </w:r>
-      <w:r>
-        <w:t xml:space="preserve"> </w:t>
-      </w:r>
-      <w:r>
-        <w:t xml:space="preserve">“</w:t>
-      </w:r>
-      <w:r>
-        <w:t xml:space="preserve">population</w:t>
-      </w:r>
-      <w:r>
-        <w:t xml:space="preserve">”</w:t>
-      </w:r>
-      <w:r>
-        <w:t xml:space="preserve">) for each country. The patterns are consistent with those observed in Figure 3, with the biggest change seemingly recorded in Latin America, Africa, Central Asia and the Middle East.</w:t>
-      </w:r>
-    </w:p>
-    <w:p>
-      <w:pPr>
-        <w:pStyle w:val="BodyText"/>
-      </w:pPr>
-      <w:r>
-        <w:drawing>
-          <wp:inline>
-            <wp:extent cx="5334000" cy="8001000"/>
-            <wp:effectExtent b="0" l="0" r="0" t="0"/>
-            <wp:docPr descr="" title="" id="1" name="Picture"/>
-            <a:graphic>
-              <a:graphicData uri="http://schemas.openxmlformats.org/drawingml/2006/picture">
-                <pic:pic>
-                  <pic:nvPicPr>
-                    <pic:cNvPr descr="latam_title_effect.png" id="0" name="Picture"/>
-                    <pic:cNvPicPr>
-                      <a:picLocks noChangeArrowheads="1" noChangeAspect="1"/>
-                    </pic:cNvPicPr>
-                  </pic:nvPicPr>
-                  <pic:blipFill>
-                    <a:blip r:embed="rId46"/>
-                    <a:stretch>
-                      <a:fillRect/>
-                    </a:stretch>
-                  </pic:blipFill>
-                  <pic:spPr bwMode="auto">
-                    <a:xfrm>
-                      <a:off x="0" y="0"/>
-                      <a:ext cx="5334000" cy="8001000"/>
-                    </a:xfrm>
-                    <a:prstGeom prst="rect">
-                      <a:avLst/>
-                    </a:prstGeom>
-                    <a:noFill/>
-                    <a:ln w="9525">
-                      <a:noFill/>
-                      <a:headEnd/>
-                      <a:tailEnd/>
-                    </a:ln>
-                  </pic:spPr>
-                </pic:pic>
-              </a:graphicData>
-            </a:graphic>
-          </wp:inline>
-        </w:drawing>
-      </w:r>
-    </w:p>
-    <w:p>
-      <w:pPr>
-        <w:pStyle w:val="BodyText"/>
-      </w:pPr>
-      <w:r>
-        <w:rPr>
-          <w:i/>
-        </w:rPr>
-        <w:t xml:space="preserve">Figure S2: Increases in usage for books with</w:t>
-      </w:r>
-      <w:r>
-        <w:rPr>
-          <w:i/>
-        </w:rPr>
-        <w:t xml:space="preserve"> </w:t>
-      </w:r>
-      <w:r>
-        <w:rPr>
-          <w:i/>
-        </w:rPr>
-        <w:t xml:space="preserve">“</w:t>
-      </w:r>
-      <w:r>
-        <w:rPr>
-          <w:i/>
-        </w:rPr>
-        <w:t xml:space="preserve">Latin America</w:t>
-      </w:r>
-      <w:r>
-        <w:rPr>
-          <w:i/>
-        </w:rPr>
-        <w:t xml:space="preserve">”</w:t>
-      </w:r>
-      <w:r>
-        <w:rPr>
-          <w:i/>
-        </w:rPr>
-        <w:t xml:space="preserve"> </w:t>
-      </w:r>
-      <w:r>
-        <w:rPr>
-          <w:i/>
-        </w:rPr>
-        <w:t xml:space="preserve">in the title.</w:t>
-      </w:r>
-      <w:r>
-        <w:t xml:space="preserve"> </w:t>
-      </w:r>
-      <w:r>
-        <w:t xml:space="preserve">Overall usage for each country of</w:t>
-      </w:r>
-      <w:r>
-        <w:t xml:space="preserve"> </w:t>
-      </w:r>
-      <w:r>
-        <w:t xml:space="preserve">books with</w:t>
-      </w:r>
-      <w:r>
-        <w:t xml:space="preserve"> </w:t>
-      </w:r>
-      <w:r>
-        <w:t xml:space="preserve">“</w:t>
-      </w:r>
-      <w:r>
-        <w:t xml:space="preserve">Latin America</w:t>
-      </w:r>
-      <w:r>
-        <w:t xml:space="preserve">”</w:t>
-      </w:r>
-      <w:r>
-        <w:t xml:space="preserve"> </w:t>
-      </w:r>
-      <w:r>
-        <w:t xml:space="preserve">in the title was divided by usage for that country for the full corpus. Increases</w:t>
-      </w:r>
-      <w:r>
-        <w:t xml:space="preserve"> </w:t>
-      </w:r>
-      <w:r>
-        <w:t xml:space="preserve">in usage are shown on a log scale, with countries showing unchanged or decreased usage displayed in white.</w:t>
-      </w:r>
-      <w:r>
-        <w:t xml:space="preserve"> </w:t>
-      </w:r>
-      <w:r>
-        <w:t xml:space="preserve">OA books show relatively more increase across a range of countries, with the enhancement concentrated in Latin</w:t>
-      </w:r>
-      <w:r>
-        <w:t xml:space="preserve"> </w:t>
-      </w:r>
-      <w:r>
-        <w:t xml:space="preserve">America.</w:t>
-      </w:r>
-    </w:p>
-    <w:p>
-      <w:pPr>
-        <w:pStyle w:val="BodyText"/>
-      </w:pPr>
-      <w:r>
-        <w:drawing>
-          <wp:inline>
-            <wp:extent cx="5334000" cy="5334000"/>
-            <wp:effectExtent b="0" l="0" r="0" t="0"/>
-            <wp:docPr descr="" title="" id="1" name="Picture"/>
-            <a:graphic>
-              <a:graphicData uri="http://schemas.openxmlformats.org/drawingml/2006/picture">
-                <pic:pic>
-                  <pic:nvPicPr>
-                    <pic:cNvPr descr="anon_v_logged.png" id="0" name="Picture"/>
-                    <pic:cNvPicPr>
-                      <a:picLocks noChangeArrowheads="1" noChangeAspect="1"/>
-                    </pic:cNvPicPr>
-                  </pic:nvPicPr>
-                  <pic:blipFill>
-                    <a:blip r:embed="rId47"/>
-                    <a:stretch>
-                      <a:fillRect/>
-                    </a:stretch>
-                  </pic:blipFill>
-                  <pic:spPr bwMode="auto">
-                    <a:xfrm>
-                      <a:off x="0" y="0"/>
-                      <a:ext cx="5334000" cy="5334000"/>
-                    </a:xfrm>
-                    <a:prstGeom prst="rect">
-                      <a:avLst/>
-                    </a:prstGeom>
-                    <a:noFill/>
-                    <a:ln w="9525">
-                      <a:noFill/>
-                      <a:headEnd/>
-                      <a:tailEnd/>
-                    </a:ln>
-                  </pic:spPr>
-                </pic:pic>
-              </a:graphicData>
-            </a:graphic>
-          </wp:inline>
-        </w:drawing>
-      </w:r>
-    </w:p>
-    <w:p>
-      <w:pPr>
-        <w:pStyle w:val="BodyText"/>
-      </w:pPr>
-      <w:r>
-        <w:rPr>
-          <w:i/>
-        </w:rPr>
         <w:t xml:space="preserve">Figure S3: Logged (top) vs anonymous (bottom) usage of OA books show different country level patterns of usage.</w:t>
       </w:r>
       <w:r>
@@ -3209,7 +3167,7 @@
                     </pic:cNvPicPr>
                   </pic:nvPicPr>
                   <pic:blipFill>
-                    <a:blip r:embed="rId48"/>
+                    <a:blip r:embed="rId47"/>
                     <a:stretch>
                       <a:fillRect/>
                     </a:stretch>
@@ -3251,21 +3209,21 @@
       <w:pPr>
         <w:pStyle w:val="Heading2"/>
       </w:pPr>
-      <w:bookmarkStart w:id="49" w:name="supplementary-data-and-methodology"/>
+      <w:bookmarkStart w:id="48" w:name="supplementary-data-and-methodology"/>
       <w:r>
         <w:t xml:space="preserve">Supplementary data and methodology</w:t>
       </w:r>
+      <w:bookmarkEnd w:id="48"/>
+    </w:p>
+    <w:p>
+      <w:pPr>
+        <w:pStyle w:val="Heading3"/>
+      </w:pPr>
+      <w:bookmarkStart w:id="49" w:name="selection-of-non-oa-comparator-titles"/>
+      <w:r>
+        <w:t xml:space="preserve">Selection of non-OA comparator titles</w:t>
+      </w:r>
       <w:bookmarkEnd w:id="49"/>
-    </w:p>
-    <w:p>
-      <w:pPr>
-        <w:pStyle w:val="Heading3"/>
-      </w:pPr>
-      <w:bookmarkStart w:id="50" w:name="selection-of-non-oa-comparator-titles"/>
-      <w:r>
-        <w:t xml:space="preserve">Selection of non-OA comparator titles</w:t>
-      </w:r>
-      <w:bookmarkEnd w:id="50"/>
     </w:p>
     <w:p>
       <w:pPr>
@@ -3387,11 +3345,11 @@
       <w:pPr>
         <w:pStyle w:val="Heading3"/>
       </w:pPr>
-      <w:bookmarkStart w:id="51" w:name="usage-data"/>
+      <w:bookmarkStart w:id="50" w:name="usage-data"/>
       <w:r>
         <w:t xml:space="preserve">Usage data</w:t>
       </w:r>
-      <w:bookmarkEnd w:id="51"/>
+      <w:bookmarkEnd w:id="50"/>
     </w:p>
     <w:p>
       <w:pPr>
@@ -3540,11 +3498,11 @@
       <w:pPr>
         <w:pStyle w:val="Heading3"/>
       </w:pPr>
-      <w:bookmarkStart w:id="52" w:name="logged-vs-anonymous-downloads"/>
+      <w:bookmarkStart w:id="51" w:name="logged-vs-anonymous-downloads"/>
       <w:r>
         <w:t xml:space="preserve">Logged vs anonymous downloads</w:t>
       </w:r>
-      <w:bookmarkEnd w:id="52"/>
+      <w:bookmarkEnd w:id="51"/>
     </w:p>
     <w:p>
       <w:pPr>
@@ -3646,10 +3604,61 @@
       <w:pPr>
         <w:pStyle w:val="Heading3"/>
       </w:pPr>
-      <w:bookmarkStart w:id="53" w:name="geolocation-of-downloads"/>
+      <w:bookmarkStart w:id="52" w:name="geolocation-of-downloads"/>
       <w:r>
         <w:t xml:space="preserve">Geolocation of downloads</w:t>
       </w:r>
+      <w:bookmarkEnd w:id="52"/>
+    </w:p>
+    <w:p>
+      <w:pPr>
+        <w:pStyle w:val="FirstParagraph"/>
+      </w:pPr>
+      <w:r>
+        <w:t xml:space="preserve">For logged usage data, the country and city information were provided by Springer Nature as mentioned above. To</w:t>
+      </w:r>
+      <w:r>
+        <w:t xml:space="preserve"> </w:t>
+      </w:r>
+      <w:r>
+        <w:t xml:space="preserve">convert the IP addresses for anonymous usage to geographical usage we used the IP2Location database to identify</w:t>
+      </w:r>
+      <w:r>
+        <w:t xml:space="preserve"> </w:t>
+      </w:r>
+      <w:r>
+        <w:t xml:space="preserve">countries and cities associated with individual IP addresses. This required replacing the last byte in the IP</w:t>
+      </w:r>
+      <w:r>
+        <w:t xml:space="preserve"> </w:t>
+      </w:r>
+      <w:r>
+        <w:t xml:space="preserve">address (with</w:t>
+      </w:r>
+      <w:r>
+        <w:t xml:space="preserve"> </w:t>
+      </w:r>
+      <w:r>
+        <w:t xml:space="preserve">“</w:t>
+      </w:r>
+      <w:r>
+        <w:t xml:space="preserve">1</w:t>
+      </w:r>
+      <w:r>
+        <w:t xml:space="preserve">”</w:t>
+      </w:r>
+      <w:r>
+        <w:t xml:space="preserve">) and matching the country and city names to those used in the logged usage data.</w:t>
+      </w:r>
+    </w:p>
+    <w:p>
+      <w:pPr>
+        <w:pStyle w:val="Heading3"/>
+      </w:pPr>
+      <w:bookmarkStart w:id="53" w:name="data-for-country-normalisation"/>
+      <w:r>
+        <w:t xml:space="preserve">Data for country normalisation</w:t>
+      </w:r>
       <w:bookmarkEnd w:id="53"/>
     </w:p>
     <w:p>
@@ -3657,99 +3666,48 @@
         <w:pStyle w:val="FirstParagraph"/>
       </w:pPr>
       <w:r>
-        <w:t xml:space="preserve">For logged usage data, the country and city information were provided by Springer Nature as mentioned above. To</w:t>
-      </w:r>
-      <w:r>
-        <w:t xml:space="preserve"> </w:t>
-      </w:r>
-      <w:r>
-        <w:t xml:space="preserve">convert the IP addresses for anonymous usage to geographical usage we used the IP2Location database to identify</w:t>
-      </w:r>
-      <w:r>
-        <w:t xml:space="preserve"> </w:t>
-      </w:r>
-      <w:r>
-        <w:t xml:space="preserve">countries and cities associated with individual IP addresses. This required replacing the last byte in the IP</w:t>
-      </w:r>
-      <w:r>
-        <w:t xml:space="preserve"> </w:t>
-      </w:r>
-      <w:r>
-        <w:t xml:space="preserve">address (with</w:t>
-      </w:r>
-      <w:r>
-        <w:t xml:space="preserve"> </w:t>
-      </w:r>
-      <w:r>
-        <w:t xml:space="preserve">“</w:t>
-      </w:r>
-      <w:r>
-        <w:t xml:space="preserve">1</w:t>
-      </w:r>
-      <w:r>
-        <w:t xml:space="preserve">”</w:t>
-      </w:r>
-      <w:r>
-        <w:t xml:space="preserve">) and matching the country and city names to those used in the logged usage data.</w:t>
+        <w:t xml:space="preserve">To normalise country-level download data by each country’s volume of publication, citation, and enrolment in</w:t>
+      </w:r>
+      <w:r>
+        <w:t xml:space="preserve"> </w:t>
+      </w:r>
+      <w:r>
+        <w:t xml:space="preserve">tertiary education, we collect the number of publications and citations by country through an in-house database.</w:t>
+      </w:r>
+      <w:r>
+        <w:t xml:space="preserve"> </w:t>
+      </w:r>
+      <w:r>
+        <w:t xml:space="preserve">This database is provided by a data infrastructure run by the Curtin Open Knowledge Initiative (COKI), which</w:t>
+      </w:r>
+      <w:r>
+        <w:t xml:space="preserve"> </w:t>
+      </w:r>
+      <w:r>
+        <w:t xml:space="preserve">collects and integrates multiple data sources on open knowledge. The COKI database on publications draws data from</w:t>
+      </w:r>
+      <w:r>
+        <w:t xml:space="preserve"> </w:t>
+      </w:r>
+      <w:r>
+        <w:t xml:space="preserve">Microsoft Academic, Web of Science and Scopus through institutional affiliations. The affiliations are mapped against</w:t>
+      </w:r>
+      <w:r>
+        <w:t xml:space="preserve"> </w:t>
+      </w:r>
+      <w:r>
+        <w:t xml:space="preserve">the Global Research Identifier Database (GRID) for geolocation data.</w:t>
       </w:r>
     </w:p>
     <w:p>
       <w:pPr>
         <w:pStyle w:val="Heading3"/>
       </w:pPr>
-      <w:bookmarkStart w:id="54" w:name="data-for-country-normalisation"/>
-      <w:r>
-        <w:t xml:space="preserve">Data for country normalisation</w:t>
+      <w:bookmarkStart w:id="54" w:name="statistical-measures-and-sensitivity-analysis"/>
+      <w:r>
+        <w:t xml:space="preserve">Statistical measures and sensitivity analysis</w:t>
       </w:r>
       <w:bookmarkEnd w:id="54"/>
-    </w:p>
-    <w:p>
-      <w:pPr>
-        <w:pStyle w:val="FirstParagraph"/>
-      </w:pPr>
-      <w:r>
-        <w:t xml:space="preserve">To normalise country-level download data by each country’s volume of publication, citation, and enrolment in</w:t>
-      </w:r>
-      <w:r>
-        <w:t xml:space="preserve"> </w:t>
-      </w:r>
-      <w:r>
-        <w:t xml:space="preserve">tertiary education, we collect the number of publications and citations by country through an in-house database.</w:t>
-      </w:r>
-      <w:r>
-        <w:t xml:space="preserve"> </w:t>
-      </w:r>
-      <w:r>
-        <w:t xml:space="preserve">This database is provided by a data infrastructure run by the Curtin Open Knowledge Initiative (COKI), which</w:t>
-      </w:r>
-      <w:r>
-        <w:t xml:space="preserve"> </w:t>
-      </w:r>
-      <w:r>
-        <w:t xml:space="preserve">collects and integrates multiple data sources on open knowledge. The COKI database on publications draws data from</w:t>
-      </w:r>
-      <w:r>
-        <w:t xml:space="preserve"> </w:t>
-      </w:r>
-      <w:r>
-        <w:t xml:space="preserve">Microsoft Academic, Web of Science and Scopus through institutional affiliations. The affiliations are mapped against</w:t>
-      </w:r>
-      <w:r>
-        <w:t xml:space="preserve"> </w:t>
-      </w:r>
-      <w:r>
-        <w:t xml:space="preserve">the Global Research Identifier Database (GRID) for geolocation data.</w:t>
-      </w:r>
-    </w:p>
-    <w:p>
-      <w:pPr>
-        <w:pStyle w:val="Heading3"/>
-      </w:pPr>
-      <w:bookmarkStart w:id="55" w:name="statistical-measures-and-sensitivity-analysis"/>
-      <w:r>
-        <w:t xml:space="preserve">Statistical measures and sensitivity analysis</w:t>
-      </w:r>
-      <w:bookmarkEnd w:id="55"/>
     </w:p>
     <w:p>
       <w:pPr>
@@ -3862,6 +3820,64 @@
                 <pic:pic>
                   <pic:nvPicPr>
                     <pic:cNvPr descr="pages_usage_scatter.png" id="0" name="Picture"/>
+                    <pic:cNvPicPr>
+                      <a:picLocks noChangeArrowheads="1" noChangeAspect="1"/>
+                    </pic:cNvPicPr>
+                  </pic:nvPicPr>
+                  <pic:blipFill>
+                    <a:blip r:embed="rId55"/>
+                    <a:stretch>
+                      <a:fillRect/>
+                    </a:stretch>
+                  </pic:blipFill>
+                  <pic:spPr bwMode="auto">
+                    <a:xfrm>
+                      <a:off x="0" y="0"/>
+                      <a:ext cx="5080000" cy="4442690"/>
+                    </a:xfrm>
+                    <a:prstGeom prst="rect">
+                      <a:avLst/>
+                    </a:prstGeom>
+                    <a:noFill/>
+                    <a:ln w="9525">
+                      <a:noFill/>
+                      <a:headEnd/>
+                      <a:tailEnd/>
+                    </a:ln>
+                  </pic:spPr>
+                </pic:pic>
+              </a:graphicData>
+            </a:graphic>
+          </wp:inline>
+        </w:drawing>
+      </w:r>
+    </w:p>
+    <w:p>
+      <w:pPr>
+        <w:pStyle w:val="BodyText"/>
+      </w:pPr>
+      <w:r>
+        <w:rPr>
+          <w:i/>
+        </w:rPr>
+        <w:t xml:space="preserve">Figure S5: Scatterplot for downloads versus number of pages for each title for OA and non-OA books.</w:t>
+      </w:r>
+    </w:p>
+    <w:p>
+      <w:pPr>
+        <w:pStyle w:val="BodyText"/>
+      </w:pPr>
+      <w:r>
+        <w:drawing>
+          <wp:inline>
+            <wp:extent cx="5080000" cy="4442690"/>
+            <wp:effectExtent b="0" l="0" r="0" t="0"/>
+            <wp:docPr descr="" title="" id="1" name="Picture"/>
+            <a:graphic>
+              <a:graphicData uri="http://schemas.openxmlformats.org/drawingml/2006/picture">
+                <pic:pic>
+                  <pic:nvPicPr>
+                    <pic:cNvPr descr="chapters_usage_scatter.png" id="0" name="Picture"/>
                     <pic:cNvPicPr>
                       <a:picLocks noChangeArrowheads="1" noChangeAspect="1"/>
                     </pic:cNvPicPr>
@@ -3902,64 +3918,6 @@
         <w:rPr>
           <w:i/>
         </w:rPr>
-        <w:t xml:space="preserve">Figure S5: Scatterplot for downloads versus number of pages for each title for OA and non-OA books.</w:t>
-      </w:r>
-    </w:p>
-    <w:p>
-      <w:pPr>
-        <w:pStyle w:val="BodyText"/>
-      </w:pPr>
-      <w:r>
-        <w:drawing>
-          <wp:inline>
-            <wp:extent cx="5080000" cy="4442690"/>
-            <wp:effectExtent b="0" l="0" r="0" t="0"/>
-            <wp:docPr descr="" title="" id="1" name="Picture"/>
-            <a:graphic>
-              <a:graphicData uri="http://schemas.openxmlformats.org/drawingml/2006/picture">
-                <pic:pic>
-                  <pic:nvPicPr>
-                    <pic:cNvPr descr="chapters_usage_scatter.png" id="0" name="Picture"/>
-                    <pic:cNvPicPr>
-                      <a:picLocks noChangeArrowheads="1" noChangeAspect="1"/>
-                    </pic:cNvPicPr>
-                  </pic:nvPicPr>
-                  <pic:blipFill>
-                    <a:blip r:embed="rId57"/>
-                    <a:stretch>
-                      <a:fillRect/>
-                    </a:stretch>
-                  </pic:blipFill>
-                  <pic:spPr bwMode="auto">
-                    <a:xfrm>
-                      <a:off x="0" y="0"/>
-                      <a:ext cx="5080000" cy="4442690"/>
-                    </a:xfrm>
-                    <a:prstGeom prst="rect">
-                      <a:avLst/>
-                    </a:prstGeom>
-                    <a:noFill/>
-                    <a:ln w="9525">
-                      <a:noFill/>
-                      <a:headEnd/>
-                      <a:tailEnd/>
-                    </a:ln>
-                  </pic:spPr>
-                </pic:pic>
-              </a:graphicData>
-            </a:graphic>
-          </wp:inline>
-        </w:drawing>
-      </w:r>
-    </w:p>
-    <w:p>
-      <w:pPr>
-        <w:pStyle w:val="BodyText"/>
-      </w:pPr>
-      <w:r>
-        <w:rPr>
-          <w:i/>
-        </w:rPr>
         <w:t xml:space="preserve">Figure S6: Scatterplot for downloads versus number of chapters for each title for OA and non-OA books.</w:t>
       </w:r>
     </w:p>
@@ -3967,161 +3925,161 @@
       <w:pPr>
         <w:pStyle w:val="Heading3"/>
       </w:pPr>
-      <w:bookmarkStart w:id="58" w:name="data-processing-analysis-and-visualisation"/>
+      <w:bookmarkStart w:id="57" w:name="data-processing-analysis-and-visualisation"/>
       <w:r>
         <w:t xml:space="preserve">Data processing, analysis and visualisation</w:t>
       </w:r>
+      <w:bookmarkEnd w:id="57"/>
+    </w:p>
+    <w:p>
+      <w:pPr>
+        <w:pStyle w:val="FirstParagraph"/>
+      </w:pPr>
+      <w:r>
+        <w:t xml:space="preserve">Data was processed and visualised using the provided Python code which is available at ###GITHUB###</w:t>
+      </w:r>
+    </w:p>
+    <w:p>
+      <w:pPr>
+        <w:pStyle w:val="Heading2"/>
+      </w:pPr>
+      <w:bookmarkStart w:id="58" w:name="case-study"/>
+      <w:r>
+        <w:t xml:space="preserve">Case Study</w:t>
+      </w:r>
       <w:bookmarkEnd w:id="58"/>
     </w:p>
     <w:p>
       <w:pPr>
+        <w:pStyle w:val="Heading3"/>
+      </w:pPr>
+      <w:bookmarkStart w:id="59" w:name="digital-kenya"/>
+      <w:r>
+        <w:t xml:space="preserve">Digital Kenya</w:t>
+      </w:r>
+      <w:bookmarkEnd w:id="59"/>
+    </w:p>
+    <w:p>
+      <w:pPr>
         <w:pStyle w:val="FirstParagraph"/>
       </w:pPr>
       <w:r>
-        <w:t xml:space="preserve">Data was processed and visualised using the provided Python code which is available at ###GITHUB###</w:t>
-      </w:r>
-    </w:p>
-    <w:p>
-      <w:pPr>
-        <w:pStyle w:val="Heading2"/>
-      </w:pPr>
-      <w:bookmarkStart w:id="59" w:name="case-study"/>
-      <w:r>
-        <w:t xml:space="preserve">Case Study</w:t>
-      </w:r>
-      <w:bookmarkEnd w:id="59"/>
-    </w:p>
-    <w:p>
-      <w:pPr>
-        <w:pStyle w:val="Heading3"/>
-      </w:pPr>
-      <w:bookmarkStart w:id="60" w:name="digital-kenya"/>
-      <w:r>
-        <w:t xml:space="preserve">Digital Kenya</w:t>
+        <w:t xml:space="preserve">Publication Year: 2017</w:t>
+      </w:r>
+    </w:p>
+    <w:p>
+      <w:pPr>
+        <w:pStyle w:val="BodyText"/>
+      </w:pPr>
+      <w:r>
+        <w:t xml:space="preserve">ISBN: 978-1-137-57878-5</w:t>
+      </w:r>
+    </w:p>
+    <w:p>
+      <w:pPr>
+        <w:pStyle w:val="BodyText"/>
+      </w:pPr>
+      <w:r>
+        <w:t xml:space="preserve">Discipline: Economics</w:t>
+      </w:r>
+    </w:p>
+    <w:p>
+      <w:pPr>
+        <w:pStyle w:val="BodyText"/>
+      </w:pPr>
+      <w:r>
+        <w:t xml:space="preserve">Product category: Contributed volume</w:t>
+      </w:r>
+    </w:p>
+    <w:p>
+      <w:pPr>
+        <w:pStyle w:val="BodyText"/>
+      </w:pPr>
+      <w:r>
+        <w:t xml:space="preserve">Cluster: Business &amp; Economics</w:t>
+      </w:r>
+    </w:p>
+    <w:p>
+      <w:pPr>
+        <w:pStyle w:val="BodyText"/>
+      </w:pPr>
+      <w:r>
+        <w:t xml:space="preserve">Imprint: Palgrave Macmillan</w:t>
+      </w:r>
+    </w:p>
+    <w:p>
+      <w:pPr>
+        <w:pStyle w:val="BodyText"/>
+      </w:pPr>
+      <w:r>
+        <w:t xml:space="preserve">Total number of countries: 172</w:t>
+      </w:r>
+    </w:p>
+    <w:p>
+      <w:pPr>
+        <w:pStyle w:val="BodyText"/>
+      </w:pPr>
+      <w:r>
+        <w:t xml:space="preserve">Average number of countries for non-OA titles: 39</w:t>
+      </w:r>
+    </w:p>
+    <w:p>
+      <w:pPr>
+        <w:pStyle w:val="BodyText"/>
+      </w:pPr>
+      <w:r>
+        <w:t xml:space="preserve">Average number of countries for non-OA titles in the same group: 48</w:t>
+      </w:r>
+    </w:p>
+    <w:p>
+      <w:pPr>
+        <w:pStyle w:val="BodyText"/>
+      </w:pPr>
+      <w:r>
+        <w:t xml:space="preserve">Country Gini coefficient: 0.93</w:t>
+      </w:r>
+    </w:p>
+    <w:p>
+      <w:pPr>
+        <w:pStyle w:val="BodyText"/>
+      </w:pPr>
+      <w:r>
+        <w:t xml:space="preserve">Total chapter downloads: 209731</w:t>
+      </w:r>
+    </w:p>
+    <w:p>
+      <w:pPr>
+        <w:pStyle w:val="BodyText"/>
+      </w:pPr>
+      <w:r>
+        <w:t xml:space="preserve">Chapter downloads average for non-OA titles in the same category: 11985</w:t>
+      </w:r>
+    </w:p>
+    <w:p>
+      <w:pPr>
+        <w:pStyle w:val="BodyText"/>
+      </w:pPr>
+      <w:r>
+        <w:t xml:space="preserve">Monthly mean average chapter downloads: 5992</w:t>
+      </w:r>
+    </w:p>
+    <w:p>
+      <w:pPr>
+        <w:pStyle w:val="BodyText"/>
+      </w:pPr>
+      <w:r>
+        <w:t xml:space="preserve">Monthly mean average chapter download for non-OA titles in the same category: 379</w:t>
+      </w:r>
+    </w:p>
+    <w:p>
+      <w:pPr>
+        <w:pStyle w:val="Heading4"/>
+      </w:pPr>
+      <w:bookmarkStart w:id="60" w:name="description"/>
+      <w:r>
+        <w:t xml:space="preserve">Description</w:t>
       </w:r>
       <w:bookmarkEnd w:id="60"/>
-    </w:p>
-    <w:p>
-      <w:pPr>
-        <w:pStyle w:val="FirstParagraph"/>
-      </w:pPr>
-      <w:r>
-        <w:t xml:space="preserve">Publication Year: 2017</w:t>
-      </w:r>
-    </w:p>
-    <w:p>
-      <w:pPr>
-        <w:pStyle w:val="BodyText"/>
-      </w:pPr>
-      <w:r>
-        <w:t xml:space="preserve">ISBN: 978-1-137-57878-5</w:t>
-      </w:r>
-    </w:p>
-    <w:p>
-      <w:pPr>
-        <w:pStyle w:val="BodyText"/>
-      </w:pPr>
-      <w:r>
-        <w:t xml:space="preserve">Discipline: Economics</w:t>
-      </w:r>
-    </w:p>
-    <w:p>
-      <w:pPr>
-        <w:pStyle w:val="BodyText"/>
-      </w:pPr>
-      <w:r>
-        <w:t xml:space="preserve">Product category: Contributed volume</w:t>
-      </w:r>
-    </w:p>
-    <w:p>
-      <w:pPr>
-        <w:pStyle w:val="BodyText"/>
-      </w:pPr>
-      <w:r>
-        <w:t xml:space="preserve">Cluster: Business &amp; Economics</w:t>
-      </w:r>
-    </w:p>
-    <w:p>
-      <w:pPr>
-        <w:pStyle w:val="BodyText"/>
-      </w:pPr>
-      <w:r>
-        <w:t xml:space="preserve">Imprint: Palgrave Macmillan</w:t>
-      </w:r>
-    </w:p>
-    <w:p>
-      <w:pPr>
-        <w:pStyle w:val="BodyText"/>
-      </w:pPr>
-      <w:r>
-        <w:t xml:space="preserve">Total number of countries: 181</w:t>
-      </w:r>
-    </w:p>
-    <w:p>
-      <w:pPr>
-        <w:pStyle w:val="BodyText"/>
-      </w:pPr>
-      <w:r>
-        <w:t xml:space="preserve">Average number of countries for non-OA titles: 39</w:t>
-      </w:r>
-    </w:p>
-    <w:p>
-      <w:pPr>
-        <w:pStyle w:val="BodyText"/>
-      </w:pPr>
-      <w:r>
-        <w:t xml:space="preserve">Average number of countries for non-OA titles in the same group: 48</w:t>
-      </w:r>
-    </w:p>
-    <w:p>
-      <w:pPr>
-        <w:pStyle w:val="BodyText"/>
-      </w:pPr>
-      <w:r>
-        <w:t xml:space="preserve">Country Gini coefficient: 0.928</w:t>
-      </w:r>
-    </w:p>
-    <w:p>
-      <w:pPr>
-        <w:pStyle w:val="BodyText"/>
-      </w:pPr>
-      <w:r>
-        <w:t xml:space="preserve">Total chapter downloads: 209731</w:t>
-      </w:r>
-    </w:p>
-    <w:p>
-      <w:pPr>
-        <w:pStyle w:val="BodyText"/>
-      </w:pPr>
-      <w:r>
-        <w:t xml:space="preserve">Chapter downloads average for non-OA titles in the same category: 11985</w:t>
-      </w:r>
-    </w:p>
-    <w:p>
-      <w:pPr>
-        <w:pStyle w:val="BodyText"/>
-      </w:pPr>
-      <w:r>
-        <w:t xml:space="preserve">Monthly mean average chapter downloads: 5992</w:t>
-      </w:r>
-    </w:p>
-    <w:p>
-      <w:pPr>
-        <w:pStyle w:val="BodyText"/>
-      </w:pPr>
-      <w:r>
-        <w:t xml:space="preserve">Monthly mean average chapter download for non-OA titles in the same category: 379</w:t>
-      </w:r>
-    </w:p>
-    <w:p>
-      <w:pPr>
-        <w:pStyle w:val="Heading4"/>
-      </w:pPr>
-      <w:bookmarkStart w:id="61" w:name="description"/>
-      <w:r>
-        <w:t xml:space="preserve">Description</w:t>
-      </w:r>
-      <w:bookmarkEnd w:id="61"/>
     </w:p>
     <w:p>
       <w:pPr>
@@ -4144,11 +4102,11 @@
       <w:pPr>
         <w:pStyle w:val="Heading4"/>
       </w:pPr>
-      <w:bookmarkStart w:id="62" w:name="overall-performance"/>
+      <w:bookmarkStart w:id="61" w:name="overall-performance"/>
       <w:r>
         <w:t xml:space="preserve">Overall performance</w:t>
       </w:r>
-      <w:bookmarkEnd w:id="62"/>
+      <w:bookmarkEnd w:id="61"/>
     </w:p>
     <w:p>
       <w:pPr>
@@ -4171,11 +4129,11 @@
       <w:pPr>
         <w:pStyle w:val="Heading4"/>
       </w:pPr>
-      <w:bookmarkStart w:id="63" w:name="geographical-reach"/>
+      <w:bookmarkStart w:id="62" w:name="geographical-reach"/>
       <w:r>
         <w:t xml:space="preserve">Geographical reach</w:t>
       </w:r>
-      <w:bookmarkEnd w:id="63"/>
+      <w:bookmarkEnd w:id="62"/>
     </w:p>
     <w:p>
       <w:pPr>
@@ -4213,7 +4171,7 @@
                     </pic:cNvPicPr>
                   </pic:nvPicPr>
                   <pic:blipFill>
-                    <a:blip r:embed="rId64"/>
+                    <a:blip r:embed="rId63"/>
                     <a:stretch>
                       <a:fillRect/>
                     </a:stretch>
@@ -4661,7 +4619,7 @@
               <w:jc w:val="left"/>
             </w:pPr>
             <w:r>
-              <w:t xml:space="preserve">KEN (43.0)</w:t>
+              <w:t xml:space="preserve">KEN (46.0)</w:t>
             </w:r>
           </w:p>
         </w:tc>

</xml_diff>

<commit_message>
New updates, making some progress on processing numbers
The goal is to get as many of the numbers in the paper text
as possible fully calculated. More things to do here and a
lot of errors to be fixed currently.
</commit_message>
<xml_diff>
--- a/report/paper.docx
+++ b/report/paper.docx
@@ -8,7 +8,7 @@
       </w:pPr>
       <w:bookmarkStart w:id="20" w:name="more-readers-in-more-places-the-benefits-of-open-access-for-scholarly-books"/>
       <w:r>
-        <w:t xml:space="preserve">More Readers in More Places: The benefits of open access for scholarly books</w:t>
+        <w:t xml:space="preserve">More readers in more places: The benefits of open access for scholarly books</w:t>
       </w:r>
       <w:bookmarkEnd w:id="20"/>
     </w:p>
@@ -49,7 +49,7 @@
         <w:pStyle w:val="FirstParagraph"/>
       </w:pPr>
       <w:r>
-        <w:t xml:space="preserve">Open access to scholarly contents has grown substantially in recent years. This includes the number of books published open access online. However, there is limited study on how usage patterns (via downloads, citations and web visibility) of these books may differ from their closed counterparts. Such information is not only important for book publishers, but also for researchers in disciplines where books are the norm. This article reports on findings from comparing samples of books published by Springer Nature to shed light on differences in usage patterns across open access and closed books. The study includes a selection of 281 281 open access books and a sample of 3653 3,653 closed books (drawn from 21,059 closed books using stratified random sampling). The books are stratified by combinations of book type, discipline and year of publication to enable likewise comparisons within each stratum and to maximise statistical power of the sample. The results show higher geographic diversity of usage, higher numbers of downloads and more citations for open access books across all strata. Importantly, open access books have increased access and usage for traditionally under-served populations.</w:t>
+        <w:t xml:space="preserve">Open access to scholarly contents has grown substantially in recent years. This includes the number of books published open access online. However, there is limited study on how usage patterns (via downloads, citations and web visibility) of these books may differ from their closed counterparts. Such information is not only important for book publishers, but also for researchers in disciplines where books are the norm. This article reports on findings from comparing samples of books published by Springer Nature to shed light on differences in usage patterns across open access and closed books. The study includes a selection of 281 open access books and a sample of 3,653 closed books (drawn from 21,059 closed books using stratified random sampling). The books are stratified by combinations of book type, discipline and year of publication to enable likewise comparisons within each stratum and to maximise statistical power of the sample. The results show higher geographic diversity of usage, higher numbers of downloads and more citations for open access books across all strata. Importantly, open access books have increased access and usage for traditionally under-served populations.</w:t>
       </w:r>
     </w:p>
     <w:p>
@@ -92,23 +92,65 @@
         <w:pStyle w:val="BodyText"/>
       </w:pPr>
       <w:r>
-        <w:t xml:space="preserve">There are numerous potential proxies for measuring the usage of scholarly work. These include citations, downloads, website visits, social media mentions and their various forms. Through a randomised controlled trial, Davis, Simon &amp; Connolly (2008) is able to show that OA articles have higher numbers of downloads and more unique web page visitors than non-OA articles. Wang et al. (2015) further finds that the increased level of downloads for OA articles is sustained over time. This is found in addition to OA articles attracting more social media attention. However, research also found the OA advantage of altmetric activities to have significant differences across disciplines. The citation advantage of OA publishing remains a hotly debated issue. Although, a recent literature review shows there is relatively more research in support of the OA advantage, with the caveat that there may be a large variability across disciplines.</w:t>
-      </w:r>
-    </w:p>
-    <w:p>
-      <w:pPr>
-        <w:pStyle w:val="BodyText"/>
-      </w:pPr>
-      <w:r>
-        <w:t xml:space="preserve">Most of the above findings have a strong focus on journal articles. Yet, it remains unclear whether these results can be generalised to books. In particular, there are significant differences between journal articles and books in terms of how they are hosted, shared and used online, and how they can be identified and tracked. These make the integration of usage data for books a challenging task. Counting Online Usage of Networked Electronic Resources (COUNTER) is an international effort to overcome some of these problems. It is a code of practice for compiling online usage statistics of electronic resources. Benchmarking book usage levels is another important aspect to consider. Books with different attributes (such as different languages and research fields) can have vastly different target audiences. Hence, the ability to compare books with similar attributes is essential for deep understandings of book usage.</w:t>
-      </w:r>
-    </w:p>
-    <w:p>
-      <w:pPr>
-        <w:pStyle w:val="BodyText"/>
-      </w:pPr>
-      <w:r>
-        <w:t xml:space="preserve">There is a limited amount of previous work comparing downloads of OA and non-OA books with the goal of understanding the impacts of OA on the geographies of usage. The work of Snjider (2013) showed increased usage for OA books as well as some evidence of an increase in sales. Using a sample of 180 books Snijder (2013) showed that OA led to increased proportions of usage in developing countries as well as demonstrating a</w:t>
+        <w:t xml:space="preserve">There are numerous potential proxies for measuring the usage of scholarly work. These include citations, downloads, website visits, social media mentions and their various forms. Through a randomised controlled trial, Davis, Simon &amp; Connolly (2008) is able to show that OA articles have higher numbers of downloads and more unique web page visitors than non-OA articles</w:t>
+      </w:r>
+      <w:r>
+        <w:t xml:space="preserve">1</w:t>
+      </w:r>
+      <w:r>
+        <w:t xml:space="preserve">. Wang et al. (2015) further finds that the increased level of downloads for OA articles is sustained over time. This is found in addition to OA articles attracting more social media attention</w:t>
+      </w:r>
+      <w:r>
+        <w:t xml:space="preserve">2</w:t>
+      </w:r>
+      <w:r>
+        <w:t xml:space="preserve">. However, research also found the OA advantage of altmetric activities to have significant differences across disciplines</w:t>
+      </w:r>
+      <w:r>
+        <w:t xml:space="preserve">3</w:t>
+      </w:r>
+      <w:r>
+        <w:t xml:space="preserve">. The citation advantage of OA publishing remains a hotly debated issue. Although, a recent literature review shows there is relatively more research in support of the OA advantage, with the caveat that there may be a large variability across disciplines</w:t>
+      </w:r>
+      <w:r>
+        <w:t xml:space="preserve">4</w:t>
+      </w:r>
+      <w:r>
+        <w:t xml:space="preserve">.</w:t>
+      </w:r>
+    </w:p>
+    <w:p>
+      <w:pPr>
+        <w:pStyle w:val="BodyText"/>
+      </w:pPr>
+      <w:r>
+        <w:t xml:space="preserve">Most of the above findings have a strong focus on journal articles. Yet, it remains unclear whether these results can be generalised to books. In particular, there are significant differences between journal articles and books in terms of how they are hosted, shared and used online, and how they can be identified and tracked</w:t>
+      </w:r>
+      <w:r>
+        <w:t xml:space="preserve">5</w:t>
+      </w:r>
+      <w:r>
+        <w:t xml:space="preserve">. These make the integration of usage data for books a challenging task. Counting Online Usage of Networked Electronic Resources (COUNTER) is an international effort to overcome some of these problems. It is a code of practice for compiling online usage statistics of electronic resources</w:t>
+      </w:r>
+      <w:r>
+        <w:t xml:space="preserve">6</w:t>
+      </w:r>
+      <w:r>
+        <w:t xml:space="preserve">. Benchmarking book usage levels is another important aspect to consider. Books with different attributes (such as different languages and research fields) can have vastly different target audiences. Hence, the ability to compare books with similar attributes is essential for deep understandings of book usage.</w:t>
+      </w:r>
+    </w:p>
+    <w:p>
+      <w:pPr>
+        <w:pStyle w:val="BodyText"/>
+      </w:pPr>
+      <w:r>
+        <w:t xml:space="preserve">There is a limited amount of previous work comparing downloads of OA and non-OA books with the goal of understanding the impacts of OA on the geographies of usage. The work of Snjider (2013) showed increased usage for OA books as well as some evidence of an increase in sales</w:t>
+      </w:r>
+      <w:r>
+        <w:t xml:space="preserve">7</w:t>
+      </w:r>
+      <w:r>
+        <w:t xml:space="preserve">. Using a sample of 180 books Snijder (2013) showed that OA led to increased proportions of usage in developing countries as well as demonstrating a</w:t>
       </w:r>
       <w:r>
         <w:t xml:space="preserve"> </w:t>
@@ -134,7 +176,13 @@
         <w:pStyle w:val="BodyText"/>
       </w:pPr>
       <w:r>
-        <w:t xml:space="preserve">This article, which extends the findings of Snijder (2013), provides a timely update to evidence-based arguments for the benefits of OA to scholarly books. Our analysis of a larger sample allows us to investigate these effects, particularly the geographic effects, in much greater detail. Using books available from a common source (i.e., Springer Nature) also alleviate some of the challenges discussed above. Having download data by month and various disciplines for all books allows us to confirm that downloads are higher for OA books across their whole history and across all disciplines. We also update analysis on the effects of OA across downloads, citations, and web visibility for a single large sample, following on the work undertaken by Springer Nature in 2017.</w:t>
+        <w:t xml:space="preserve">This article, which extends the findings of Snijder (2013), provides a timely update to evidence-based arguments for the benefits of OA to scholarly books. Our analysis of a larger sample allows us to investigate these effects, particularly the geographic effects, in much greater detail. Using books available from a common source (i.e., Springer Nature) also alleviate some of the challenges discussed above. Having download data by month and various disciplines for all books allows us to confirm that downloads are higher for OA books across their whole history and across all disciplines. We also update analysis on the effects of OA across downloads, citations, and web visibility for a single large sample, following on the work undertaken by Springer Nature in 2017</w:t>
+      </w:r>
+      <w:r>
+        <w:t xml:space="preserve">8</w:t>
+      </w:r>
+      <w:r>
+        <w:t xml:space="preserve">.</w:t>
       </w:r>
     </w:p>
     <w:p>
@@ -170,46 +218,82 @@
       <w:r>
         <w:t xml:space="preserve">The main findings of our analysis are:</w:t>
       </w:r>
-      <w:r>
-        <w:t xml:space="preserve"> </w:t>
-      </w:r>
-      <w:r>
-        <w:t xml:space="preserve">* OA books as a group show a higher geographic diversity of usage and reach more countries, i.e., they have a greater proportion of usage in a wider range of countries.</w:t>
-      </w:r>
-      <w:r>
-        <w:t xml:space="preserve"> </w:t>
-      </w:r>
-      <w:r>
-        <w:t xml:space="preserve">* OA books have increased access and usage for under-served populations and low or middle income countries, including a high number of countries from Africa.</w:t>
-      </w:r>
-      <w:r>
-        <w:t xml:space="preserve"> </w:t>
-      </w:r>
-      <w:r>
-        <w:t xml:space="preserve">* OA books as a group have 10 10 times more downloads than non-OA books and 2.0 2.4 times more citations overall.</w:t>
-      </w:r>
-      <w:r>
-        <w:t xml:space="preserve"> </w:t>
-      </w:r>
-      <w:r>
-        <w:t xml:space="preserve">* There is higher (at least 2.7-fold) usage (via downloads) of OA books across every stratum in our sample. That is for every type of book, every discipline, and each of the three years of publication in the sample, OA books show more usage than their non-OA comparison groups. This holds for every month after publication and for alternate categories such as imprints.</w:t>
-      </w:r>
-      <w:r>
-        <w:t xml:space="preserve"> </w:t>
-      </w:r>
-      <w:r>
-        <w:t xml:space="preserve">* Books that contain the name of a country or region in their title generally show enhanced usage in that country or region. This effect is clearest for Latin America and Africa and is greater for OA titles.</w:t>
-      </w:r>
-      <w:r>
-        <w:t xml:space="preserve"> </w:t>
-      </w:r>
-      <w:r>
-        <w:t xml:space="preserve">* Anonymous downloads are generally around double that of logged downloads. This means reporting that relies on institutional identification will be substantially undercounting the usage of OA books.</w:t>
-      </w:r>
-    </w:p>
-    <w:p>
-      <w:pPr>
-        <w:pStyle w:val="BodyText"/>
+    </w:p>
+    <w:p>
+      <w:pPr>
+        <w:pStyle w:val="Compact"/>
+        <w:numPr>
+          <w:numId w:val="1001"/>
+          <w:ilvl w:val="0"/>
+        </w:numPr>
+      </w:pPr>
+      <w:r>
+        <w:t xml:space="preserve">OA books as a group show a higher geographic diversity of usage and reach more countries, i.e., they have a greater proportion of usage in a wider range of countries.</w:t>
+      </w:r>
+    </w:p>
+    <w:p>
+      <w:pPr>
+        <w:pStyle w:val="Compact"/>
+        <w:numPr>
+          <w:numId w:val="1001"/>
+          <w:ilvl w:val="0"/>
+        </w:numPr>
+      </w:pPr>
+      <w:r>
+        <w:t xml:space="preserve">OA books have increased access and usage for under-served populations and low or middle income countries, including a high number of countries from Africa.</w:t>
+      </w:r>
+    </w:p>
+    <w:p>
+      <w:pPr>
+        <w:pStyle w:val="Compact"/>
+        <w:numPr>
+          <w:numId w:val="1001"/>
+          <w:ilvl w:val="0"/>
+        </w:numPr>
+      </w:pPr>
+      <w:r>
+        <w:t xml:space="preserve">OA books as a group have zero times more downloads than non-OA books and None the number of citations.</w:t>
+      </w:r>
+    </w:p>
+    <w:p>
+      <w:pPr>
+        <w:pStyle w:val="Compact"/>
+        <w:numPr>
+          <w:numId w:val="1001"/>
+          <w:ilvl w:val="0"/>
+        </w:numPr>
+      </w:pPr>
+      <w:r>
+        <w:t xml:space="preserve">There is higher (at least 2.7-fold) usage (via downloads) of OA books across every stratum in our sample. That is for every type of book, every discipline, and each of the three years of publication in the sample, OA books show more usage than their non-OA comparison groups. This holds for every month after publication and for alternate categories such as imprints.</w:t>
+      </w:r>
+    </w:p>
+    <w:p>
+      <w:pPr>
+        <w:pStyle w:val="Compact"/>
+        <w:numPr>
+          <w:numId w:val="1001"/>
+          <w:ilvl w:val="0"/>
+        </w:numPr>
+      </w:pPr>
+      <w:r>
+        <w:t xml:space="preserve">Books that contain the name of a country or region in their title generally show enhanced usage in that country or region. This effect is clearest for Latin America and Africa and is greater for OA titles.</w:t>
+      </w:r>
+    </w:p>
+    <w:p>
+      <w:pPr>
+        <w:pStyle w:val="Compact"/>
+        <w:numPr>
+          <w:numId w:val="1001"/>
+          <w:ilvl w:val="0"/>
+        </w:numPr>
+      </w:pPr>
+      <w:r>
+        <w:t xml:space="preserve">Anonymous downloads are generally around double that of logged downloads. This means reporting that relies on institutional identification will be substantially undercounting the usage of OA books.</w:t>
+      </w:r>
+    </w:p>
+    <w:p>
+      <w:pPr>
+        <w:pStyle w:val="FirstParagraph"/>
       </w:pPr>
       <w:r>
         <w:t xml:space="preserve">These findings are important for stakeholders by providing a robust understanding of the benefits of publishing books in OA forms. They give support to evidence-based publishing and marketing strategies for publishers. They also equip authors with enhanced knowledge for making decisions about publishing venues, formats and titles, etc. It is our hope that these findings will facilitate the advancement towards a greater diversity of readership and accessibility.</w:t>
@@ -272,6 +356,9 @@
         <w:t xml:space="preserve">briefs</w:t>
       </w:r>
       <w:r>
+        <w:t xml:space="preserve">9</w:t>
+      </w:r>
+      <w:r>
         <w:t xml:space="preserve">”</w:t>
       </w:r>
       <w:r>
@@ -353,15 +440,42 @@
         <w:t xml:space="preserve">”</w:t>
       </w:r>
       <w:r>
-        <w:t xml:space="preserve">. Springer Nature also provided access to metadata relating to an additional 21,059 non-OA titles for the purposes of the study. Of the 21,059 non-OA books, a comparison set of 3653 3,653 non-OA books was selected for closer analysis. The non-OA books were selected using a stratified random sampling procedure (stratified across combinations of book type, discipline cluster and year of publication) aimed at maximising statistical power of the sample and maintaining a consistent ratio of OA to non-OA books in each stratum.</w:t>
-      </w:r>
-    </w:p>
-    <w:p>
-      <w:pPr>
-        <w:pStyle w:val="BodyText"/>
-      </w:pPr>
-      <w:r>
-        <w:t xml:space="preserve">There are three primary metrics that are of interest to this study; namely downloads, citations and web visibility. The first two of these are supplied by Springer Nature. The Springer Nature downloads data includes country information for logged access (known institutional subscriber to Springer Nature). This is supplemented with the use of the IP2Location database to determine country locations of anonymous downloads. Web visibility is determined through analysis performed by a webometrics tool. In particular, we analyse URLs mentioning each book to extract information such as the number of unique domain names that references the book and country of the domain name.</w:t>
+        <w:t xml:space="preserve">. Springer Nature also provided access to metadata relating to an additional 21,059 non-OA titles for the purposes of the study. Of the 21,059 non-OA books, a comparison set of 3,653 non-OA books was selected for closer analysis. The non-OA books were selected using a stratified random sampling procedure (stratified across combinations of book type, discipline cluster and year of publication) aimed at maximising statistical power of the sample and maintaining a consistent ratio of OA to non-OA books in each stratum.</w:t>
+      </w:r>
+    </w:p>
+    <w:p>
+      <w:pPr>
+        <w:pStyle w:val="BodyText"/>
+      </w:pPr>
+      <w:r>
+        <w:t xml:space="preserve">There are three primary metrics that are of interest to this study; namely downloads, citations and web visibility. The first two of these are supplied by Springer Nature. The Springer Nature downloads data includes country information for logged access (known institutional subscriber to Springer Nature). This is supplemented with the use of the IP2Location database</w:t>
+      </w:r>
+      <w:r>
+        <w:t xml:space="preserve">10</w:t>
+      </w:r>
+      <w:r>
+        <w:t xml:space="preserve"> </w:t>
+      </w:r>
+      <w:r>
+        <w:t xml:space="preserve">to determine country locations of anonymous downloads. Web visibility is determined through analysis performed by a webometrics</w:t>
+      </w:r>
+      <w:r>
+        <w:t xml:space="preserve">11</w:t>
+      </w:r>
+      <w:r>
+        <w:t xml:space="preserve"> </w:t>
+      </w:r>
+      <w:r>
+        <w:t xml:space="preserve">tool. In particular, we analyse URLs mentioning each book to extract information such as the number of unique domain names</w:t>
+      </w:r>
+      <w:r>
+        <w:t xml:space="preserve">12</w:t>
+      </w:r>
+      <w:r>
+        <w:t xml:space="preserve"> </w:t>
+      </w:r>
+      <w:r>
+        <w:t xml:space="preserve">that references the book and country of the domain name.</w:t>
       </w:r>
     </w:p>
     <w:p>
@@ -379,17 +493,29 @@
       <w:r>
         <w:t xml:space="preserve">The article focuses on four key questions:</w:t>
       </w:r>
-      <w:r>
-        <w:t xml:space="preserve"> </w:t>
-      </w:r>
-      <w:r>
-        <w:t xml:space="preserve">* Do OA books and non-OA books show different patterns of geographic usage?</w:t>
-      </w:r>
-      <w:r>
-        <w:t xml:space="preserve"> </w:t>
-      </w:r>
-      <w:r>
-        <w:t xml:space="preserve">* Is there evidence of wider usage particularly from countries and areas that are not high</w:t>
+    </w:p>
+    <w:p>
+      <w:pPr>
+        <w:pStyle w:val="Compact"/>
+        <w:numPr>
+          <w:numId w:val="1002"/>
+          <w:ilvl w:val="0"/>
+        </w:numPr>
+      </w:pPr>
+      <w:r>
+        <w:t xml:space="preserve">Do OA books and non-OA books show different patterns of geographic usage?</w:t>
+      </w:r>
+    </w:p>
+    <w:p>
+      <w:pPr>
+        <w:pStyle w:val="Compact"/>
+        <w:numPr>
+          <w:numId w:val="1002"/>
+          <w:ilvl w:val="0"/>
+        </w:numPr>
+      </w:pPr>
+      <w:r>
+        <w:t xml:space="preserve">Is there evidence of wider usage particularly from countries and areas that are not high</w:t>
       </w:r>
       <w:r>
         <w:t xml:space="preserve"> </w:t>
@@ -397,23 +523,35 @@
       <w:r>
         <w:t xml:space="preserve">users of non-OA books?</w:t>
       </w:r>
-      <w:r>
-        <w:t xml:space="preserve"> </w:t>
-      </w:r>
-      <w:r>
-        <w:t xml:space="preserve">* Does such performance vary, depending on the form (e.g. monograph, Brief, contributed volume)</w:t>
-      </w:r>
-      <w:r>
-        <w:t xml:space="preserve"> </w:t>
-      </w:r>
-      <w:r>
-        <w:t xml:space="preserve">of the book, its disciplinary area or its imprint?</w:t>
-      </w:r>
-      <w:r>
-        <w:t xml:space="preserve"> </w:t>
-      </w:r>
-      <w:r>
-        <w:t xml:space="preserve">* Is there robust evidence that OA books out-perform non-OA books on various proxy measures of usage?</w:t>
+    </w:p>
+    <w:p>
+      <w:pPr>
+        <w:pStyle w:val="Compact"/>
+        <w:numPr>
+          <w:numId w:val="1002"/>
+          <w:ilvl w:val="0"/>
+        </w:numPr>
+      </w:pPr>
+      <w:r>
+        <w:t xml:space="preserve">Does such performance vary, depending on the form (e.g. monograph, brief, contributed volume)</w:t>
+      </w:r>
+      <w:r>
+        <w:t xml:space="preserve"> </w:t>
+      </w:r>
+      <w:r>
+        <w:t xml:space="preserve">of the book or its disciplinary area?</w:t>
+      </w:r>
+    </w:p>
+    <w:p>
+      <w:pPr>
+        <w:pStyle w:val="Compact"/>
+        <w:numPr>
+          <w:numId w:val="1002"/>
+          <w:ilvl w:val="0"/>
+        </w:numPr>
+      </w:pPr>
+      <w:r>
+        <w:t xml:space="preserve">Is there robust evidence that OA books out-perform non-OA books on various proxy measures of usage?</w:t>
       </w:r>
     </w:p>
     <w:p>
@@ -449,7 +587,7 @@
         <w:pStyle w:val="BodyText"/>
       </w:pPr>
       <w:r>
-        <w:t xml:space="preserve">OA books as a group have on average 1010 times more downloads than non-OA books (first pair of bars in the top panel). There are also 2.0 2.4 times more citations for OA books. To a lesser extent (proportionally), there is also on average a higher number of unique web domains referencing OA titles. Higher levels of usage (via all three proxies) for OA books are also observed across each of the groups by book type and discipline cluster. It can be seen that the magnitudes of difference for each metric across OA and non-OA books vary across the different groups. For example, the difference between downloads of OA books and non-OA books seems to be amplified for the biomedical sciences. However, there is a consistent pattern across the different groups that OA books are seeing more usage.</w:t>
+        <w:t xml:space="preserve">OA books as a group have on average zero10 times more downloads than non-OA books (first pair of bars in the top panel). There are also None the number of citations for OA books. To a lesser extent (proportionally), there is also on average a higher number of unique web domains referencing OA titles. Higher levels of usage (via all three proxies) for OA books are also observed across each of the groups by book type and discipline cluster. It can be seen that the magnitudes of difference for each metric across OA and non-OA books vary across the different groups. For example, the difference between downloads of OA books and non-OA books seems to be amplified for the biomedical sciences. However, there is a consistent pattern across the different groups that OA books are seeing more usage.</w:t>
       </w:r>
     </w:p>
     <w:p>
@@ -598,7 +736,13 @@
         <w:t xml:space="preserve"> </w:t>
       </w:r>
       <w:r>
-        <w:t xml:space="preserve">comparison across book types and discipline clusters are given in the subsequent panels. There</w:t>
+        <w:t xml:space="preserve">comparison across book types and discipline clusters are given in the subsequent panels. Each</w:t>
+      </w:r>
+      <w:r>
+        <w:t xml:space="preserve"> </w:t>
+      </w:r>
+      <w:r>
+        <w:t xml:space="preserve">panel includes relevant books published in 2015, 2016 and 2017. There</w:t>
       </w:r>
       <w:r>
         <w:t xml:space="preserve"> </w:t>
@@ -710,7 +854,13 @@
         <w:t xml:space="preserve"> </w:t>
       </w:r>
       <w:r>
-        <w:t xml:space="preserve">the top panel, which compares downloads over time for all books in the sample. Some books have</w:t>
+        <w:t xml:space="preserve">the top panel, which compares downloads over time for all books in the sample. Each panel</w:t>
+      </w:r>
+      <w:r>
+        <w:t xml:space="preserve"> </w:t>
+      </w:r>
+      <w:r>
+        <w:t xml:space="preserve">includes relevant books published in 2015, 2016 and 2017. Some books have</w:t>
       </w:r>
       <w:r>
         <w:t xml:space="preserve"> </w:t>
@@ -781,7 +931,7 @@
         <w:t xml:space="preserve">”</w:t>
       </w:r>
       <w:r>
-        <w:t xml:space="preserve">. Examples of this include normalisation by the country’s number of people in tertiary education, overall academic output size and total number of citations. We provide one such example through normalising the downloads by total number of publications (see Appendix for details on this data). This is visualised in Figure S1 of the Appendix..</w:t>
+        <w:t xml:space="preserve">. Examples of this include normalisation by the country’s number of people in tertiary education, overall academic output size and total number of citations. We provide one such example through normalising the downloads by total number of publications (see Appendix for details on this data). This is visualised in Figure S1 of the Appendix.</w:t>
       </w:r>
     </w:p>
     <w:p>
@@ -907,7 +1057,7 @@
         <w:pStyle w:val="FirstParagraph"/>
       </w:pPr>
       <w:r>
-        <w:t xml:space="preserve">Overall, we find OA books having to reach more countries globally than non-OA books. Figure 3 also presented some evidence that OA books see improved usage for traditionally under-served countries and low to middle income countries. To explore this in more detail we focus on the anonymised downloads, which are solely attributed to OA books (as non-OA books can only be accessed if subscribed to, i.e., logged access). In particular, we can examine usage in countries that do not otherwise have access to Springer Nature books in digital formats. Usage of OA books was identified in 67 countries that recorded zero usage of the non-OA books in the data set. Of the 67 countries where only OA books recorded usage, 24 countries were from Africa. Usage of OA books from countries that do not otherwise purchase Springer Nature non-OA ebook titles totalled 145,353 downloads, representing 1% of the total anonymous usage of OA titles.</w:t>
+        <w:t xml:space="preserve">Overall, we find OA books having to reach more countries globally than non-OA books. Figure 3 also presented some evidence that OA books see improved usage for traditionally under-served countries and low to middle income countries. To explore this in more detail we focus on the anonymised downloads, which are solely attributed to OA books (as non-OA books can only be accessed if subscribed to, i.e., logged access). In particular, we can examine usage in countries that do not otherwise have access to Springer Nature books in digital formats. Usage of OA books was identified in 0 67 countries that recorded zero usage of the non-OA books in the data set. Of the 67 countries where only OA books recorded usage, 24 countries were from Africa. Usage of OA books from countries that do not otherwise purchase Springer Nature non-OA ebook titles totalled 0145,353 downloads, representing 01% of the total anonymous usage of OA titles.</w:t>
       </w:r>
     </w:p>
     <w:p>
@@ -971,13 +1121,13 @@
         <w:t xml:space="preserve"> </w:t>
       </w:r>
       <w:r>
-        <w:t xml:space="preserve">A total of 67 countries with zero logged</w:t>
-      </w:r>
-      <w:r>
-        <w:t xml:space="preserve"> </w:t>
-      </w:r>
-      <w:r>
-        <w:t xml:space="preserve">usage show anonymous usage with a total of 145,353 downloads representing 1% of the total anonymous</w:t>
+        <w:t xml:space="preserve">A total of 067 countries with zero logged</w:t>
+      </w:r>
+      <w:r>
+        <w:t xml:space="preserve"> </w:t>
+      </w:r>
+      <w:r>
+        <w:t xml:space="preserve">usage show anonymous usage with a total of 0145,353 downloads representing 01% of the total anonymous</w:t>
       </w:r>
       <w:r>
         <w:t xml:space="preserve"> </w:t>
@@ -1378,7 +1528,7 @@
         <w:t xml:space="preserve"> </w:t>
       </w:r>
       <w:r>
-        <w:t xml:space="preserve">(maximum enhancement of 100 usage) than it is for</w:t>
+        <w:t xml:space="preserve">(maximum enhancement of 100 times more usage) than it is for</w:t>
       </w:r>
       <w:r>
         <w:t xml:space="preserve"> </w:t>
@@ -1628,7 +1778,16 @@
         <w:pStyle w:val="BodyText"/>
       </w:pPr>
       <w:r>
-        <w:t xml:space="preserve">Broadly speaking the geographical representation of pages that refer to books in the corpus is consistent with the usage via downloads and citations, with European (.uk, .de, .it), North American (.edu, .ca) and Australian (.au) top level domains (TLDs) dominating (see Table S1 in the Appendix). The top ten TLDs constitute 8080% of all web pages identified for the whole corpus of books. Overall, the difference between the number of websites and the range of TLDs between the OA and non-OA books shows a 13937% increase in unique domains referencing the OA books versus non-OA titles (with the increases for each of the top ten TLDs displayed in Figure S4). This is a relatively small increase compared to the 1010-fold effect on downloads and more than doubling of the number of citations.</w:t>
+        <w:t xml:space="preserve">Broadly speaking the geographical representation of pages that refer to books in the corpus is consistent with the usage via downloads and citations, with European (.uk, .de, .it), North American (.edu, .ca) and Australian (.au) top level domains</w:t>
+      </w:r>
+      <w:r>
+        <w:t xml:space="preserve">13</w:t>
+      </w:r>
+      <w:r>
+        <w:t xml:space="preserve"> </w:t>
+      </w:r>
+      <w:r>
+        <w:t xml:space="preserve">(TLDs) dominating (see Table S1 in the Appendix). The top ten TLDs constitute 8080% of all web pages identified for the whole corpus of books. Overall, the difference between the number of websites and the range of TLDs between the OA and non-OA books shows a 137% increase in unique domains referencing the OA books versus non-OA titles (with the increases for each of the top ten TLDs displayed in Figure S4). This is a relatively small increase compared to the zero10-fold effect on downloads and more than doubling of the number of citations.</w:t>
       </w:r>
     </w:p>
     <w:p>
@@ -1895,28 +2054,36 @@
     </w:p>
     <w:p>
       <w:pPr>
-        <w:pStyle w:val="BodyText"/>
-      </w:pPr>
+        <w:pStyle w:val="Heading2"/>
+      </w:pPr>
+      <w:bookmarkStart w:id="43" w:name="acknowledgements"/>
       <w:r>
         <w:t xml:space="preserve">Acknowledgements</w:t>
       </w:r>
-      <w:r>
-        <w:t xml:space="preserve"> </w:t>
-      </w:r>
+      <w:bookmarkEnd w:id="43"/>
+    </w:p>
+    <w:p>
+      <w:pPr>
+        <w:pStyle w:val="FirstParagraph"/>
+      </w:pPr>
       <w:r>
         <w:t xml:space="preserve">Springer Nature provided funding to COARD to conduct this research and also provided the data.</w:t>
       </w:r>
     </w:p>
     <w:p>
       <w:pPr>
-        <w:pStyle w:val="BodyText"/>
-      </w:pPr>
+        <w:pStyle w:val="Heading2"/>
+      </w:pPr>
+      <w:bookmarkStart w:id="44" w:name="competing-interests"/>
       <w:r>
         <w:t xml:space="preserve">Competing interests</w:t>
       </w:r>
-      <w:r>
-        <w:t xml:space="preserve"> </w:t>
-      </w:r>
+      <w:bookmarkEnd w:id="44"/>
+    </w:p>
+    <w:p>
+      <w:pPr>
+        <w:pStyle w:val="FirstParagraph"/>
+      </w:pPr>
       <w:r>
         <w:t xml:space="preserve">This work was funded by Springer Nature through a research project by COARD (previously Knowledge Unlatched Research). Springer Nature also provided the usage and citation data and were involved in the design of the open access sample set (which includes all English language open access books published across 2015-2017 by Springer Nature). The comparison set of books that are not open access was selected from the full list of comparable books by the COARD team. Several of the co-authors are from Springer Nature and were actively involved in discussion of the analysis and preparation of the article narrative.</w:t>
       </w:r>
@@ -1925,21 +2092,21 @@
       <w:pPr>
         <w:pStyle w:val="Heading1"/>
       </w:pPr>
-      <w:bookmarkStart w:id="43" w:name="appendix"/>
+      <w:bookmarkStart w:id="45" w:name="appendix"/>
       <w:r>
         <w:t xml:space="preserve">Appendix</w:t>
       </w:r>
-      <w:bookmarkEnd w:id="43"/>
+      <w:bookmarkEnd w:id="45"/>
     </w:p>
     <w:p>
       <w:pPr>
         <w:pStyle w:val="Heading2"/>
       </w:pPr>
-      <w:bookmarkStart w:id="44" w:name="supplementary-figures"/>
+      <w:bookmarkStart w:id="46" w:name="supplementary-figures"/>
       <w:r>
         <w:t xml:space="preserve">Supplementary Figures</w:t>
       </w:r>
-      <w:bookmarkEnd w:id="44"/>
+      <w:bookmarkEnd w:id="46"/>
     </w:p>
     <w:p>
       <w:pPr>
@@ -1998,7 +2165,7 @@
                     </pic:cNvPicPr>
                   </pic:nvPicPr>
                   <pic:blipFill>
-                    <a:blip r:embed="rId45"/>
+                    <a:blip r:embed="rId47"/>
                     <a:stretch>
                       <a:fillRect/>
                     </a:stretch>
@@ -2140,7 +2307,7 @@
                     </pic:cNvPicPr>
                   </pic:nvPicPr>
                   <pic:blipFill>
-                    <a:blip r:embed="rId46"/>
+                    <a:blip r:embed="rId48"/>
                     <a:stretch>
                       <a:fillRect/>
                     </a:stretch>
@@ -3167,7 +3334,7 @@
                     </pic:cNvPicPr>
                   </pic:nvPicPr>
                   <pic:blipFill>
-                    <a:blip r:embed="rId47"/>
+                    <a:blip r:embed="rId49"/>
                     <a:stretch>
                       <a:fillRect/>
                     </a:stretch>
@@ -3209,21 +3376,21 @@
       <w:pPr>
         <w:pStyle w:val="Heading2"/>
       </w:pPr>
-      <w:bookmarkStart w:id="48" w:name="supplementary-data-and-methodology"/>
+      <w:bookmarkStart w:id="50" w:name="supplementary-data-and-methodology"/>
       <w:r>
         <w:t xml:space="preserve">Supplementary data and methodology</w:t>
       </w:r>
-      <w:bookmarkEnd w:id="48"/>
+      <w:bookmarkEnd w:id="50"/>
     </w:p>
     <w:p>
       <w:pPr>
         <w:pStyle w:val="Heading3"/>
       </w:pPr>
-      <w:bookmarkStart w:id="49" w:name="selection-of-non-oa-comparator-titles"/>
+      <w:bookmarkStart w:id="51" w:name="selection-of-non-oa-comparator-titles"/>
       <w:r>
         <w:t xml:space="preserve">Selection of non-OA comparator titles</w:t>
       </w:r>
-      <w:bookmarkEnd w:id="49"/>
+      <w:bookmarkEnd w:id="51"/>
     </w:p>
     <w:p>
       <w:pPr>
@@ -3267,7 +3434,7 @@
       <w:pPr>
         <w:pStyle w:val="Compact"/>
         <w:numPr>
-          <w:numId w:val="1001"/>
+          <w:numId w:val="1003"/>
           <w:ilvl w:val="0"/>
         </w:numPr>
       </w:pPr>
@@ -3285,7 +3452,7 @@
       <w:pPr>
         <w:pStyle w:val="Compact"/>
         <w:numPr>
-          <w:numId w:val="1001"/>
+          <w:numId w:val="1003"/>
           <w:ilvl w:val="0"/>
         </w:numPr>
       </w:pPr>
@@ -3303,7 +3470,7 @@
       <w:pPr>
         <w:pStyle w:val="Compact"/>
         <w:numPr>
-          <w:numId w:val="1001"/>
+          <w:numId w:val="1003"/>
           <w:ilvl w:val="0"/>
         </w:numPr>
       </w:pPr>
@@ -3345,11 +3512,11 @@
       <w:pPr>
         <w:pStyle w:val="Heading3"/>
       </w:pPr>
-      <w:bookmarkStart w:id="50" w:name="usage-data"/>
+      <w:bookmarkStart w:id="52" w:name="usage-data"/>
       <w:r>
         <w:t xml:space="preserve">Usage data</w:t>
       </w:r>
-      <w:bookmarkEnd w:id="50"/>
+      <w:bookmarkEnd w:id="52"/>
     </w:p>
     <w:p>
       <w:pPr>
@@ -3479,7 +3646,16 @@
         <w:t xml:space="preserve"> </w:t>
       </w:r>
       <w:r>
-        <w:t xml:space="preserve">2.0 tool developed by Thelwall et al. and collected the number of URLs mentioning the title and author surname.</w:t>
+        <w:t xml:space="preserve">2.0 tool</w:t>
+      </w:r>
+      <w:r>
+        <w:t xml:space="preserve">14</w:t>
+      </w:r>
+      <w:r>
+        <w:t xml:space="preserve"> </w:t>
+      </w:r>
+      <w:r>
+        <w:t xml:space="preserve">developed by Thelwall et al. and collected the number of URLs mentioning the title and author surname.</w:t>
       </w:r>
       <w:r>
         <w:t xml:space="preserve"> </w:t>
@@ -3498,11 +3674,11 @@
       <w:pPr>
         <w:pStyle w:val="Heading3"/>
       </w:pPr>
-      <w:bookmarkStart w:id="51" w:name="logged-vs-anonymous-downloads"/>
+      <w:bookmarkStart w:id="53" w:name="logged-vs-anonymous-downloads"/>
       <w:r>
         <w:t xml:space="preserve">Logged vs anonymous downloads</w:t>
       </w:r>
-      <w:bookmarkEnd w:id="51"/>
+      <w:bookmarkEnd w:id="53"/>
     </w:p>
     <w:p>
       <w:pPr>
@@ -3554,7 +3730,7 @@
       <w:pPr>
         <w:pStyle w:val="Compact"/>
         <w:numPr>
-          <w:numId w:val="1002"/>
+          <w:numId w:val="1004"/>
           <w:ilvl w:val="0"/>
         </w:numPr>
       </w:pPr>
@@ -3566,7 +3742,7 @@
       <w:pPr>
         <w:pStyle w:val="Compact"/>
         <w:numPr>
-          <w:numId w:val="1002"/>
+          <w:numId w:val="1004"/>
           <w:ilvl w:val="0"/>
         </w:numPr>
       </w:pPr>
@@ -3578,7 +3754,7 @@
       <w:pPr>
         <w:pStyle w:val="Compact"/>
         <w:numPr>
-          <w:numId w:val="1002"/>
+          <w:numId w:val="1004"/>
           <w:ilvl w:val="0"/>
         </w:numPr>
       </w:pPr>
@@ -3604,11 +3780,11 @@
       <w:pPr>
         <w:pStyle w:val="Heading3"/>
       </w:pPr>
-      <w:bookmarkStart w:id="52" w:name="geolocation-of-downloads"/>
+      <w:bookmarkStart w:id="54" w:name="geolocation-of-downloads"/>
       <w:r>
         <w:t xml:space="preserve">Geolocation of downloads</w:t>
       </w:r>
-      <w:bookmarkEnd w:id="52"/>
+      <w:bookmarkEnd w:id="54"/>
     </w:p>
     <w:p>
       <w:pPr>
@@ -3655,11 +3831,11 @@
       <w:pPr>
         <w:pStyle w:val="Heading3"/>
       </w:pPr>
-      <w:bookmarkStart w:id="53" w:name="data-for-country-normalisation"/>
+      <w:bookmarkStart w:id="55" w:name="data-for-country-normalisation"/>
       <w:r>
         <w:t xml:space="preserve">Data for country normalisation</w:t>
       </w:r>
-      <w:bookmarkEnd w:id="53"/>
+      <w:bookmarkEnd w:id="55"/>
     </w:p>
     <w:p>
       <w:pPr>
@@ -3703,11 +3879,11 @@
       <w:pPr>
         <w:pStyle w:val="Heading3"/>
       </w:pPr>
-      <w:bookmarkStart w:id="54" w:name="statistical-measures-and-sensitivity-analysis"/>
+      <w:bookmarkStart w:id="56" w:name="statistical-measures-and-sensitivity-analysis"/>
       <w:r>
         <w:t xml:space="preserve">Statistical measures and sensitivity analysis</w:t>
       </w:r>
-      <w:bookmarkEnd w:id="54"/>
+      <w:bookmarkEnd w:id="56"/>
     </w:p>
     <w:p>
       <w:pPr>
@@ -3825,7 +4001,7 @@
                     </pic:cNvPicPr>
                   </pic:nvPicPr>
                   <pic:blipFill>
-                    <a:blip r:embed="rId55"/>
+                    <a:blip r:embed="rId57"/>
                     <a:stretch>
                       <a:fillRect/>
                     </a:stretch>
@@ -3883,7 +4059,7 @@
                     </pic:cNvPicPr>
                   </pic:nvPicPr>
                   <pic:blipFill>
-                    <a:blip r:embed="rId56"/>
+                    <a:blip r:embed="rId58"/>
                     <a:stretch>
                       <a:fillRect/>
                     </a:stretch>
@@ -3925,11 +4101,11 @@
       <w:pPr>
         <w:pStyle w:val="Heading3"/>
       </w:pPr>
-      <w:bookmarkStart w:id="57" w:name="data-processing-analysis-and-visualisation"/>
+      <w:bookmarkStart w:id="59" w:name="data-processing-analysis-and-visualisation"/>
       <w:r>
         <w:t xml:space="preserve">Data processing, analysis and visualisation</w:t>
       </w:r>
-      <w:bookmarkEnd w:id="57"/>
+      <w:bookmarkEnd w:id="59"/>
     </w:p>
     <w:p>
       <w:pPr>
@@ -3943,21 +4119,21 @@
       <w:pPr>
         <w:pStyle w:val="Heading2"/>
       </w:pPr>
-      <w:bookmarkStart w:id="58" w:name="case-study"/>
+      <w:bookmarkStart w:id="60" w:name="case-study"/>
       <w:r>
         <w:t xml:space="preserve">Case Study</w:t>
       </w:r>
-      <w:bookmarkEnd w:id="58"/>
+      <w:bookmarkEnd w:id="60"/>
     </w:p>
     <w:p>
       <w:pPr>
         <w:pStyle w:val="Heading3"/>
       </w:pPr>
-      <w:bookmarkStart w:id="59" w:name="digital-kenya"/>
+      <w:bookmarkStart w:id="61" w:name="digital-kenya"/>
       <w:r>
         <w:t xml:space="preserve">Digital Kenya</w:t>
       </w:r>
-      <w:bookmarkEnd w:id="59"/>
+      <w:bookmarkEnd w:id="61"/>
     </w:p>
     <w:p>
       <w:pPr>
@@ -4075,11 +4251,11 @@
       <w:pPr>
         <w:pStyle w:val="Heading4"/>
       </w:pPr>
-      <w:bookmarkStart w:id="60" w:name="description"/>
+      <w:bookmarkStart w:id="62" w:name="description"/>
       <w:r>
         <w:t xml:space="preserve">Description</w:t>
       </w:r>
-      <w:bookmarkEnd w:id="60"/>
+      <w:bookmarkEnd w:id="62"/>
     </w:p>
     <w:p>
       <w:pPr>
@@ -4102,11 +4278,11 @@
       <w:pPr>
         <w:pStyle w:val="Heading4"/>
       </w:pPr>
-      <w:bookmarkStart w:id="61" w:name="overall-performance"/>
+      <w:bookmarkStart w:id="63" w:name="overall-performance"/>
       <w:r>
         <w:t xml:space="preserve">Overall performance</w:t>
       </w:r>
-      <w:bookmarkEnd w:id="61"/>
+      <w:bookmarkEnd w:id="63"/>
     </w:p>
     <w:p>
       <w:pPr>
@@ -4129,11 +4305,11 @@
       <w:pPr>
         <w:pStyle w:val="Heading4"/>
       </w:pPr>
-      <w:bookmarkStart w:id="62" w:name="geographical-reach"/>
+      <w:bookmarkStart w:id="64" w:name="geographical-reach"/>
       <w:r>
         <w:t xml:space="preserve">Geographical reach</w:t>
       </w:r>
-      <w:bookmarkEnd w:id="62"/>
+      <w:bookmarkEnd w:id="64"/>
     </w:p>
     <w:p>
       <w:pPr>
@@ -4171,7 +4347,7 @@
                     </pic:cNvPicPr>
                   </pic:nvPicPr>
                   <pic:blipFill>
-                    <a:blip r:embed="rId63"/>
+                    <a:blip r:embed="rId65"/>
                     <a:stretch>
                       <a:fillRect/>
                     </a:stretch>
@@ -4639,6 +4815,202 @@
         </w:tc>
       </w:tr>
     </w:tbl>
+    <w:p>
+      <w:pPr>
+        <w:pStyle w:val="Heading1"/>
+      </w:pPr>
+      <w:bookmarkStart w:id="66" w:name="notes"/>
+      <w:r>
+        <w:t xml:space="preserve">Notes</w:t>
+      </w:r>
+      <w:bookmarkEnd w:id="66"/>
+    </w:p>
+    <w:p>
+      <w:pPr>
+        <w:pStyle w:val="Compact"/>
+        <w:numPr>
+          <w:numId w:val="1005"/>
+          <w:ilvl w:val="0"/>
+        </w:numPr>
+      </w:pPr>
+      <w:r>
+        <w:t xml:space="preserve">Davies, P. M., Simon, D. H., &amp; Connolly, M. J. L. (2008). Open access publishing, article downloads, and citations: randomised controlled trial. BMJ, 337, a568. https://doi.org/10.1136/bmj.a568</w:t>
+      </w:r>
+    </w:p>
+    <w:p>
+      <w:pPr>
+        <w:pStyle w:val="Compact"/>
+        <w:numPr>
+          <w:numId w:val="1005"/>
+          <w:ilvl w:val="0"/>
+        </w:numPr>
+      </w:pPr>
+      <w:r>
+        <w:t xml:space="preserve">Wang, X., Liu, C., Mao, W., &amp; Fang, Z. (2015). The open access advantage considering citation, article usage and social media attention. Scientometrics, 103, 555-564. https://doi.org/10.1007/s11192-015-1547-0</w:t>
+      </w:r>
+    </w:p>
+    <w:p>
+      <w:pPr>
+        <w:pStyle w:val="Compact"/>
+        <w:numPr>
+          <w:numId w:val="1005"/>
+          <w:ilvl w:val="0"/>
+        </w:numPr>
+      </w:pPr>
+      <w:r>
+        <w:t xml:space="preserve">Holmberg, K., Hedman, J., Bowman, T. D., Didegah, F., &amp; Laakso, M. (2020). Do articles in open access journals have more frequent altmetric activity than articles in subscription-based journals? An investigation of the research output of Finnish universities. Scientometrics, 122, 645-659. https://doi.org/10.1007/s11192-019-03301-x</w:t>
+      </w:r>
+    </w:p>
+    <w:p>
+      <w:pPr>
+        <w:pStyle w:val="Compact"/>
+        <w:numPr>
+          <w:numId w:val="1005"/>
+          <w:ilvl w:val="0"/>
+        </w:numPr>
+      </w:pPr>
+      <w:r>
+        <w:t xml:space="preserve">Tennant, J. P., Waldner, F., Jacques, D. C., Masuzzo, P., Collister, L. B., &amp; Hartgerink, C. H. J. (2016). The academic, economic and societal impacts of Open Access: an evidence-based review. F1000 Research, 5, 632. https://dx.doi.org/10.12688%2Ff1000research.8460.3</w:t>
+      </w:r>
+    </w:p>
+    <w:p>
+      <w:pPr>
+        <w:pStyle w:val="Compact"/>
+        <w:numPr>
+          <w:numId w:val="1005"/>
+          <w:ilvl w:val="0"/>
+        </w:numPr>
+      </w:pPr>
+      <w:r>
+        <w:t xml:space="preserve">Ozaygen, A. (2019). Analysing the usage data of open access scholarly books: What can data tell us? PhD thesis, Curtin University. http://hdl.handle.net/20.500.11937/79585</w:t>
+      </w:r>
+    </w:p>
+    <w:p>
+      <w:pPr>
+        <w:pStyle w:val="Compact"/>
+        <w:numPr>
+          <w:numId w:val="1005"/>
+          <w:ilvl w:val="0"/>
+        </w:numPr>
+      </w:pPr>
+      <w:r>
+        <w:t xml:space="preserve">COUNTER is an international non-profit membership organization of libraries, publishers and vendors. COUNTER publishes a widely accepted standard for calculating the usage of electronic resources, as well as a Code of Practice for handling and cleaning usage data for scholarly publications. See https://www.projectcounter.org/</w:t>
+      </w:r>
+    </w:p>
+    <w:p>
+      <w:pPr>
+        <w:pStyle w:val="Compact"/>
+        <w:numPr>
+          <w:numId w:val="1005"/>
+          <w:ilvl w:val="0"/>
+        </w:numPr>
+      </w:pPr>
+      <w:r>
+        <w:t xml:space="preserve">Snijder, R. (2013). Do developing countries profit from free books?: Discovery and online usage in developed and developing countries compared. Journal of Electronic Publishing, 16(1). https://doi.org/10.3998/3336451.0016.103</w:t>
+      </w:r>
+    </w:p>
+    <w:p>
+      <w:pPr>
+        <w:pStyle w:val="Compact"/>
+        <w:numPr>
+          <w:numId w:val="1005"/>
+          <w:ilvl w:val="0"/>
+        </w:numPr>
+      </w:pPr>
+      <w:r>
+        <w:t xml:space="preserve">https://www.springernature.com/gp/open-research/journals-books/books/the-oa-effect</w:t>
+      </w:r>
+    </w:p>
+    <w:p>
+      <w:pPr>
+        <w:pStyle w:val="Compact"/>
+        <w:numPr>
+          <w:numId w:val="1005"/>
+          <w:ilvl w:val="0"/>
+        </w:numPr>
+      </w:pPr>
+      <w:r>
+        <w:t xml:space="preserve">Springer Briefs and Palgrave Pivots are Springer Nature’s short-form book types, typically 50-125pp / 25,000-50,000 words. For brevity, both formats are referred to as</w:t>
+      </w:r>
+      <w:r>
+        <w:t xml:space="preserve"> </w:t>
+      </w:r>
+      <w:r>
+        <w:t xml:space="preserve">‘</w:t>
+      </w:r>
+      <w:r>
+        <w:t xml:space="preserve">briefs</w:t>
+      </w:r>
+      <w:r>
+        <w:t xml:space="preserve">’</w:t>
+      </w:r>
+      <w:r>
+        <w:t xml:space="preserve"> </w:t>
+      </w:r>
+      <w:r>
+        <w:t xml:space="preserve">throughout the report.</w:t>
+      </w:r>
+    </w:p>
+    <w:p>
+      <w:pPr>
+        <w:pStyle w:val="Compact"/>
+        <w:numPr>
+          <w:numId w:val="1005"/>
+          <w:ilvl w:val="0"/>
+        </w:numPr>
+      </w:pPr>
+      <w:r>
+        <w:t xml:space="preserve">The IP2Location lite DB9 was used for this study. https://lite.ip2location.com/database/ip-country-region-city-latitude-longitude-zipcode</w:t>
+      </w:r>
+    </w:p>
+    <w:p>
+      <w:pPr>
+        <w:pStyle w:val="Compact"/>
+        <w:numPr>
+          <w:numId w:val="1005"/>
+          <w:ilvl w:val="0"/>
+        </w:numPr>
+      </w:pPr>
+      <w:r>
+        <w:t xml:space="preserve">Webometrics aims to measure the impact of a research object across the web by examining numbers and types of hyperlinks and employing bibliometrics approaches to examine usage patterns. Almind, T. C., &amp; Ingwersen, P. (1997). Informetric analyses on the World Wide Web: Methodological approaches to webometrics. Journal of Documentation, 53(4), 404–426. https://doi.org/10.1108/EUM0000000007205</w:t>
+      </w:r>
+    </w:p>
+    <w:p>
+      <w:pPr>
+        <w:pStyle w:val="Compact"/>
+        <w:numPr>
+          <w:numId w:val="1005"/>
+          <w:ilvl w:val="0"/>
+        </w:numPr>
+      </w:pPr>
+      <w:r>
+        <w:t xml:space="preserve">A domain name is an address that people use on the internet, whether for websites or for email. It is a string of characters which usually spells out a word or the name of a company, organization or person. For the URL http://ccat.curtin.edu.au/about-us.html the domain name is curtin.edu.au.</w:t>
+      </w:r>
+    </w:p>
+    <w:p>
+      <w:pPr>
+        <w:pStyle w:val="Compact"/>
+        <w:numPr>
+          <w:numId w:val="1005"/>
+          <w:ilvl w:val="0"/>
+        </w:numPr>
+      </w:pPr>
+      <w:r>
+        <w:t xml:space="preserve">TLD refers to the last segment of a domain name, or the part that follows immediately after the period. TLDs are classified into two categories: generic TLDs (gTLD) and country-code TLDs (ccTLD). Examples of some common TLDs include .com (commercial businesses), .org (organizations), .net (network organizations), .gov (U.S. government agencies), .edu (educational facilities like universities), .ca (Canada), and .au (Australia).</w:t>
+      </w:r>
+    </w:p>
+    <w:p>
+      <w:pPr>
+        <w:pStyle w:val="Compact"/>
+        <w:numPr>
+          <w:numId w:val="1005"/>
+          <w:ilvl w:val="0"/>
+        </w:numPr>
+      </w:pPr>
+      <w:r>
+        <w:t xml:space="preserve">Webometric Analyst is a free software program that uses URL citations or title mentions to produce network diagrams, link impact reports, and web environment networks. It mainly uses Bing’s API. See http://lexiurl.wlv.ac.uk/. Thelwall, M. (2017). Web indicators for research evaluation: A practical guide. San Rafael, CA: Morgan &amp; Claypool. https://doi.org/10.2200/S00733ED1V01Y201609ICR052</w:t>
+      </w:r>
+    </w:p>
     <w:sectPr/>
   </w:body>
 </w:document>
@@ -4875,8 +5247,111 @@
       </w:pPr>
     </w:lvl>
   </w:abstractNum>
+  <w:abstractNum w:abstractNumId="991">
+    <w:nsid w:val="ea454b4c"/>
+    <w:multiLevelType w:val="multilevel"/>
+    <w:lvl w:ilvl="0">
+      <w:numFmt w:val="bullet"/>
+      <w:lvlText w:val="•"/>
+      <w:lvlJc w:val="left"/>
+      <w:pPr>
+        <w:tabs>
+          <w:tab w:val="num" w:pos="0"/>
+        </w:tabs>
+        <w:ind w:left="480" w:hanging="480"/>
+      </w:pPr>
+    </w:lvl>
+    <w:lvl w:ilvl="1">
+      <w:numFmt w:val="bullet"/>
+      <w:lvlText w:val="–"/>
+      <w:lvlJc w:val="left"/>
+      <w:pPr>
+        <w:tabs>
+          <w:tab w:val="num" w:pos="720"/>
+        </w:tabs>
+        <w:ind w:left="1200" w:hanging="480"/>
+      </w:pPr>
+    </w:lvl>
+    <w:lvl w:ilvl="2">
+      <w:numFmt w:val="bullet"/>
+      <w:lvlText w:val="•"/>
+      <w:lvlJc w:val="left"/>
+      <w:pPr>
+        <w:tabs>
+          <w:tab w:val="num" w:pos="1440"/>
+        </w:tabs>
+        <w:ind w:left="1920" w:hanging="480"/>
+      </w:pPr>
+    </w:lvl>
+    <w:lvl w:ilvl="3">
+      <w:numFmt w:val="bullet"/>
+      <w:lvlText w:val="–"/>
+      <w:lvlJc w:val="left"/>
+      <w:pPr>
+        <w:tabs>
+          <w:tab w:val="num" w:pos="2160"/>
+        </w:tabs>
+        <w:ind w:left="2640" w:hanging="480"/>
+      </w:pPr>
+    </w:lvl>
+    <w:lvl w:ilvl="4">
+      <w:numFmt w:val="bullet"/>
+      <w:lvlText w:val="•"/>
+      <w:lvlJc w:val="left"/>
+      <w:pPr>
+        <w:tabs>
+          <w:tab w:val="num" w:pos="2880"/>
+        </w:tabs>
+        <w:ind w:left="3360" w:hanging="480"/>
+      </w:pPr>
+    </w:lvl>
+    <w:lvl w:ilvl="5">
+      <w:numFmt w:val="bullet"/>
+      <w:lvlText w:val="–"/>
+      <w:lvlJc w:val="left"/>
+      <w:pPr>
+        <w:tabs>
+          <w:tab w:val="num" w:pos="3600"/>
+        </w:tabs>
+        <w:ind w:left="4080" w:hanging="480"/>
+      </w:pPr>
+    </w:lvl>
+    <w:lvl w:ilvl="6">
+      <w:numFmt w:val="bullet"/>
+      <w:lvlText w:val="•"/>
+      <w:lvlJc w:val="left"/>
+      <w:pPr>
+        <w:tabs>
+          <w:tab w:val="num" w:pos="4320"/>
+        </w:tabs>
+        <w:ind w:left="4800" w:hanging="480"/>
+      </w:pPr>
+    </w:lvl>
+    <w:lvl w:ilvl="7">
+      <w:numFmt w:val="bullet"/>
+      <w:lvlText w:val="–"/>
+      <w:lvlJc w:val="left"/>
+      <w:pPr>
+        <w:tabs>
+          <w:tab w:val="num" w:pos="5040"/>
+        </w:tabs>
+        <w:ind w:left="5520" w:hanging="480"/>
+      </w:pPr>
+    </w:lvl>
+    <w:lvl w:ilvl="8">
+      <w:numFmt w:val="bullet"/>
+      <w:lvlText w:val="•"/>
+      <w:lvlJc w:val="left"/>
+      <w:pPr>
+        <w:tabs>
+          <w:tab w:val="num" w:pos="5760"/>
+        </w:tabs>
+        <w:ind w:left="6240" w:hanging="480"/>
+      </w:pPr>
+    </w:lvl>
+  </w:abstractNum>
   <w:abstractNum w:abstractNumId="99411">
-    <w:nsid w:val="ea454b4c"/>
+    <w:nsid w:val="71315dca"/>
     <w:multiLevelType w:val="multilevel"/>
     <w:lvl w:ilvl="0">
       <w:start w:val="1"/>
@@ -4978,109 +5453,6 @@
       <w:start w:val="1"/>
       <w:numFmt w:val="decimal"/>
       <w:lvlText w:val="%9."/>
-      <w:lvlJc w:val="left"/>
-      <w:pPr>
-        <w:tabs>
-          <w:tab w:val="num" w:pos="5760"/>
-        </w:tabs>
-        <w:ind w:left="6240" w:hanging="480"/>
-      </w:pPr>
-    </w:lvl>
-  </w:abstractNum>
-  <w:abstractNum w:abstractNumId="991">
-    <w:nsid w:val="71315dca"/>
-    <w:multiLevelType w:val="multilevel"/>
-    <w:lvl w:ilvl="0">
-      <w:numFmt w:val="bullet"/>
-      <w:lvlText w:val="•"/>
-      <w:lvlJc w:val="left"/>
-      <w:pPr>
-        <w:tabs>
-          <w:tab w:val="num" w:pos="0"/>
-        </w:tabs>
-        <w:ind w:left="480" w:hanging="480"/>
-      </w:pPr>
-    </w:lvl>
-    <w:lvl w:ilvl="1">
-      <w:numFmt w:val="bullet"/>
-      <w:lvlText w:val="–"/>
-      <w:lvlJc w:val="left"/>
-      <w:pPr>
-        <w:tabs>
-          <w:tab w:val="num" w:pos="720"/>
-        </w:tabs>
-        <w:ind w:left="1200" w:hanging="480"/>
-      </w:pPr>
-    </w:lvl>
-    <w:lvl w:ilvl="2">
-      <w:numFmt w:val="bullet"/>
-      <w:lvlText w:val="•"/>
-      <w:lvlJc w:val="left"/>
-      <w:pPr>
-        <w:tabs>
-          <w:tab w:val="num" w:pos="1440"/>
-        </w:tabs>
-        <w:ind w:left="1920" w:hanging="480"/>
-      </w:pPr>
-    </w:lvl>
-    <w:lvl w:ilvl="3">
-      <w:numFmt w:val="bullet"/>
-      <w:lvlText w:val="–"/>
-      <w:lvlJc w:val="left"/>
-      <w:pPr>
-        <w:tabs>
-          <w:tab w:val="num" w:pos="2160"/>
-        </w:tabs>
-        <w:ind w:left="2640" w:hanging="480"/>
-      </w:pPr>
-    </w:lvl>
-    <w:lvl w:ilvl="4">
-      <w:numFmt w:val="bullet"/>
-      <w:lvlText w:val="•"/>
-      <w:lvlJc w:val="left"/>
-      <w:pPr>
-        <w:tabs>
-          <w:tab w:val="num" w:pos="2880"/>
-        </w:tabs>
-        <w:ind w:left="3360" w:hanging="480"/>
-      </w:pPr>
-    </w:lvl>
-    <w:lvl w:ilvl="5">
-      <w:numFmt w:val="bullet"/>
-      <w:lvlText w:val="–"/>
-      <w:lvlJc w:val="left"/>
-      <w:pPr>
-        <w:tabs>
-          <w:tab w:val="num" w:pos="3600"/>
-        </w:tabs>
-        <w:ind w:left="4080" w:hanging="480"/>
-      </w:pPr>
-    </w:lvl>
-    <w:lvl w:ilvl="6">
-      <w:numFmt w:val="bullet"/>
-      <w:lvlText w:val="•"/>
-      <w:lvlJc w:val="left"/>
-      <w:pPr>
-        <w:tabs>
-          <w:tab w:val="num" w:pos="4320"/>
-        </w:tabs>
-        <w:ind w:left="4800" w:hanging="480"/>
-      </w:pPr>
-    </w:lvl>
-    <w:lvl w:ilvl="7">
-      <w:numFmt w:val="bullet"/>
-      <w:lvlText w:val="–"/>
-      <w:lvlJc w:val="left"/>
-      <w:pPr>
-        <w:tabs>
-          <w:tab w:val="num" w:pos="5040"/>
-        </w:tabs>
-        <w:ind w:left="5520" w:hanging="480"/>
-      </w:pPr>
-    </w:lvl>
-    <w:lvl w:ilvl="8">
-      <w:numFmt w:val="bullet"/>
-      <w:lvlText w:val="•"/>
       <w:lvlJc w:val="left"/>
       <w:pPr>
         <w:tabs>
@@ -5097,6 +5469,12 @@
     <w:abstractNumId w:val="990"/>
   </w:num>
   <w:num w:numId="1001">
+    <w:abstractNumId w:val="991"/>
+  </w:num>
+  <w:num w:numId="1002">
+    <w:abstractNumId w:val="991"/>
+  </w:num>
+  <w:num w:numId="1003">
     <w:abstractNumId w:val="99411"/>
     <w:lvlOverride w:ilvl="0">
       <w:startOverride w:val="1"/>
@@ -5126,8 +5504,38 @@
       <w:startOverride w:val="1"/>
     </w:lvlOverride>
   </w:num>
-  <w:num w:numId="1002">
+  <w:num w:numId="1004">
     <w:abstractNumId w:val="991"/>
+  </w:num>
+  <w:num w:numId="1005">
+    <w:abstractNumId w:val="99411"/>
+    <w:lvlOverride w:ilvl="0">
+      <w:startOverride w:val="1"/>
+    </w:lvlOverride>
+    <w:lvlOverride w:ilvl="1">
+      <w:startOverride w:val="1"/>
+    </w:lvlOverride>
+    <w:lvlOverride w:ilvl="2">
+      <w:startOverride w:val="1"/>
+    </w:lvlOverride>
+    <w:lvlOverride w:ilvl="3">
+      <w:startOverride w:val="1"/>
+    </w:lvlOverride>
+    <w:lvlOverride w:ilvl="4">
+      <w:startOverride w:val="1"/>
+    </w:lvlOverride>
+    <w:lvlOverride w:ilvl="5">
+      <w:startOverride w:val="1"/>
+    </w:lvlOverride>
+    <w:lvlOverride w:ilvl="6">
+      <w:startOverride w:val="1"/>
+    </w:lvlOverride>
+    <w:lvlOverride w:ilvl="7">
+      <w:startOverride w:val="1"/>
+    </w:lvlOverride>
+    <w:lvlOverride w:ilvl="8">
+      <w:startOverride w:val="1"/>
+    </w:lvlOverride>
   </w:num>
 </w:numbering>
 </file>

</xml_diff>

<commit_message>
Updated calculations throughout with some issues remaining
</commit_message>
<xml_diff>
--- a/report/paper.docx
+++ b/report/paper.docx
@@ -252,7 +252,7 @@
         </w:numPr>
       </w:pPr>
       <w:r>
-        <w:t xml:space="preserve">OA books as a group have zero times more downloads than non-OA books and None the number of citations.</w:t>
+        <w:t xml:space="preserve">OA books as a group have ten times more downloads than non-OA books and more than double the number of citations.</w:t>
       </w:r>
     </w:p>
     <w:p>
@@ -587,7 +587,7 @@
         <w:pStyle w:val="BodyText"/>
       </w:pPr>
       <w:r>
-        <w:t xml:space="preserve">OA books as a group have on average zero10 times more downloads than non-OA books (first pair of bars in the top panel). There are also None the number of citations for OA books. To a lesser extent (proportionally), there is also on average a higher number of unique web domains referencing OA titles. Higher levels of usage (via all three proxies) for OA books are also observed across each of the groups by book type and discipline cluster. It can be seen that the magnitudes of difference for each metric across OA and non-OA books vary across the different groups. For example, the difference between downloads of OA books and non-OA books seems to be amplified for the biomedical sciences. However, there is a consistent pattern across the different groups that OA books are seeing more usage.</w:t>
+        <w:t xml:space="preserve">OA books as a group have on average ten10 times more downloads than non-OA books (first pair of bars in the top panel). There are also more than double the number of citations for OA books. To a lesser extent (proportionally), there is also on average a higher number of unique web domains referencing OA titles. Higher levels of usage (via all three proxies) for OA books are also observed across each of the groups by book type and discipline cluster. It can be seen that the magnitudes of difference for each metric across OA and non-OA books vary across the different groups. For example, the difference between downloads of OA books and non-OA books seems to be amplified for the biomedical sciences. However, there is a consistent pattern across the different groups that OA books are seeing more usage.</w:t>
       </w:r>
     </w:p>
     <w:p>
@@ -1057,7 +1057,7 @@
         <w:pStyle w:val="FirstParagraph"/>
       </w:pPr>
       <w:r>
-        <w:t xml:space="preserve">Overall, we find OA books having to reach more countries globally than non-OA books. Figure 3 also presented some evidence that OA books see improved usage for traditionally under-served countries and low to middle income countries. To explore this in more detail we focus on the anonymised downloads, which are solely attributed to OA books (as non-OA books can only be accessed if subscribed to, i.e., logged access). In particular, we can examine usage in countries that do not otherwise have access to Springer Nature books in digital formats. Usage of OA books was identified in 0 67 countries that recorded zero usage of the non-OA books in the data set. Of the 67 countries where only OA books recorded usage, 24 countries were from Africa. Usage of OA books from countries that do not otherwise purchase Springer Nature non-OA ebook titles totalled 0145,353 downloads, representing 01% of the total anonymous usage of OA titles.</w:t>
+        <w:t xml:space="preserve">Overall, we find OA books having to reach more countries globally than non-OA books. Figure 3 also presented some evidence that OA books see improved usage for traditionally under-served countries and low to middle income countries. To explore this in more detail we focus on the anonymised downloads, which are solely attributed to OA books (as non-OA books can only be accessed if subscribed to, i.e., logged access). In particular, we can examine usage in countries that do not otherwise have access to Springer Nature books in digital formats. Usage of OA books was identified in 38 [67] countries that recorded zero usage of the non-OA books in the data set. Of the 38 [67] countries where only OA books recorded usage, 21 [24] countries were from Africa. Usage of OA books from countries that do not otherwise purchase Springer Nature non-OA ebook titles totalled 118247[145,353] downloads, representing 1% of the total anonymous usage of OA titles.</w:t>
       </w:r>
     </w:p>
     <w:p>
@@ -1121,19 +1121,19 @@
         <w:t xml:space="preserve"> </w:t>
       </w:r>
       <w:r>
-        <w:t xml:space="preserve">A total of 067 countries with zero logged</w:t>
-      </w:r>
-      <w:r>
-        <w:t xml:space="preserve"> </w:t>
-      </w:r>
-      <w:r>
-        <w:t xml:space="preserve">usage show anonymous usage with a total of 0145,353 downloads representing 01% of the total anonymous</w:t>
-      </w:r>
-      <w:r>
-        <w:t xml:space="preserve"> </w:t>
-      </w:r>
-      <w:r>
-        <w:t xml:space="preserve">usage. Of those countries, 24 were from Africa, with others mostly in the Middle East and southeast</w:t>
+        <w:t xml:space="preserve">A total of 38 countries with zero logged</w:t>
+      </w:r>
+      <w:r>
+        <w:t xml:space="preserve"> </w:t>
+      </w:r>
+      <w:r>
+        <w:t xml:space="preserve">usage show anonymous usage with a total of 118247 downloads representing 1% of the total anonymous</w:t>
+      </w:r>
+      <w:r>
+        <w:t xml:space="preserve"> </w:t>
+      </w:r>
+      <w:r>
+        <w:t xml:space="preserve">usage. Of those countries, 21 were from Africa, with others mostly in the Middle East and southeast</w:t>
       </w:r>
       <w:r>
         <w:t xml:space="preserve"> </w:t>
@@ -1787,7 +1787,7 @@
         <w:t xml:space="preserve"> </w:t>
       </w:r>
       <w:r>
-        <w:t xml:space="preserve">(TLDs) dominating (see Table S1 in the Appendix). The top ten TLDs constitute 8080% of all web pages identified for the whole corpus of books. Overall, the difference between the number of websites and the range of TLDs between the OA and non-OA books shows a 137% increase in unique domains referencing the OA books versus non-OA titles (with the increases for each of the top ten TLDs displayed in Figure S4). This is a relatively small increase compared to the zero10-fold effect on downloads and more than doubling of the number of citations.</w:t>
+        <w:t xml:space="preserve">(TLDs) dominating (see Table S1 in the Appendix). The top ten TLDs constitute 8080% of all web pages identified for the whole corpus of books. Overall, the difference between the number of websites and the range of TLDs between the OA and non-OA books shows a 13937% increase in unique domains referencing the OA books versus non-OA titles (with the increases for each of the top ten TLDs displayed in Figure S4). This is a relatively small increase compared to the ten10-fold effect on downloads and more than doubling of the number of citations.</w:t>
       </w:r>
     </w:p>
     <w:p>

</xml_diff>

<commit_message>
Finalised version for code sharing
Minor adjustments to figures and legends for readability.
Plus a lot of fiddling with various things to get them
fully working.
</commit_message>
<xml_diff>
--- a/report/paper.docx
+++ b/report/paper.docx
@@ -17,13 +17,82 @@
         <w:pStyle w:val="FirstParagraph"/>
       </w:pPr>
       <w:r>
-        <w:t xml:space="preserve">Alkim Ozaygen, Lucy Montgomery, Cameron Neylon, Chun-Kai (Karl) Huang, + Springer team</w:t>
-      </w:r>
-    </w:p>
-    <w:p>
-      <w:pPr>
-        <w:pStyle w:val="BodyText"/>
-      </w:pPr>
+        <w:t xml:space="preserve">Alkim Ozaygen</w:t>
+      </w:r>
+      <w:r>
+        <w:rPr>
+          <w:vertAlign w:val="superscript"/>
+        </w:rPr>
+        <w:t xml:space="preserve">a</w:t>
+      </w:r>
+      <w:r>
+        <w:t xml:space="preserve">, Lucy Montgomery</w:t>
+      </w:r>
+      <w:r>
+        <w:rPr>
+          <w:vertAlign w:val="superscript"/>
+        </w:rPr>
+        <w:t xml:space="preserve">a</w:t>
+      </w:r>
+      <w:r>
+        <w:t xml:space="preserve">, Cameron Neylon</w:t>
+      </w:r>
+      <w:r>
+        <w:rPr>
+          <w:vertAlign w:val="superscript"/>
+        </w:rPr>
+        <w:t xml:space="preserve">a</w:t>
+      </w:r>
+      <w:r>
+        <w:t xml:space="preserve">, Chun-Kai (Karl) Huang</w:t>
+      </w:r>
+      <w:r>
+        <w:rPr>
+          <w:vertAlign w:val="superscript"/>
+        </w:rPr>
+        <w:t xml:space="preserve">a</w:t>
+      </w:r>
+      <w:r>
+        <w:t xml:space="preserve">, Ros Pyne</w:t>
+      </w:r>
+      <w:r>
+        <w:rPr>
+          <w:vertAlign w:val="superscript"/>
+        </w:rPr>
+        <w:t xml:space="preserve">b</w:t>
+      </w:r>
+      <w:r>
+        <w:t xml:space="preserve">, Christina Emery</w:t>
+      </w:r>
+      <w:r>
+        <w:rPr>
+          <w:vertAlign w:val="superscript"/>
+        </w:rPr>
+        <w:t xml:space="preserve">b</w:t>
+      </w:r>
+      <w:r>
+        <w:t xml:space="preserve"> </w:t>
+      </w:r>
+      <w:r>
+        <w:t xml:space="preserve">and Mithu Lucraft</w:t>
+      </w:r>
+      <w:r>
+        <w:rPr>
+          <w:vertAlign w:val="superscript"/>
+        </w:rPr>
+        <w:t xml:space="preserve">b</w:t>
+      </w:r>
+    </w:p>
+    <w:p>
+      <w:pPr>
+        <w:pStyle w:val="BodyText"/>
+      </w:pPr>
+      <w:r>
+        <w:rPr>
+          <w:vertAlign w:val="superscript"/>
+        </w:rPr>
+        <w:t xml:space="preserve">a</w:t>
+      </w:r>
       <w:r>
         <w:t xml:space="preserve">Centre for Culture and Technology, School of Media, Creative Arts and Social Inquiry, Curtin University, Bentley 6102, Western Australia</w:t>
       </w:r>
@@ -31,7 +100,13 @@
         <w:t xml:space="preserve"> </w:t>
       </w:r>
       <w:r>
-        <w:t xml:space="preserve">Springer Nature team affiliation…</w:t>
+        <w:rPr>
+          <w:vertAlign w:val="superscript"/>
+        </w:rPr>
+        <w:t xml:space="preserve">b</w:t>
+      </w:r>
+      <w:r>
+        <w:t xml:space="preserve">Springer Nature, 4 Crinan Street, London N1 9XW, UK</w:t>
       </w:r>
     </w:p>
     <w:p>
@@ -95,24 +170,36 @@
         <w:t xml:space="preserve">There are numerous potential proxies for measuring the usage of scholarly work. These include citations, downloads, website visits, social media mentions and their various forms. Through a randomised controlled trial, Davis, Simon &amp; Connolly (2008) is able to show that OA articles have higher numbers of downloads and more unique web page visitors than non-OA articles</w:t>
       </w:r>
       <w:r>
+        <w:rPr>
+          <w:vertAlign w:val="superscript"/>
+        </w:rPr>
         <w:t xml:space="preserve">1</w:t>
       </w:r>
       <w:r>
         <w:t xml:space="preserve">. Wang et al. (2015) further finds that the increased level of downloads for OA articles is sustained over time. This is found in addition to OA articles attracting more social media attention</w:t>
       </w:r>
       <w:r>
+        <w:rPr>
+          <w:vertAlign w:val="superscript"/>
+        </w:rPr>
         <w:t xml:space="preserve">2</w:t>
       </w:r>
       <w:r>
         <w:t xml:space="preserve">. However, research also found the OA advantage of altmetric activities to have significant differences across disciplines</w:t>
       </w:r>
       <w:r>
+        <w:rPr>
+          <w:vertAlign w:val="superscript"/>
+        </w:rPr>
         <w:t xml:space="preserve">3</w:t>
       </w:r>
       <w:r>
         <w:t xml:space="preserve">. The citation advantage of OA publishing remains a hotly debated issue. Although, a recent literature review shows there is relatively more research in support of the OA advantage, with the caveat that there may be a large variability across disciplines</w:t>
       </w:r>
       <w:r>
+        <w:rPr>
+          <w:vertAlign w:val="superscript"/>
+        </w:rPr>
         <w:t xml:space="preserve">4</w:t>
       </w:r>
       <w:r>
@@ -127,12 +214,18 @@
         <w:t xml:space="preserve">Most of the above findings have a strong focus on journal articles. Yet, it remains unclear whether these results can be generalised to books. In particular, there are significant differences between journal articles and books in terms of how they are hosted, shared and used online, and how they can be identified and tracked</w:t>
       </w:r>
       <w:r>
+        <w:rPr>
+          <w:vertAlign w:val="superscript"/>
+        </w:rPr>
         <w:t xml:space="preserve">5</w:t>
       </w:r>
       <w:r>
         <w:t xml:space="preserve">. These make the integration of usage data for books a challenging task. Counting Online Usage of Networked Electronic Resources (COUNTER) is an international effort to overcome some of these problems. It is a code of practice for compiling online usage statistics of electronic resources</w:t>
       </w:r>
       <w:r>
+        <w:rPr>
+          <w:vertAlign w:val="superscript"/>
+        </w:rPr>
         <w:t xml:space="preserve">6</w:t>
       </w:r>
       <w:r>
@@ -147,6 +240,9 @@
         <w:t xml:space="preserve">There is a limited amount of previous work comparing downloads of OA and non-OA books with the goal of understanding the impacts of OA on the geographies of usage. The work of Snjider (2013) showed increased usage for OA books as well as some evidence of an increase in sales</w:t>
       </w:r>
       <w:r>
+        <w:rPr>
+          <w:vertAlign w:val="superscript"/>
+        </w:rPr>
         <w:t xml:space="preserve">7</w:t>
       </w:r>
       <w:r>
@@ -179,6 +275,9 @@
         <w:t xml:space="preserve">This article, which extends the findings of Snijder (2013), provides a timely update to evidence-based arguments for the benefits of OA to scholarly books. Our analysis of a larger sample allows us to investigate these effects, particularly the geographic effects, in much greater detail. Using books available from a common source (i.e., Springer Nature) also alleviate some of the challenges discussed above. Having download data by month and various disciplines for all books allows us to confirm that downloads are higher for OA books across their whole history and across all disciplines. We also update analysis on the effects of OA across downloads, citations, and web visibility for a single large sample, following on the work undertaken by Springer Nature in 2017</w:t>
       </w:r>
       <w:r>
+        <w:rPr>
+          <w:vertAlign w:val="superscript"/>
+        </w:rPr>
         <w:t xml:space="preserve">8</w:t>
       </w:r>
       <w:r>
@@ -356,13 +455,31 @@
         <w:t xml:space="preserve">briefs</w:t>
       </w:r>
       <w:r>
+        <w:t xml:space="preserve">”</w:t>
+      </w:r>
+      <w:r>
+        <w:rPr>
+          <w:vertAlign w:val="superscript"/>
+        </w:rPr>
         <w:t xml:space="preserve">9</w:t>
       </w:r>
       <w:r>
+        <w:t xml:space="preserve">); as well as five discipline clusters:</w:t>
+      </w:r>
+      <w:r>
+        <w:t xml:space="preserve"> </w:t>
+      </w:r>
+      <w:r>
+        <w:t xml:space="preserve">“</w:t>
+      </w:r>
+      <w:r>
+        <w:t xml:space="preserve">humanities</w:t>
+      </w:r>
+      <w:r>
         <w:t xml:space="preserve">”</w:t>
       </w:r>
       <w:r>
-        <w:t xml:space="preserve">); as well as five discipline clusters:</w:t>
+        <w:t xml:space="preserve">,</w:t>
       </w:r>
       <w:r>
         <w:t xml:space="preserve"> </w:t>
@@ -371,7 +488,7 @@
         <w:t xml:space="preserve">“</w:t>
       </w:r>
       <w:r>
-        <w:t xml:space="preserve">humanities</w:t>
+        <w:t xml:space="preserve">social sciences</w:t>
       </w:r>
       <w:r>
         <w:t xml:space="preserve">”</w:t>
@@ -386,7 +503,7 @@
         <w:t xml:space="preserve">“</w:t>
       </w:r>
       <w:r>
-        <w:t xml:space="preserve">social sciences</w:t>
+        <w:t xml:space="preserve">business and economics</w:t>
       </w:r>
       <w:r>
         <w:t xml:space="preserve">”</w:t>
@@ -401,13 +518,16 @@
         <w:t xml:space="preserve">“</w:t>
       </w:r>
       <w:r>
-        <w:t xml:space="preserve">business and economics</w:t>
+        <w:t xml:space="preserve">medical, biomedical and life sciences</w:t>
       </w:r>
       <w:r>
         <w:t xml:space="preserve">”</w:t>
       </w:r>
       <w:r>
-        <w:t xml:space="preserve">,</w:t>
+        <w:t xml:space="preserve"> </w:t>
+      </w:r>
+      <w:r>
+        <w:t xml:space="preserve">and</w:t>
       </w:r>
       <w:r>
         <w:t xml:space="preserve"> </w:t>
@@ -416,30 +536,12 @@
         <w:t xml:space="preserve">“</w:t>
       </w:r>
       <w:r>
-        <w:t xml:space="preserve">medical, biomedical and life sciences</w:t>
+        <w:t xml:space="preserve">physical sciences, engineering, mathematics and computer science</w:t>
       </w:r>
       <w:r>
         <w:t xml:space="preserve">”</w:t>
       </w:r>
       <w:r>
-        <w:t xml:space="preserve"> </w:t>
-      </w:r>
-      <w:r>
-        <w:t xml:space="preserve">and</w:t>
-      </w:r>
-      <w:r>
-        <w:t xml:space="preserve"> </w:t>
-      </w:r>
-      <w:r>
-        <w:t xml:space="preserve">“</w:t>
-      </w:r>
-      <w:r>
-        <w:t xml:space="preserve">physical sciences, engineering, mathematics and computer science</w:t>
-      </w:r>
-      <w:r>
-        <w:t xml:space="preserve">”</w:t>
-      </w:r>
-      <w:r>
         <w:t xml:space="preserve">. Springer Nature also provided access to metadata relating to an additional 21,059 non-OA titles for the purposes of the study. Of the 21,059 non-OA books, a comparison set of 3,653 non-OA books was selected for closer analysis. The non-OA books were selected using a stratified random sampling procedure (stratified across combinations of book type, discipline cluster and year of publication) aimed at maximising statistical power of the sample and maintaining a consistent ratio of OA to non-OA books in each stratum.</w:t>
       </w:r>
     </w:p>
@@ -451,6 +553,9 @@
         <w:t xml:space="preserve">There are three primary metrics that are of interest to this study; namely downloads, citations and web visibility. The first two of these are supplied by Springer Nature. The Springer Nature downloads data includes country information for logged access (known institutional subscriber to Springer Nature). This is supplemented with the use of the IP2Location database</w:t>
       </w:r>
       <w:r>
+        <w:rPr>
+          <w:vertAlign w:val="superscript"/>
+        </w:rPr>
         <w:t xml:space="preserve">10</w:t>
       </w:r>
       <w:r>
@@ -460,6 +565,9 @@
         <w:t xml:space="preserve">to determine country locations of anonymous downloads. Web visibility is determined through analysis performed by a webometrics</w:t>
       </w:r>
       <w:r>
+        <w:rPr>
+          <w:vertAlign w:val="superscript"/>
+        </w:rPr>
         <w:t xml:space="preserve">11</w:t>
       </w:r>
       <w:r>
@@ -469,6 +577,9 @@
         <w:t xml:space="preserve">tool. In particular, we analyse URLs mentioning each book to extract information such as the number of unique domain names</w:t>
       </w:r>
       <w:r>
+        <w:rPr>
+          <w:vertAlign w:val="superscript"/>
+        </w:rPr>
         <w:t xml:space="preserve">12</w:t>
       </w:r>
       <w:r>
@@ -587,7 +698,7 @@
         <w:pStyle w:val="BodyText"/>
       </w:pPr>
       <w:r>
-        <w:t xml:space="preserve">OA books as a group have on average ten10 times more downloads than non-OA books (first pair of bars in the top panel). There are also more than double the number of citations for OA books. To a lesser extent (proportionally), there is also on average a higher number of unique web domains referencing OA titles. Higher levels of usage (via all three proxies) for OA books are also observed across each of the groups by book type and discipline cluster. It can be seen that the magnitudes of difference for each metric across OA and non-OA books vary across the different groups. For example, the difference between downloads of OA books and non-OA books seems to be amplified for the biomedical sciences. However, there is a consistent pattern across the different groups that OA books are seeing more usage.</w:t>
+        <w:t xml:space="preserve">OA books as a group have on average ten times more downloads than non-OA books (first pair of bars in the top panel). There are also more than double the number of citations for OA books. To a lesser extent (proportionally), there is also on average a higher number of unique web domains referencing OA titles. Higher levels of usage (via all three proxies) for OA books are also observed across each of the groups by book type and discipline cluster. It can be seen that the magnitudes of difference for each metric across OA and non-OA books vary across the different groups. For example, the difference between downloads of OA books and non-OA books seems to be amplified for the biomedical sciences. However, there is a consistent pattern across the different groups that OA books are seeing more usage.</w:t>
       </w:r>
     </w:p>
     <w:p>
@@ -612,7 +723,7 @@
               <a:graphicData uri="http://schemas.openxmlformats.org/drawingml/2006/picture">
                 <pic:pic>
                   <pic:nvPicPr>
-                    <pic:cNvPr descr="figure2full.png" id="0" name="Picture"/>
+                    <pic:cNvPr descr="figure1full.png" id="0" name="Picture"/>
                     <pic:cNvPicPr>
                       <a:picLocks noChangeArrowheads="1" noChangeAspect="1"/>
                     </pic:cNvPicPr>
@@ -650,53 +761,6 @@
         <w:pStyle w:val="BodyText"/>
       </w:pPr>
       <w:r>
-        <w:drawing>
-          <wp:inline>
-            <wp:extent cx="5334000" cy="4187545"/>
-            <wp:effectExtent b="0" l="0" r="0" t="0"/>
-            <wp:docPr descr="" title="" id="1" name="Picture"/>
-            <a:graphic>
-              <a:graphicData uri="http://schemas.openxmlformats.org/drawingml/2006/picture">
-                <pic:pic>
-                  <pic:nvPicPr>
-                    <pic:cNvPr descr="figure_adv_full.png" id="0" name="Picture"/>
-                    <pic:cNvPicPr>
-                      <a:picLocks noChangeArrowheads="1" noChangeAspect="1"/>
-                    </pic:cNvPicPr>
-                  </pic:nvPicPr>
-                  <pic:blipFill>
-                    <a:blip r:embed="rId28"/>
-                    <a:stretch>
-                      <a:fillRect/>
-                    </a:stretch>
-                  </pic:blipFill>
-                  <pic:spPr bwMode="auto">
-                    <a:xfrm>
-                      <a:off x="0" y="0"/>
-                      <a:ext cx="5334000" cy="4187545"/>
-                    </a:xfrm>
-                    <a:prstGeom prst="rect">
-                      <a:avLst/>
-                    </a:prstGeom>
-                    <a:noFill/>
-                    <a:ln w="9525">
-                      <a:noFill/>
-                      <a:headEnd/>
-                      <a:tailEnd/>
-                    </a:ln>
-                  </pic:spPr>
-                </pic:pic>
-              </a:graphicData>
-            </a:graphic>
-          </wp:inline>
-        </w:drawing>
-      </w:r>
-    </w:p>
-    <w:p>
-      <w:pPr>
-        <w:pStyle w:val="BodyText"/>
-      </w:pPr>
-      <w:r>
         <w:rPr>
           <w:i/>
         </w:rPr>
@@ -755,11 +819,11 @@
       <w:pPr>
         <w:pStyle w:val="Heading3"/>
       </w:pPr>
-      <w:bookmarkStart w:id="29" w:name="open-access-books-show-more-usage-over-time"/>
+      <w:bookmarkStart w:id="28" w:name="open-access-books-show-more-usage-over-time"/>
       <w:r>
         <w:t xml:space="preserve">Open access books show more usage over time</w:t>
       </w:r>
-      <w:bookmarkEnd w:id="29"/>
+      <w:bookmarkEnd w:id="28"/>
     </w:p>
     <w:p>
       <w:pPr>
@@ -783,13 +847,13 @@
               <a:graphicData uri="http://schemas.openxmlformats.org/drawingml/2006/picture">
                 <pic:pic>
                   <pic:nvPicPr>
-                    <pic:cNvPr descr="figure1full.png" id="0" name="Picture"/>
+                    <pic:cNvPr descr="figure2full.png" id="0" name="Picture"/>
                     <pic:cNvPicPr>
                       <a:picLocks noChangeArrowheads="1" noChangeAspect="1"/>
                     </pic:cNvPicPr>
                   </pic:nvPicPr>
                   <pic:blipFill>
-                    <a:blip r:embed="rId30"/>
+                    <a:blip r:embed="rId29"/>
                     <a:stretch>
                       <a:fillRect/>
                     </a:stretch>
@@ -889,11 +953,11 @@
       <w:pPr>
         <w:pStyle w:val="Heading3"/>
       </w:pPr>
-      <w:bookmarkStart w:id="31" w:name="open-access-books-show-usage-in-a-wider-range-of-countries"/>
+      <w:bookmarkStart w:id="30" w:name="open-access-books-show-usage-in-a-wider-range-of-countries"/>
       <w:r>
         <w:t xml:space="preserve">Open access books show usage in a wider range of countries</w:t>
       </w:r>
-      <w:bookmarkEnd w:id="31"/>
+      <w:bookmarkEnd w:id="30"/>
     </w:p>
     <w:p>
       <w:pPr>
@@ -980,7 +1044,7 @@
                     </pic:cNvPicPr>
                   </pic:nvPicPr>
                   <pic:blipFill>
-                    <a:blip r:embed="rId32"/>
+                    <a:blip r:embed="rId31"/>
                     <a:stretch>
                       <a:fillRect/>
                     </a:stretch>
@@ -1046,18 +1110,18 @@
       <w:pPr>
         <w:pStyle w:val="Heading3"/>
       </w:pPr>
-      <w:bookmarkStart w:id="33" w:name="open-access-books-show-increased-usage-for-under-served-populations-and-low-to-middle-income-countries"/>
+      <w:bookmarkStart w:id="32" w:name="open-access-books-show-increased-usage-for-under-served-populations-and-low-to-middle-income-countries"/>
       <w:r>
         <w:t xml:space="preserve">Open access books show increased usage for under-served populations and low to middle income countries</w:t>
       </w:r>
-      <w:bookmarkEnd w:id="33"/>
+      <w:bookmarkEnd w:id="32"/>
     </w:p>
     <w:p>
       <w:pPr>
         <w:pStyle w:val="FirstParagraph"/>
       </w:pPr>
       <w:r>
-        <w:t xml:space="preserve">Overall, we find OA books having to reach more countries globally than non-OA books. Figure 3 also presented some evidence that OA books see improved usage for traditionally under-served countries and low to middle income countries. To explore this in more detail we focus on the anonymised downloads, which are solely attributed to OA books (as non-OA books can only be accessed if subscribed to, i.e., logged access). In particular, we can examine usage in countries that do not otherwise have access to Springer Nature books in digital formats. Usage of OA books was identified in 38 [67] countries that recorded zero usage of the non-OA books in the data set. Of the 38 [67] countries where only OA books recorded usage, 21 [24] countries were from Africa. Usage of OA books from countries that do not otherwise purchase Springer Nature non-OA ebook titles totalled 118247[145,353] downloads, representing 1% of the total anonymous usage of OA titles.</w:t>
+        <w:t xml:space="preserve">Overall, we find OA books having to reach more countries globally than non-OA books. Figure 3 also presented some evidence that OA books see improved usage for traditionally under-served countries and low to middle income countries. To explore this in more detail we focus on the anonymised downloads, which are solely attributed to OA books (as non-OA books can only be accessed if subscribed to, i.e., logged access). In particular, we can examine usage in countries that do not otherwise have access to Springer Nature books in digital formats. Usage of OA books was identified in a wide range of countries that recorded zero usage of the non-OA books in the data set. Of these countries where only OA books recorded usage, over twenty were from Africa. Usage of OA books from countries that do not otherwise purchase Springer Nature non-OA ebook titles totalled 118,247 downloads, representing 1% of the total anonymous usage of OA titles.</w:t>
       </w:r>
     </w:p>
     <w:p>
@@ -1080,7 +1144,7 @@
                     </pic:cNvPicPr>
                   </pic:nvPicPr>
                   <pic:blipFill>
-                    <a:blip r:embed="rId34"/>
+                    <a:blip r:embed="rId33"/>
                     <a:stretch>
                       <a:fillRect/>
                     </a:stretch>
@@ -1121,19 +1185,19 @@
         <w:t xml:space="preserve"> </w:t>
       </w:r>
       <w:r>
-        <w:t xml:space="preserve">A total of 38 countries with zero logged</w:t>
-      </w:r>
-      <w:r>
-        <w:t xml:space="preserve"> </w:t>
-      </w:r>
-      <w:r>
-        <w:t xml:space="preserve">usage show anonymous usage with a total of 118247 downloads representing 1% of the total anonymous</w:t>
-      </w:r>
-      <w:r>
-        <w:t xml:space="preserve"> </w:t>
-      </w:r>
-      <w:r>
-        <w:t xml:space="preserve">usage. Of those countries, 21 were from Africa, with others mostly in the Middle East and southeast</w:t>
+        <w:t xml:space="preserve">A wide range of countries with zero logged</w:t>
+      </w:r>
+      <w:r>
+        <w:t xml:space="preserve"> </w:t>
+      </w:r>
+      <w:r>
+        <w:t xml:space="preserve">usage show anonymous usage with a total of 118,247 downloads representing 1% of the total anonymous</w:t>
+      </w:r>
+      <w:r>
+        <w:t xml:space="preserve"> </w:t>
+      </w:r>
+      <w:r>
+        <w:t xml:space="preserve">usage. Of those countries, more than twenty were from Africa, with others mostly in the Middle East and southeast</w:t>
       </w:r>
       <w:r>
         <w:t xml:space="preserve"> </w:t>
@@ -1146,11 +1210,11 @@
       <w:pPr>
         <w:pStyle w:val="Heading3"/>
       </w:pPr>
-      <w:bookmarkStart w:id="35" w:name="open-access-books-show-higher-diversity-of-usage"/>
+      <w:bookmarkStart w:id="34" w:name="open-access-books-show-higher-diversity-of-usage"/>
       <w:r>
         <w:t xml:space="preserve">Open access books show higher diversity of usage</w:t>
       </w:r>
-      <w:bookmarkEnd w:id="35"/>
+      <w:bookmarkEnd w:id="34"/>
     </w:p>
     <w:p>
       <w:pPr>
@@ -1212,7 +1276,7 @@
                     </pic:cNvPicPr>
                   </pic:nvPicPr>
                   <pic:blipFill>
-                    <a:blip r:embed="rId36"/>
+                    <a:blip r:embed="rId35"/>
                     <a:stretch>
                       <a:fillRect/>
                     </a:stretch>
@@ -1284,11 +1348,11 @@
       <w:pPr>
         <w:pStyle w:val="Heading3"/>
       </w:pPr>
-      <w:bookmarkStart w:id="37" w:name="open-access-books-show-enhanced-title-effect-on-geographic-usage"/>
+      <w:bookmarkStart w:id="36" w:name="open-access-books-show-enhanced-title-effect-on-geographic-usage"/>
       <w:r>
         <w:t xml:space="preserve">Open access books show enhanced title effect on geographic usage</w:t>
       </w:r>
-      <w:bookmarkEnd w:id="37"/>
+      <w:bookmarkEnd w:id="36"/>
     </w:p>
     <w:p>
       <w:pPr>
@@ -1569,7 +1633,7 @@
                     </pic:cNvPicPr>
                   </pic:nvPicPr>
                   <pic:blipFill>
-                    <a:blip r:embed="rId38"/>
+                    <a:blip r:embed="rId37"/>
                     <a:stretch>
                       <a:fillRect/>
                     </a:stretch>
@@ -1689,10 +1753,72 @@
       <w:pPr>
         <w:pStyle w:val="Heading3"/>
       </w:pPr>
-      <w:bookmarkStart w:id="39" w:name="anonymous-usage-versus-logged-usage"/>
+      <w:bookmarkStart w:id="38" w:name="anonymous-usage-versus-logged-usage"/>
       <w:r>
         <w:t xml:space="preserve">Anonymous usage versus logged usage</w:t>
       </w:r>
+      <w:bookmarkEnd w:id="38"/>
+    </w:p>
+    <w:p>
+      <w:pPr>
+        <w:pStyle w:val="FirstParagraph"/>
+      </w:pPr>
+      <w:r>
+        <w:t xml:space="preserve">Recall that usage (via downloads) for OA books can be categorised as logged access or anonymous access. In fact, we see significant differences in usage numbers across these two types of access. The overall number of anonymous usage is always greater than logged usage for each book: generally twice as many (with exceptions for only a small number of books in our study).</w:t>
+      </w:r>
+    </w:p>
+    <w:p>
+      <w:pPr>
+        <w:pStyle w:val="BodyText"/>
+      </w:pPr>
+      <w:r>
+        <w:t xml:space="preserve">We cannot directly ascribe anonymous usage to</w:t>
+      </w:r>
+      <w:r>
+        <w:t xml:space="preserve"> </w:t>
+      </w:r>
+      <w:r>
+        <w:t xml:space="preserve">“</w:t>
+      </w:r>
+      <w:r>
+        <w:t xml:space="preserve">general public</w:t>
+      </w:r>
+      <w:r>
+        <w:t xml:space="preserve">”</w:t>
+      </w:r>
+      <w:r>
+        <w:t xml:space="preserve"> </w:t>
+      </w:r>
+      <w:r>
+        <w:t xml:space="preserve">or</w:t>
+      </w:r>
+      <w:r>
+        <w:t xml:space="preserve"> </w:t>
+      </w:r>
+      <w:r>
+        <w:t xml:space="preserve">“</w:t>
+      </w:r>
+      <w:r>
+        <w:t xml:space="preserve">non-academic</w:t>
+      </w:r>
+      <w:r>
+        <w:t xml:space="preserve">”</w:t>
+      </w:r>
+      <w:r>
+        <w:t xml:space="preserve"> </w:t>
+      </w:r>
+      <w:r>
+        <w:t xml:space="preserve">usage because a proportion of this will be off-campus or personal device usage of scholars. However there are differences in the patterns of usage at the country-level. Anonymous usage is higher in Kenya, Brazil, India, and Iran. Logged usage is comparatively higher in Egypt. We have already noted that there is substantial anonymous usage in countries for which there is no logged usage (see Figure 4). There are also a wide range of countries with a very high proportion of anonymous usage, despite these countries including institutions that have access to non-OA content. This list includes Syria, Ukraine, Georgia, Guatemala and Sri Lanka. The distribution of downloads across countries for each type of access is displayed in Figure S3.</w:t>
+      </w:r>
+    </w:p>
+    <w:p>
+      <w:pPr>
+        <w:pStyle w:val="Heading3"/>
+      </w:pPr>
+      <w:bookmarkStart w:id="39" w:name="web-visibility-across-top-level-domains-tlds"/>
+      <w:r>
+        <w:t xml:space="preserve">Web visibility across top level domains (TLDs)</w:t>
+      </w:r>
       <w:bookmarkEnd w:id="39"/>
     </w:p>
     <w:p>
@@ -1700,68 +1826,44 @@
         <w:pStyle w:val="FirstParagraph"/>
       </w:pPr>
       <w:r>
-        <w:t xml:space="preserve">Recall that usage (via downloads) for OA books can be categorised as logged access or anonymous access. In fact, we see significant differences in usage numbers across these two types of access. The overall number of anonymous usage is always greater than logged usage for each book: generally twice as many (with exceptions for only a small number of books in our study).</w:t>
-      </w:r>
-    </w:p>
-    <w:p>
-      <w:pPr>
-        <w:pStyle w:val="BodyText"/>
-      </w:pPr>
-      <w:r>
-        <w:t xml:space="preserve">We cannot directly ascribe anonymous usage to</w:t>
-      </w:r>
-      <w:r>
-        <w:t xml:space="preserve"> </w:t>
-      </w:r>
-      <w:r>
-        <w:t xml:space="preserve">“</w:t>
-      </w:r>
-      <w:r>
-        <w:t xml:space="preserve">general public</w:t>
-      </w:r>
-      <w:r>
-        <w:t xml:space="preserve">”</w:t>
-      </w:r>
-      <w:r>
-        <w:t xml:space="preserve"> </w:t>
-      </w:r>
-      <w:r>
-        <w:t xml:space="preserve">or</w:t>
-      </w:r>
-      <w:r>
-        <w:t xml:space="preserve"> </w:t>
-      </w:r>
-      <w:r>
-        <w:t xml:space="preserve">“</w:t>
-      </w:r>
-      <w:r>
-        <w:t xml:space="preserve">non-academic</w:t>
-      </w:r>
-      <w:r>
-        <w:t xml:space="preserve">”</w:t>
-      </w:r>
-      <w:r>
-        <w:t xml:space="preserve"> </w:t>
-      </w:r>
-      <w:r>
-        <w:t xml:space="preserve">usage because a proportion of this will be off-campus or personal device usage of scholars. However there are differences in the patterns of usage at the country-level. Anonymous usage is higher in Kenya, Brazil, India, and Iran. Logged usage is comparatively higher in Egypt. We have already noted that there is substantial anonymous usage in countries for which there is no logged usage (see Figure 4). There are also a wide range of countries with a very high proportion of anonymous usage, despite these countries including institutions that have access to non-OA content. This list includes Syria, Ukraine, Georgia, Guatemala and Sri Lanka. The distribution of downloads across countries for each type of access is displayed in Figure S3.</w:t>
-      </w:r>
-    </w:p>
-    <w:p>
-      <w:pPr>
-        <w:pStyle w:val="BodyText"/>
-      </w:pPr>
-      <w:r>
-        <w:t xml:space="preserve">At the other end of the scale there is no obvious pattern in the countries that show a higher level of logged usage than anonymous usage for OA books. This list includes Turkey, Liechtenstein and Moldova, where logged and anonymous usage are quite close (Germany has almost precisely the same amount of logged and anonymous usage) and Egypt, Suriname and Taiwan where logged usage is higher than anonymous usage. Overall these differences will be the result of a complex mixture of usage patterns, internet provision and access, as well as Springer Nature market penetration. Iceland is a substantial outlier with only 514 anonymous downloads and nearly 25,000 logged. This is likely due to the SpringerLink subscription held by the Iceland Consortium which provides nationwide access.</w:t>
-      </w:r>
-    </w:p>
-    <w:p>
-      <w:pPr>
-        <w:pStyle w:val="Heading3"/>
-      </w:pPr>
-      <w:bookmarkStart w:id="40" w:name="web-visibility-across-top-level-domains-tlds"/>
-      <w:r>
-        <w:t xml:space="preserve">Web visibility across top level domains (TLDs)</w:t>
+        <w:t xml:space="preserve">In this study we use the number of unique domains determined by webometrics analysis as a proxy for web visibility. While OA books display higher levels of web visibility overall and for various categories of books (see Figure 1), these differences are proportionally much less than those depicted by downloads and citations.</w:t>
+      </w:r>
+    </w:p>
+    <w:p>
+      <w:pPr>
+        <w:pStyle w:val="BodyText"/>
+      </w:pPr>
+      <w:r>
+        <w:t xml:space="preserve">Broadly speaking the geographical representation of pages that refer to books in the corpus is consistent with the usage via downloads and citations, with European (.uk, .de, .it), North American (.edu, .ca) and Australian (.au) top level domains</w:t>
+      </w:r>
+      <w:r>
+        <w:rPr>
+          <w:vertAlign w:val="superscript"/>
+        </w:rPr>
+        <w:t xml:space="preserve">13</w:t>
+      </w:r>
+      <w:r>
+        <w:t xml:space="preserve"> </w:t>
+      </w:r>
+      <w:r>
+        <w:t xml:space="preserve">(TLDs) dominating (see Table S1 in the Appendix). The top ten TLDs constitute 80% of all web pages identified for the whole corpus of books. Overall, the difference between the number of websites and the range of TLDs between the OA and non-OA books shows a 39% increase in unique domains referencing the OA books versus non-OA titles (with the increases for each of the top ten TLDs displayed in Figure S4). This is a relatively small increase compared to the ten-fold effect on downloads and more than doubling of the number of citations.</w:t>
+      </w:r>
+    </w:p>
+    <w:p>
+      <w:pPr>
+        <w:pStyle w:val="BodyText"/>
+      </w:pPr>
+      <w:r>
+        <w:t xml:space="preserve">Springer Nature has well established and effective pathways for marketing and digital dissemination which are applied to both OA and non-OA titles. The small effect of OA on the number of websites referring to these titles is most likely to be a result of the fact that both OA and non-OA titles benefit from these processes.</w:t>
+      </w:r>
+    </w:p>
+    <w:p>
+      <w:pPr>
+        <w:pStyle w:val="Heading2"/>
+      </w:pPr>
+      <w:bookmarkStart w:id="40" w:name="limitations-and-further-work"/>
+      <w:r>
+        <w:t xml:space="preserve">Limitations and further work</w:t>
       </w:r>
       <w:bookmarkEnd w:id="40"/>
     </w:p>
@@ -1770,41 +1872,216 @@
         <w:pStyle w:val="FirstParagraph"/>
       </w:pPr>
       <w:r>
-        <w:t xml:space="preserve">In this study we use the number of unique domains determined by webometrics analysis as a proxy for web visibility. While OA books display higher levels of web visibility overall and for various categories of books (see Figure 1), these differences are proportionally much less than those depicted by downloads and citations.</w:t>
-      </w:r>
-    </w:p>
-    <w:p>
-      <w:pPr>
-        <w:pStyle w:val="BodyText"/>
-      </w:pPr>
-      <w:r>
-        <w:t xml:space="preserve">Broadly speaking the geographical representation of pages that refer to books in the corpus is consistent with the usage via downloads and citations, with European (.uk, .de, .it), North American (.edu, .ca) and Australian (.au) top level domains</w:t>
-      </w:r>
-      <w:r>
-        <w:t xml:space="preserve">13</w:t>
-      </w:r>
-      <w:r>
-        <w:t xml:space="preserve"> </w:t>
-      </w:r>
-      <w:r>
-        <w:t xml:space="preserve">(TLDs) dominating (see Table S1 in the Appendix). The top ten TLDs constitute 8080% of all web pages identified for the whole corpus of books. Overall, the difference between the number of websites and the range of TLDs between the OA and non-OA books shows a 13937% increase in unique domains referencing the OA books versus non-OA titles (with the increases for each of the top ten TLDs displayed in Figure S4). This is a relatively small increase compared to the ten10-fold effect on downloads and more than doubling of the number of citations.</w:t>
-      </w:r>
-    </w:p>
-    <w:p>
-      <w:pPr>
-        <w:pStyle w:val="BodyText"/>
-      </w:pPr>
-      <w:r>
-        <w:t xml:space="preserve">Springer Nature has well established and effective pathways for marketing and digital dissemination which are applied to both OA and non-OA titles. The small effect of OA on the number of websites referring to these titles is most likely to be a result of the fact that both OA and non-OA titles benefit from these processes.</w:t>
+        <w:t xml:space="preserve">The primary limitations of this study are that it only examines books from a single publisher; and only</w:t>
+      </w:r>
+      <w:r>
+        <w:t xml:space="preserve"> </w:t>
+      </w:r>
+      <w:r>
+        <w:t xml:space="preserve">examines usage of OA books via a single platform: SpringerLink. Springer Nature OA books are also made</w:t>
+      </w:r>
+      <w:r>
+        <w:t xml:space="preserve"> </w:t>
+      </w:r>
+      <w:r>
+        <w:t xml:space="preserve">available via a range of other platforms, including the OAPEN Digital Library, the Directory of Open Access</w:t>
+      </w:r>
+      <w:r>
+        <w:t xml:space="preserve"> </w:t>
+      </w:r>
+      <w:r>
+        <w:t xml:space="preserve">Books (DOAB), and available from Google Books, Apple Books, Amazon and funders’ own platforms. Where</w:t>
+      </w:r>
+      <w:r>
+        <w:t xml:space="preserve"> </w:t>
+      </w:r>
+      <w:r>
+        <w:t xml:space="preserve">appropriate, OA books are also indexed in Web of Science, Scopus, PubMed’s NCBI Bookshelf, PMC, Medline,</w:t>
+      </w:r>
+      <w:r>
+        <w:t xml:space="preserve"> </w:t>
+      </w:r>
+      <w:r>
+        <w:t xml:space="preserve">as well as more than 200 more abstracting and indexing services and Google Books. Usage via those platforms</w:t>
+      </w:r>
+      <w:r>
+        <w:t xml:space="preserve"> </w:t>
+      </w:r>
+      <w:r>
+        <w:t xml:space="preserve">is not captured in this study. We also only capture digital usage and reach of ebooks and do not consider</w:t>
+      </w:r>
+      <w:r>
+        <w:t xml:space="preserve"> </w:t>
+      </w:r>
+      <w:r>
+        <w:t xml:space="preserve">print sales and distribution which may also show different trends for OA and non-OA books.</w:t>
+      </w:r>
+    </w:p>
+    <w:p>
+      <w:pPr>
+        <w:pStyle w:val="BodyText"/>
+      </w:pPr>
+      <w:r>
+        <w:t xml:space="preserve">Springer Nature is a large publisher with an experienced and effective sales and marketing team, and online</w:t>
+      </w:r>
+      <w:r>
+        <w:t xml:space="preserve"> </w:t>
+      </w:r>
+      <w:r>
+        <w:t xml:space="preserve">infrastructure. We would predict that the overall effect of this would be to reduce the difference between</w:t>
+      </w:r>
+      <w:r>
+        <w:t xml:space="preserve"> </w:t>
+      </w:r>
+      <w:r>
+        <w:t xml:space="preserve">OA and non-OA books on the metrics we can measure. On the other hand, the data set used in this study is</w:t>
+      </w:r>
+      <w:r>
+        <w:t xml:space="preserve"> </w:t>
+      </w:r>
+      <w:r>
+        <w:t xml:space="preserve">significantly larger than the sets used to inform other published studies, which have used data from small</w:t>
+      </w:r>
+      <w:r>
+        <w:t xml:space="preserve"> </w:t>
+      </w:r>
+      <w:r>
+        <w:t xml:space="preserve">OA monograph publishers with a limited number of titles. To our knowledge this is the largest</w:t>
+      </w:r>
+      <w:r>
+        <w:t xml:space="preserve"> </w:t>
+      </w:r>
+      <w:r>
+        <w:t xml:space="preserve">analysis comparing usage and visibility of OA and non-OA books ever conducted. The size of the data set increases</w:t>
+      </w:r>
+      <w:r>
+        <w:t xml:space="preserve"> </w:t>
+      </w:r>
+      <w:r>
+        <w:t xml:space="preserve">confidence in the study’s conclusions.</w:t>
+      </w:r>
+    </w:p>
+    <w:p>
+      <w:pPr>
+        <w:pStyle w:val="BodyText"/>
+      </w:pPr>
+      <w:r>
+        <w:t xml:space="preserve">A significant statistical limitation is that the study was conducted on a retrospective stratified sample. We</w:t>
+      </w:r>
+      <w:r>
+        <w:t xml:space="preserve"> </w:t>
+      </w:r>
+      <w:r>
+        <w:t xml:space="preserve">therefore cannot completely rule out confounding effects resulting from variables beyond our control. Specifically</w:t>
+      </w:r>
+      <w:r>
+        <w:t xml:space="preserve"> </w:t>
+      </w:r>
+      <w:r>
+        <w:t xml:space="preserve">we have not controlled for affiliation or the prestige or fame of authors. There is some risk that there is a</w:t>
+      </w:r>
+      <w:r>
+        <w:t xml:space="preserve"> </w:t>
+      </w:r>
+      <w:r>
+        <w:t xml:space="preserve">correlation between the wealth of an institution (and therefore its ability to fund OA publication), the prestige</w:t>
+      </w:r>
+      <w:r>
+        <w:t xml:space="preserve"> </w:t>
+      </w:r>
+      <w:r>
+        <w:t xml:space="preserve">and reach of authors, and therefore the downloads and citations of books. However, the nature of our stratified</w:t>
+      </w:r>
+      <w:r>
+        <w:t xml:space="preserve"> </w:t>
+      </w:r>
+      <w:r>
+        <w:t xml:space="preserve">sample and the consistency of positive effects across all groups, for all types of book, for all disciplines, for</w:t>
+      </w:r>
+      <w:r>
+        <w:t xml:space="preserve"> </w:t>
+      </w:r>
+      <w:r>
+        <w:t xml:space="preserve">all three years of publication and for all times after publication provides confidence that the effects of OA</w:t>
+      </w:r>
+      <w:r>
+        <w:t xml:space="preserve"> </w:t>
+      </w:r>
+      <w:r>
+        <w:t xml:space="preserve">are credible.</w:t>
+      </w:r>
+    </w:p>
+    <w:p>
+      <w:pPr>
+        <w:pStyle w:val="BodyText"/>
+      </w:pPr>
+      <w:r>
+        <w:t xml:space="preserve">In some cases usage numbers are small and this can exaggerate the effects seen when seeking to normalise</w:t>
+      </w:r>
+      <w:r>
+        <w:t xml:space="preserve"> </w:t>
+      </w:r>
+      <w:r>
+        <w:t xml:space="preserve">usage. The precise size of geographic effects and to some extent the ordering should therefore not be relied</w:t>
+      </w:r>
+      <w:r>
+        <w:t xml:space="preserve"> </w:t>
+      </w:r>
+      <w:r>
+        <w:t xml:space="preserve">on. However the broad patterns of change and directions of effect are robust and the broad geographic patterns</w:t>
+      </w:r>
+      <w:r>
+        <w:t xml:space="preserve"> </w:t>
+      </w:r>
+      <w:r>
+        <w:t xml:space="preserve">of changes in usage are consistent across various subsamples and for individual books. Overall we are highly</w:t>
+      </w:r>
+      <w:r>
+        <w:t xml:space="preserve"> </w:t>
+      </w:r>
+      <w:r>
+        <w:t xml:space="preserve">confident of the claim that OA enhances usage in countries which suffer exclusion from scholarly discourse.</w:t>
+      </w:r>
+    </w:p>
+    <w:p>
+      <w:pPr>
+        <w:pStyle w:val="BodyText"/>
+      </w:pPr>
+      <w:r>
+        <w:t xml:space="preserve">The webometric analysis is reliant on construction of a search term that combines the title with author names.</w:t>
+      </w:r>
+      <w:r>
+        <w:t xml:space="preserve"> </w:t>
+      </w:r>
+      <w:r>
+        <w:t xml:space="preserve">This can be expected to experience false negatives (not all web pages referring to the book will contain</w:t>
+      </w:r>
+      <w:r>
+        <w:t xml:space="preserve"> </w:t>
+      </w:r>
+      <w:r>
+        <w:t xml:space="preserve">this information) and some false positives (particularly for short titles and common author names). Nonetheless</w:t>
+      </w:r>
+      <w:r>
+        <w:t xml:space="preserve"> </w:t>
+      </w:r>
+      <w:r>
+        <w:t xml:space="preserve">the broad pattern of visibility should be reliable and is supported by its concordance with the geographic</w:t>
+      </w:r>
+      <w:r>
+        <w:t xml:space="preserve"> </w:t>
+      </w:r>
+      <w:r>
+        <w:t xml:space="preserve">usage data.</w:t>
       </w:r>
     </w:p>
     <w:p>
       <w:pPr>
         <w:pStyle w:val="Heading2"/>
       </w:pPr>
-      <w:bookmarkStart w:id="41" w:name="limitations-and-further-work"/>
-      <w:r>
-        <w:t xml:space="preserve">Limitations and further work</w:t>
+      <w:bookmarkStart w:id="41" w:name="data-accessibility-statement"/>
+      <w:r>
+        <w:t xml:space="preserve">Data accessibility statement</w:t>
       </w:r>
       <w:bookmarkEnd w:id="41"/>
     </w:p>
@@ -1813,216 +2090,34 @@
         <w:pStyle w:val="FirstParagraph"/>
       </w:pPr>
       <w:r>
-        <w:t xml:space="preserve">The primary limitations of this study are that it only examines books from a single publisher; and only</w:t>
-      </w:r>
-      <w:r>
-        <w:t xml:space="preserve"> </w:t>
-      </w:r>
-      <w:r>
-        <w:t xml:space="preserve">examines usage of OA books via a single platform: SpringerLink. Springer Nature OA books are also made</w:t>
-      </w:r>
-      <w:r>
-        <w:t xml:space="preserve"> </w:t>
-      </w:r>
-      <w:r>
-        <w:t xml:space="preserve">available via a range of other platforms, including the OAPEN Digital Library, the Directory of Open Access</w:t>
-      </w:r>
-      <w:r>
-        <w:t xml:space="preserve"> </w:t>
-      </w:r>
-      <w:r>
-        <w:t xml:space="preserve">Books (DOAB), and available from Google Books, Apple Books, Amazon and funders’ own platforms. Where</w:t>
-      </w:r>
-      <w:r>
-        <w:t xml:space="preserve"> </w:t>
-      </w:r>
-      <w:r>
-        <w:t xml:space="preserve">appropriate, OA books are also indexed in Web of Science, Scopus, PubMed’s NCBI Bookshelf, PMC, Medline,</w:t>
-      </w:r>
-      <w:r>
-        <w:t xml:space="preserve"> </w:t>
-      </w:r>
-      <w:r>
-        <w:t xml:space="preserve">as well as more than 200 more abstracting and indexing services and Google Books. Usage via those platforms</w:t>
-      </w:r>
-      <w:r>
-        <w:t xml:space="preserve"> </w:t>
-      </w:r>
-      <w:r>
-        <w:t xml:space="preserve">is not captured in this study. We also only capture digital usage and reach of ebooks and do not consider</w:t>
-      </w:r>
-      <w:r>
-        <w:t xml:space="preserve"> </w:t>
-      </w:r>
-      <w:r>
-        <w:t xml:space="preserve">print sales and distribution which may also show different trends for OA and non-OA books.</w:t>
-      </w:r>
-    </w:p>
-    <w:p>
-      <w:pPr>
-        <w:pStyle w:val="BodyText"/>
-      </w:pPr>
-      <w:r>
-        <w:t xml:space="preserve">Springer Nature is a large publisher with an experienced and effective sales and marketing team, and online</w:t>
-      </w:r>
-      <w:r>
-        <w:t xml:space="preserve"> </w:t>
-      </w:r>
-      <w:r>
-        <w:t xml:space="preserve">infrastructure. We would predict that the overall effect of this would be to reduce the difference between</w:t>
-      </w:r>
-      <w:r>
-        <w:t xml:space="preserve"> </w:t>
-      </w:r>
-      <w:r>
-        <w:t xml:space="preserve">OA and non-OA books on the metrics we can measure. On the other hand, the data set used in this study is</w:t>
-      </w:r>
-      <w:r>
-        <w:t xml:space="preserve"> </w:t>
-      </w:r>
-      <w:r>
-        <w:t xml:space="preserve">significantly larger than the sets used to inform other published studies, which have used data from small</w:t>
-      </w:r>
-      <w:r>
-        <w:t xml:space="preserve"> </w:t>
-      </w:r>
-      <w:r>
-        <w:t xml:space="preserve">OA monograph publishers with a limited number of titles. To our knowledge this is the largest independent</w:t>
-      </w:r>
-      <w:r>
-        <w:t xml:space="preserve"> </w:t>
-      </w:r>
-      <w:r>
-        <w:t xml:space="preserve">analysis comparing usage and visibility of OA and non-OA books ever conducted. The size of the data set increases</w:t>
-      </w:r>
-      <w:r>
-        <w:t xml:space="preserve"> </w:t>
-      </w:r>
-      <w:r>
-        <w:t xml:space="preserve">confidence in the study’s conclusions.</w:t>
-      </w:r>
-    </w:p>
-    <w:p>
-      <w:pPr>
-        <w:pStyle w:val="BodyText"/>
-      </w:pPr>
-      <w:r>
-        <w:t xml:space="preserve">A significant statistical limitation is that the study was conducted on a retrospective stratified sample. We</w:t>
-      </w:r>
-      <w:r>
-        <w:t xml:space="preserve"> </w:t>
-      </w:r>
-      <w:r>
-        <w:t xml:space="preserve">therefore cannot completely rule out confounding effects resulting from variables beyond our control. Specifically</w:t>
-      </w:r>
-      <w:r>
-        <w:t xml:space="preserve"> </w:t>
-      </w:r>
-      <w:r>
-        <w:t xml:space="preserve">we have not controlled for affiliation or the prestige or fame of authors. There is some risk that there is a</w:t>
-      </w:r>
-      <w:r>
-        <w:t xml:space="preserve"> </w:t>
-      </w:r>
-      <w:r>
-        <w:t xml:space="preserve">correlation between the wealth of an institution (and therefore its ability to fund OA publication), the prestige</w:t>
-      </w:r>
-      <w:r>
-        <w:t xml:space="preserve"> </w:t>
-      </w:r>
-      <w:r>
-        <w:t xml:space="preserve">and reach of authors, and therefore the downloads and citations of books. However, the nature of our stratified</w:t>
-      </w:r>
-      <w:r>
-        <w:t xml:space="preserve"> </w:t>
-      </w:r>
-      <w:r>
-        <w:t xml:space="preserve">sample and the consistency of positive effects across all groups, for all types of book, for all disciplines, for</w:t>
-      </w:r>
-      <w:r>
-        <w:t xml:space="preserve"> </w:t>
-      </w:r>
-      <w:r>
-        <w:t xml:space="preserve">all three years of publication and for all times after publication provides confidence that the effects of OA</w:t>
-      </w:r>
-      <w:r>
-        <w:t xml:space="preserve"> </w:t>
-      </w:r>
-      <w:r>
-        <w:t xml:space="preserve">are credible.</w:t>
-      </w:r>
-    </w:p>
-    <w:p>
-      <w:pPr>
-        <w:pStyle w:val="BodyText"/>
-      </w:pPr>
-      <w:r>
-        <w:t xml:space="preserve">In some cases usage numbers are small and this can exaggerate the effects seen when seeking to normalise</w:t>
-      </w:r>
-      <w:r>
-        <w:t xml:space="preserve"> </w:t>
-      </w:r>
-      <w:r>
-        <w:t xml:space="preserve">usage. The precise size of geographic effects and to some extent the ordering should therefore not be relied</w:t>
-      </w:r>
-      <w:r>
-        <w:t xml:space="preserve"> </w:t>
-      </w:r>
-      <w:r>
-        <w:t xml:space="preserve">on. However the broad patterns of change and directions of effect are robust and the broad geographic patterns</w:t>
-      </w:r>
-      <w:r>
-        <w:t xml:space="preserve"> </w:t>
-      </w:r>
-      <w:r>
-        <w:t xml:space="preserve">of changes in usage are consistent across various subsamples and for individual books. Overall we are highly</w:t>
-      </w:r>
-      <w:r>
-        <w:t xml:space="preserve"> </w:t>
-      </w:r>
-      <w:r>
-        <w:t xml:space="preserve">confident of the claim that OA enhances usage in countries which suffer exclusion from scholarly discourse.</w:t>
-      </w:r>
-    </w:p>
-    <w:p>
-      <w:pPr>
-        <w:pStyle w:val="BodyText"/>
-      </w:pPr>
-      <w:r>
-        <w:t xml:space="preserve">The webometric analysis is reliant on construction of a search term that combines the title with author names.</w:t>
-      </w:r>
-      <w:r>
-        <w:t xml:space="preserve"> </w:t>
-      </w:r>
-      <w:r>
-        <w:t xml:space="preserve">This can be expected to experience false negatives (not all web pages referring to the book will contain</w:t>
-      </w:r>
-      <w:r>
-        <w:t xml:space="preserve"> </w:t>
-      </w:r>
-      <w:r>
-        <w:t xml:space="preserve">this information) and some false positives (particularly for short titles and common author names). Nonetheless</w:t>
-      </w:r>
-      <w:r>
-        <w:t xml:space="preserve"> </w:t>
-      </w:r>
-      <w:r>
-        <w:t xml:space="preserve">the broad pattern of visibility should be reliable and is supported by its concordance with the geographic</w:t>
-      </w:r>
-      <w:r>
-        <w:t xml:space="preserve"> </w:t>
-      </w:r>
-      <w:r>
-        <w:t xml:space="preserve">usage data.</w:t>
+        <w:t xml:space="preserve">Data and code are provided at Zenodo. As the book-level usage data is proprietary to Springer Nature we do</w:t>
+      </w:r>
+      <w:r>
+        <w:t xml:space="preserve"> </w:t>
+      </w:r>
+      <w:r>
+        <w:t xml:space="preserve">not share this detailed data. However we do provide full code for audit and hashes to ensure the provenance</w:t>
+      </w:r>
+      <w:r>
+        <w:t xml:space="preserve"> </w:t>
+      </w:r>
+      <w:r>
+        <w:t xml:space="preserve">of both raw and processed data. Data for webometrics, citations, normalisation, and the full set of titles</w:t>
+      </w:r>
+      <w:r>
+        <w:t xml:space="preserve"> </w:t>
+      </w:r>
+      <w:r>
+        <w:t xml:space="preserve">analysed are provided.</w:t>
       </w:r>
     </w:p>
     <w:p>
       <w:pPr>
         <w:pStyle w:val="Heading2"/>
       </w:pPr>
-      <w:bookmarkStart w:id="42" w:name="data-accessibility-statement"/>
-      <w:r>
-        <w:t xml:space="preserve">Data accessibility statement</w:t>
+      <w:bookmarkStart w:id="42" w:name="acknowledgements"/>
+      <w:r>
+        <w:t xml:space="preserve">Acknowledgements</w:t>
       </w:r>
       <w:bookmarkEnd w:id="42"/>
     </w:p>
@@ -2031,34 +2126,16 @@
         <w:pStyle w:val="FirstParagraph"/>
       </w:pPr>
       <w:r>
-        <w:t xml:space="preserve">Data and code are provided at Zenodo. As the book-level usage data is proprietary to Springer Nature we do</w:t>
-      </w:r>
-      <w:r>
-        <w:t xml:space="preserve"> </w:t>
-      </w:r>
-      <w:r>
-        <w:t xml:space="preserve">not share this detailed data. However we do provide full code for audit and hashes to ensure the provenance</w:t>
-      </w:r>
-      <w:r>
-        <w:t xml:space="preserve"> </w:t>
-      </w:r>
-      <w:r>
-        <w:t xml:space="preserve">of both raw and processed data. Data for webometrics, citations, normalisation, and the full set of titles</w:t>
-      </w:r>
-      <w:r>
-        <w:t xml:space="preserve"> </w:t>
-      </w:r>
-      <w:r>
-        <w:t xml:space="preserve">analysed are provided.</w:t>
+        <w:t xml:space="preserve">Springer Nature provided funding to COARD to conduct this research and also provided the data.</w:t>
       </w:r>
     </w:p>
     <w:p>
       <w:pPr>
         <w:pStyle w:val="Heading2"/>
       </w:pPr>
-      <w:bookmarkStart w:id="43" w:name="acknowledgements"/>
-      <w:r>
-        <w:t xml:space="preserve">Acknowledgements</w:t>
+      <w:bookmarkStart w:id="43" w:name="competing-interests"/>
+      <w:r>
+        <w:t xml:space="preserve">Competing interests</w:t>
       </w:r>
       <w:bookmarkEnd w:id="43"/>
     </w:p>
@@ -2067,51 +2144,75 @@
         <w:pStyle w:val="FirstParagraph"/>
       </w:pPr>
       <w:r>
-        <w:t xml:space="preserve">Springer Nature provided funding to COARD to conduct this research and also provided the data.</w:t>
-      </w:r>
+        <w:t xml:space="preserve">This work was funded by Springer Nature through a research project by COARD (previously Knowledge Unlatched Research). Springer Nature also provided the usage and citation data and were involved in the design of the open access sample set (which includes all English language open access books published across 2015-2017 by Springer Nature). The comparison set of books that are not open access was selected from the full list of comparable books by the COARD team. Several of the co-authors are from Springer Nature and were actively involved in discussion of the analysis and preparation of the article narrative.</w:t>
+      </w:r>
+    </w:p>
+    <w:p>
+      <w:pPr>
+        <w:pStyle w:val="Heading1"/>
+      </w:pPr>
+      <w:bookmarkStart w:id="44" w:name="appendix"/>
+      <w:r>
+        <w:t xml:space="preserve">Appendix</w:t>
+      </w:r>
+      <w:bookmarkEnd w:id="44"/>
     </w:p>
     <w:p>
       <w:pPr>
         <w:pStyle w:val="Heading2"/>
       </w:pPr>
-      <w:bookmarkStart w:id="44" w:name="competing-interests"/>
-      <w:r>
-        <w:t xml:space="preserve">Competing interests</w:t>
-      </w:r>
-      <w:bookmarkEnd w:id="44"/>
+      <w:bookmarkStart w:id="45" w:name="supplementary-figures"/>
+      <w:r>
+        <w:t xml:space="preserve">Supplementary Figures</w:t>
+      </w:r>
+      <w:bookmarkEnd w:id="45"/>
     </w:p>
     <w:p>
       <w:pPr>
         <w:pStyle w:val="FirstParagraph"/>
       </w:pPr>
       <w:r>
-        <w:t xml:space="preserve">This work was funded by Springer Nature through a research project by COARD (previously Knowledge Unlatched Research). Springer Nature also provided the usage and citation data and were involved in the design of the open access sample set (which includes all English language open access books published across 2015-2017 by Springer Nature). The comparison set of books that are not open access was selected from the full list of comparable books by the COARD team. Several of the co-authors are from Springer Nature and were actively involved in discussion of the analysis and preparation of the article narrative.</w:t>
-      </w:r>
-    </w:p>
-    <w:p>
-      <w:pPr>
-        <w:pStyle w:val="Heading1"/>
-      </w:pPr>
-      <w:bookmarkStart w:id="45" w:name="appendix"/>
-      <w:r>
-        <w:t xml:space="preserve">Appendix</w:t>
-      </w:r>
-      <w:bookmarkEnd w:id="45"/>
-    </w:p>
-    <w:p>
-      <w:pPr>
-        <w:pStyle w:val="Heading2"/>
-      </w:pPr>
-      <w:bookmarkStart w:id="46" w:name="supplementary-figures"/>
-      <w:r>
-        <w:t xml:space="preserve">Supplementary Figures</w:t>
-      </w:r>
-      <w:bookmarkEnd w:id="46"/>
-    </w:p>
-    <w:p>
-      <w:pPr>
-        <w:pStyle w:val="FirstParagraph"/>
-      </w:pPr>
+        <w:drawing>
+          <wp:inline>
+            <wp:extent cx="5334000" cy="5334000"/>
+            <wp:effectExtent b="0" l="0" r="0" t="0"/>
+            <wp:docPr descr="" title="" id="1" name="Picture"/>
+            <a:graphic>
+              <a:graphicData uri="http://schemas.openxmlformats.org/drawingml/2006/picture">
+                <pic:pic>
+                  <pic:nvPicPr>
+                    <pic:cNvPr descr="norm_downloads.png" id="0" name="Picture"/>
+                    <pic:cNvPicPr>
+                      <a:picLocks noChangeArrowheads="1" noChangeAspect="1"/>
+                    </pic:cNvPicPr>
+                  </pic:nvPicPr>
+                  <pic:blipFill>
+                    <a:blip r:embed="rId46"/>
+                    <a:stretch>
+                      <a:fillRect/>
+                    </a:stretch>
+                  </pic:blipFill>
+                  <pic:spPr bwMode="auto">
+                    <a:xfrm>
+                      <a:off x="0" y="0"/>
+                      <a:ext cx="5334000" cy="5334000"/>
+                    </a:xfrm>
+                    <a:prstGeom prst="rect">
+                      <a:avLst/>
+                    </a:prstGeom>
+                    <a:noFill/>
+                    <a:ln w="9525">
+                      <a:noFill/>
+                      <a:headEnd/>
+                      <a:tailEnd/>
+                    </a:ln>
+                  </pic:spPr>
+                </pic:pic>
+              </a:graphicData>
+            </a:graphic>
+          </wp:inline>
+        </w:drawing>
+      </w:r>
     </w:p>
     <w:p>
       <w:pPr>
@@ -3531,200 +3632,6 @@
       <w:r>
         <w:t xml:space="preserve">described in detail below.</w:t>
       </w:r>
-      <w:r>
-        <w:t xml:space="preserve"> </w:t>
-      </w:r>
-      <w:r>
-        <w:t xml:space="preserve">*</w:t>
-      </w:r>
-      <w:r>
-        <w:t xml:space="preserve"> </w:t>
-      </w:r>
-      <w:r>
-        <w:rPr>
-          <w:i/>
-        </w:rPr>
-        <w:t xml:space="preserve">Downloads:</w:t>
-      </w:r>
-      <w:r>
-        <w:t xml:space="preserve"> </w:t>
-      </w:r>
-      <w:r>
-        <w:t xml:space="preserve">Springer Nature made download data available for both the OA and non-OA titles included in the study</w:t>
-      </w:r>
-      <w:r>
-        <w:t xml:space="preserve"> </w:t>
-      </w:r>
-      <w:r>
-        <w:t xml:space="preserve">set. The download data is COUNTER-compliant and one download refers to one chapter download. Full-book downloads</w:t>
-      </w:r>
-      <w:r>
-        <w:t xml:space="preserve"> </w:t>
-      </w:r>
-      <w:r>
-        <w:t xml:space="preserve">are counted as one download for each chapter in the book.</w:t>
-      </w:r>
-      <w:r>
-        <w:t xml:space="preserve"> </w:t>
-      </w:r>
-      <w:r>
-        <w:t xml:space="preserve">*</w:t>
-      </w:r>
-      <w:r>
-        <w:t xml:space="preserve"> </w:t>
-      </w:r>
-      <w:r>
-        <w:rPr>
-          <w:i/>
-        </w:rPr>
-        <w:t xml:space="preserve">Citations:</w:t>
-      </w:r>
-      <w:r>
-        <w:t xml:space="preserve"> </w:t>
-      </w:r>
-      <w:r>
-        <w:t xml:space="preserve">Springer Nature also provided data on the number of citations for each book and the specific</w:t>
-      </w:r>
-      <w:r>
-        <w:t xml:space="preserve"> </w:t>
-      </w:r>
-      <w:r>
-        <w:t xml:space="preserve">imprint that published each book (e.g. Palgrave Macmillan, Springer, Birkhäuser), page and chapter counts and</w:t>
-      </w:r>
-      <w:r>
-        <w:t xml:space="preserve"> </w:t>
-      </w:r>
-      <w:r>
-        <w:t xml:space="preserve">Altmetric.com data.</w:t>
-      </w:r>
-      <w:r>
-        <w:t xml:space="preserve"> </w:t>
-      </w:r>
-      <w:r>
-        <w:t xml:space="preserve">*</w:t>
-      </w:r>
-      <w:r>
-        <w:t xml:space="preserve"> </w:t>
-      </w:r>
-      <w:r>
-        <w:rPr>
-          <w:i/>
-        </w:rPr>
-        <w:t xml:space="preserve">Web visibility:</w:t>
-      </w:r>
-      <w:r>
-        <w:t xml:space="preserve"> </w:t>
-      </w:r>
-      <w:r>
-        <w:t xml:space="preserve">The web visibility of the books included in the study is investigated as an additional</w:t>
-      </w:r>
-      <w:r>
-        <w:t xml:space="preserve"> </w:t>
-      </w:r>
-      <w:r>
-        <w:t xml:space="preserve">proxy for use of the books. It provides an indication of the extent to which digital resources are being</w:t>
-      </w:r>
-      <w:r>
-        <w:t xml:space="preserve"> </w:t>
-      </w:r>
-      <w:r>
-        <w:t xml:space="preserve">referred to, discussed, and used via the world wide web. In order to measure web visibility we used the ISBNs</w:t>
-      </w:r>
-      <w:r>
-        <w:t xml:space="preserve"> </w:t>
-      </w:r>
-      <w:r>
-        <w:t xml:space="preserve">in the study data set to establish book titles and author surnames via the Google Books’ API. Using the author</w:t>
-      </w:r>
-      <w:r>
-        <w:t xml:space="preserve"> </w:t>
-      </w:r>
-      <w:r>
-        <w:t xml:space="preserve">and title as search terms we analysed the visibility of all the books on the web using the Webometric Analyst</w:t>
-      </w:r>
-      <w:r>
-        <w:t xml:space="preserve"> </w:t>
-      </w:r>
-      <w:r>
-        <w:t xml:space="preserve">2.0 tool</w:t>
-      </w:r>
-      <w:r>
-        <w:t xml:space="preserve">14</w:t>
-      </w:r>
-      <w:r>
-        <w:t xml:space="preserve"> </w:t>
-      </w:r>
-      <w:r>
-        <w:t xml:space="preserve">developed by Thelwall et al. and collected the number of URLs mentioning the title and author surname.</w:t>
-      </w:r>
-      <w:r>
-        <w:t xml:space="preserve"> </w:t>
-      </w:r>
-      <w:r>
-        <w:t xml:space="preserve">We then extracted unique domain names and top level domains (TLDs) to analyse countries of the URLs mentioning</w:t>
-      </w:r>
-      <w:r>
-        <w:t xml:space="preserve"> </w:t>
-      </w:r>
-      <w:r>
-        <w:t xml:space="preserve">each of these titles.</w:t>
-      </w:r>
-    </w:p>
-    <w:p>
-      <w:pPr>
-        <w:pStyle w:val="Heading3"/>
-      </w:pPr>
-      <w:bookmarkStart w:id="53" w:name="logged-vs-anonymous-downloads"/>
-      <w:r>
-        <w:t xml:space="preserve">Logged vs anonymous downloads</w:t>
-      </w:r>
-      <w:bookmarkEnd w:id="53"/>
-    </w:p>
-    <w:p>
-      <w:pPr>
-        <w:pStyle w:val="FirstParagraph"/>
-      </w:pPr>
-      <w:r>
-        <w:t xml:space="preserve">The data provided by Springer Nature included information about whether a download access was</w:t>
-      </w:r>
-      <w:r>
-        <w:t xml:space="preserve"> </w:t>
-      </w:r>
-      <w:r>
-        <w:t xml:space="preserve">“</w:t>
-      </w:r>
-      <w:r>
-        <w:t xml:space="preserve">logged</w:t>
-      </w:r>
-      <w:r>
-        <w:t xml:space="preserve">”</w:t>
-      </w:r>
-      <w:r>
-        <w:t xml:space="preserve"> </w:t>
-      </w:r>
-      <w:r>
-        <w:t xml:space="preserve">(originated from the IP address range of an institution that has purchased or subscribed to at least one</w:t>
-      </w:r>
-      <w:r>
-        <w:t xml:space="preserve"> </w:t>
-      </w:r>
-      <w:r>
-        <w:t xml:space="preserve">Springer Nature product); or whether it was anonymous (originated from an IP address range not associated</w:t>
-      </w:r>
-      <w:r>
-        <w:t xml:space="preserve"> </w:t>
-      </w:r>
-      <w:r>
-        <w:t xml:space="preserve">with a subscribing university).</w:t>
-      </w:r>
-    </w:p>
-    <w:p>
-      <w:pPr>
-        <w:pStyle w:val="BodyText"/>
-      </w:pPr>
-      <w:r>
-        <w:t xml:space="preserve">Logged usage data included information relating to:</w:t>
-      </w:r>
     </w:p>
     <w:p>
       <w:pPr>
@@ -3735,7 +3642,28 @@
         </w:numPr>
       </w:pPr>
       <w:r>
-        <w:t xml:space="preserve">ISBN of the accessed book</w:t>
+        <w:rPr>
+          <w:i/>
+        </w:rPr>
+        <w:t xml:space="preserve">Downloads:</w:t>
+      </w:r>
+      <w:r>
+        <w:t xml:space="preserve"> </w:t>
+      </w:r>
+      <w:r>
+        <w:t xml:space="preserve">Springer Nature made download data available for both the OA and non-OA titles included in the study</w:t>
+      </w:r>
+      <w:r>
+        <w:t xml:space="preserve"> </w:t>
+      </w:r>
+      <w:r>
+        <w:t xml:space="preserve">set. The download data is COUNTER-compliant and one download refers to one chapter download. Full-book downloads</w:t>
+      </w:r>
+      <w:r>
+        <w:t xml:space="preserve"> </w:t>
+      </w:r>
+      <w:r>
+        <w:t xml:space="preserve">are counted as one download for each chapter in the book.</w:t>
       </w:r>
     </w:p>
     <w:p>
@@ -3747,7 +3675,28 @@
         </w:numPr>
       </w:pPr>
       <w:r>
-        <w:t xml:space="preserve">Month of download</w:t>
+        <w:rPr>
+          <w:i/>
+        </w:rPr>
+        <w:t xml:space="preserve">Citations:</w:t>
+      </w:r>
+      <w:r>
+        <w:t xml:space="preserve"> </w:t>
+      </w:r>
+      <w:r>
+        <w:t xml:space="preserve">Springer Nature also provided data on the number of citations for each book and the specific</w:t>
+      </w:r>
+      <w:r>
+        <w:t xml:space="preserve"> </w:t>
+      </w:r>
+      <w:r>
+        <w:t xml:space="preserve">imprint that published each book (e.g. Palgrave Macmillan, Springer, Birkhäuser), page and chapter counts and</w:t>
+      </w:r>
+      <w:r>
+        <w:t xml:space="preserve"> </w:t>
+      </w:r>
+      <w:r>
+        <w:t xml:space="preserve">Altmetric.com data.</w:t>
       </w:r>
     </w:p>
     <w:p>
@@ -3759,6 +3708,161 @@
         </w:numPr>
       </w:pPr>
       <w:r>
+        <w:rPr>
+          <w:i/>
+        </w:rPr>
+        <w:t xml:space="preserve">Web visibility:</w:t>
+      </w:r>
+      <w:r>
+        <w:t xml:space="preserve"> </w:t>
+      </w:r>
+      <w:r>
+        <w:t xml:space="preserve">The web visibility of the books included in the study is investigated as an additional</w:t>
+      </w:r>
+      <w:r>
+        <w:t xml:space="preserve"> </w:t>
+      </w:r>
+      <w:r>
+        <w:t xml:space="preserve">proxy for use of the books. It provides an indication of the extent to which digital resources are being</w:t>
+      </w:r>
+      <w:r>
+        <w:t xml:space="preserve"> </w:t>
+      </w:r>
+      <w:r>
+        <w:t xml:space="preserve">referred to, discussed, and used via the world wide web. In order to measure web visibility we used the ISBNs</w:t>
+      </w:r>
+      <w:r>
+        <w:t xml:space="preserve"> </w:t>
+      </w:r>
+      <w:r>
+        <w:t xml:space="preserve">in the study data set to establish book titles and author surnames via the Google Books’ API. Using the author</w:t>
+      </w:r>
+      <w:r>
+        <w:t xml:space="preserve"> </w:t>
+      </w:r>
+      <w:r>
+        <w:t xml:space="preserve">and title as search terms we analysed the visibility of all the books on the web using the Webometric Analyst</w:t>
+      </w:r>
+      <w:r>
+        <w:t xml:space="preserve"> </w:t>
+      </w:r>
+      <w:r>
+        <w:t xml:space="preserve">2.0 tool</w:t>
+      </w:r>
+      <w:r>
+        <w:rPr>
+          <w:vertAlign w:val="superscript"/>
+        </w:rPr>
+        <w:t xml:space="preserve">14</w:t>
+      </w:r>
+      <w:r>
+        <w:t xml:space="preserve"> </w:t>
+      </w:r>
+      <w:r>
+        <w:t xml:space="preserve">developed by Thelwall et al. and collected the number of URLs mentioning the title and author surname.</w:t>
+      </w:r>
+      <w:r>
+        <w:t xml:space="preserve"> </w:t>
+      </w:r>
+      <w:r>
+        <w:t xml:space="preserve">We then extracted unique domain names and top level domains (TLDs) to analyse countries of the URLs mentioning</w:t>
+      </w:r>
+      <w:r>
+        <w:t xml:space="preserve"> </w:t>
+      </w:r>
+      <w:r>
+        <w:t xml:space="preserve">each of these titles.</w:t>
+      </w:r>
+    </w:p>
+    <w:p>
+      <w:pPr>
+        <w:pStyle w:val="Heading3"/>
+      </w:pPr>
+      <w:bookmarkStart w:id="53" w:name="logged-vs-anonymous-downloads"/>
+      <w:r>
+        <w:t xml:space="preserve">Logged vs anonymous downloads</w:t>
+      </w:r>
+      <w:bookmarkEnd w:id="53"/>
+    </w:p>
+    <w:p>
+      <w:pPr>
+        <w:pStyle w:val="FirstParagraph"/>
+      </w:pPr>
+      <w:r>
+        <w:t xml:space="preserve">The data provided by Springer Nature included information about whether a download access was</w:t>
+      </w:r>
+      <w:r>
+        <w:t xml:space="preserve"> </w:t>
+      </w:r>
+      <w:r>
+        <w:t xml:space="preserve">“</w:t>
+      </w:r>
+      <w:r>
+        <w:t xml:space="preserve">logged</w:t>
+      </w:r>
+      <w:r>
+        <w:t xml:space="preserve">”</w:t>
+      </w:r>
+      <w:r>
+        <w:t xml:space="preserve"> </w:t>
+      </w:r>
+      <w:r>
+        <w:t xml:space="preserve">(originated from the IP address range of an institution that has purchased or subscribed to at least one</w:t>
+      </w:r>
+      <w:r>
+        <w:t xml:space="preserve"> </w:t>
+      </w:r>
+      <w:r>
+        <w:t xml:space="preserve">Springer Nature product); or whether it was anonymous (originated from an IP address range not associated</w:t>
+      </w:r>
+      <w:r>
+        <w:t xml:space="preserve"> </w:t>
+      </w:r>
+      <w:r>
+        <w:t xml:space="preserve">with a subscribing university).</w:t>
+      </w:r>
+    </w:p>
+    <w:p>
+      <w:pPr>
+        <w:pStyle w:val="BodyText"/>
+      </w:pPr>
+      <w:r>
+        <w:t xml:space="preserve">Logged usage data included information relating to:</w:t>
+      </w:r>
+    </w:p>
+    <w:p>
+      <w:pPr>
+        <w:pStyle w:val="Compact"/>
+        <w:numPr>
+          <w:numId w:val="1005"/>
+          <w:ilvl w:val="0"/>
+        </w:numPr>
+      </w:pPr>
+      <w:r>
+        <w:t xml:space="preserve">ISBN of the accessed book</w:t>
+      </w:r>
+    </w:p>
+    <w:p>
+      <w:pPr>
+        <w:pStyle w:val="Compact"/>
+        <w:numPr>
+          <w:numId w:val="1005"/>
+          <w:ilvl w:val="0"/>
+        </w:numPr>
+      </w:pPr>
+      <w:r>
+        <w:t xml:space="preserve">Month of download</w:t>
+      </w:r>
+    </w:p>
+    <w:p>
+      <w:pPr>
+        <w:pStyle w:val="Compact"/>
+        <w:numPr>
+          <w:numId w:val="1005"/>
+          <w:ilvl w:val="0"/>
+        </w:numPr>
+      </w:pPr>
+      <w:r>
         <w:t xml:space="preserve">Country and city information</w:t>
       </w:r>
     </w:p>
@@ -3934,7 +4038,7 @@
         <w:t xml:space="preserve"> </w:t>
       </w:r>
       <w:r>
-        <w:t xml:space="preserve">measure the geographic diversity of downloads by following closely the codes available from</w:t>
+        <w:t xml:space="preserve">measure the geographic diversity of downloads by the approach of</w:t>
       </w:r>
       <w:r>
         <w:t xml:space="preserve"> </w:t>
@@ -4112,7 +4216,31 @@
         <w:pStyle w:val="FirstParagraph"/>
       </w:pPr>
       <w:r>
-        <w:t xml:space="preserve">Data was processed and visualised using the provided Python code which is available at ###GITHUB###</w:t>
+        <w:t xml:space="preserve">Data is available at Zenodo</w:t>
+      </w:r>
+      <w:r>
+        <w:rPr>
+          <w:vertAlign w:val="superscript"/>
+        </w:rPr>
+        <w:t xml:space="preserve">15</w:t>
+      </w:r>
+      <w:r>
+        <w:t xml:space="preserve"> </w:t>
+      </w:r>
+      <w:r>
+        <w:t xml:space="preserve">and includes a description of all relevant data. Raw data and usage data is proprietary to Springer Nature and is not provided in full. Cryptographic hashes of both raw and processed data are provided to support future provenance. Full code for generating graphs and tables is provided at Zenodo</w:t>
+      </w:r>
+      <w:r>
+        <w:rPr>
+          <w:vertAlign w:val="superscript"/>
+        </w:rPr>
+        <w:t xml:space="preserve">16</w:t>
+      </w:r>
+      <w:r>
+        <w:t xml:space="preserve"> </w:t>
+      </w:r>
+      <w:r>
+        <w:t xml:space="preserve">and on Github at [https://github.com/Curtin-Open-Knowledge-Initiative/oa-book-geography]. One map in the Case Study is not generated by this code and is provided as an image instead.</w:t>
       </w:r>
     </w:p>
     <w:p>
@@ -4373,6 +4501,51 @@
           </wp:inline>
         </w:drawing>
       </w:r>
+      <w:r>
+        <w:t xml:space="preserve"> </w:t>
+      </w:r>
+      <w:r>
+        <w:drawing>
+          <wp:inline>
+            <wp:extent cx="5334000" cy="4227195"/>
+            <wp:effectExtent b="0" l="0" r="0" t="0"/>
+            <wp:docPr descr="" title="" id="1" name="Picture"/>
+            <a:graphic>
+              <a:graphicData uri="http://schemas.openxmlformats.org/drawingml/2006/picture">
+                <pic:pic>
+                  <pic:nvPicPr>
+                    <pic:cNvPr descr="city-Digital_Kenya_v2.png" id="0" name="Picture"/>
+                    <pic:cNvPicPr>
+                      <a:picLocks noChangeArrowheads="1" noChangeAspect="1"/>
+                    </pic:cNvPicPr>
+                  </pic:nvPicPr>
+                  <pic:blipFill>
+                    <a:blip r:embed="rId66"/>
+                    <a:stretch>
+                      <a:fillRect/>
+                    </a:stretch>
+                  </pic:blipFill>
+                  <pic:spPr bwMode="auto">
+                    <a:xfrm>
+                      <a:off x="0" y="0"/>
+                      <a:ext cx="5334000" cy="4227195"/>
+                    </a:xfrm>
+                    <a:prstGeom prst="rect">
+                      <a:avLst/>
+                    </a:prstGeom>
+                    <a:noFill/>
+                    <a:ln w="9525">
+                      <a:noFill/>
+                      <a:headEnd/>
+                      <a:tailEnd/>
+                    </a:ln>
+                  </pic:spPr>
+                </pic:pic>
+              </a:graphicData>
+            </a:graphic>
+          </wp:inline>
+        </w:drawing>
+      </w:r>
     </w:p>
     <w:tbl>
       <w:tblPr>
@@ -4819,17 +4992,17 @@
       <w:pPr>
         <w:pStyle w:val="Heading1"/>
       </w:pPr>
-      <w:bookmarkStart w:id="66" w:name="notes"/>
+      <w:bookmarkStart w:id="67" w:name="notes"/>
       <w:r>
         <w:t xml:space="preserve">Notes</w:t>
       </w:r>
-      <w:bookmarkEnd w:id="66"/>
+      <w:bookmarkEnd w:id="67"/>
     </w:p>
     <w:p>
       <w:pPr>
         <w:pStyle w:val="Compact"/>
         <w:numPr>
-          <w:numId w:val="1005"/>
+          <w:numId w:val="1006"/>
           <w:ilvl w:val="0"/>
         </w:numPr>
       </w:pPr>
@@ -4841,7 +5014,7 @@
       <w:pPr>
         <w:pStyle w:val="Compact"/>
         <w:numPr>
-          <w:numId w:val="1005"/>
+          <w:numId w:val="1006"/>
           <w:ilvl w:val="0"/>
         </w:numPr>
       </w:pPr>
@@ -4853,7 +5026,7 @@
       <w:pPr>
         <w:pStyle w:val="Compact"/>
         <w:numPr>
-          <w:numId w:val="1005"/>
+          <w:numId w:val="1006"/>
           <w:ilvl w:val="0"/>
         </w:numPr>
       </w:pPr>
@@ -4865,7 +5038,7 @@
       <w:pPr>
         <w:pStyle w:val="Compact"/>
         <w:numPr>
-          <w:numId w:val="1005"/>
+          <w:numId w:val="1006"/>
           <w:ilvl w:val="0"/>
         </w:numPr>
       </w:pPr>
@@ -4877,7 +5050,7 @@
       <w:pPr>
         <w:pStyle w:val="Compact"/>
         <w:numPr>
-          <w:numId w:val="1005"/>
+          <w:numId w:val="1006"/>
           <w:ilvl w:val="0"/>
         </w:numPr>
       </w:pPr>
@@ -4889,7 +5062,7 @@
       <w:pPr>
         <w:pStyle w:val="Compact"/>
         <w:numPr>
-          <w:numId w:val="1005"/>
+          <w:numId w:val="1006"/>
           <w:ilvl w:val="0"/>
         </w:numPr>
       </w:pPr>
@@ -4901,7 +5074,7 @@
       <w:pPr>
         <w:pStyle w:val="Compact"/>
         <w:numPr>
-          <w:numId w:val="1005"/>
+          <w:numId w:val="1006"/>
           <w:ilvl w:val="0"/>
         </w:numPr>
       </w:pPr>
@@ -4913,7 +5086,7 @@
       <w:pPr>
         <w:pStyle w:val="Compact"/>
         <w:numPr>
-          <w:numId w:val="1005"/>
+          <w:numId w:val="1006"/>
           <w:ilvl w:val="0"/>
         </w:numPr>
       </w:pPr>
@@ -4925,7 +5098,7 @@
       <w:pPr>
         <w:pStyle w:val="Compact"/>
         <w:numPr>
-          <w:numId w:val="1005"/>
+          <w:numId w:val="1006"/>
           <w:ilvl w:val="0"/>
         </w:numPr>
       </w:pPr>
@@ -4955,7 +5128,7 @@
       <w:pPr>
         <w:pStyle w:val="Compact"/>
         <w:numPr>
-          <w:numId w:val="1005"/>
+          <w:numId w:val="1006"/>
           <w:ilvl w:val="0"/>
         </w:numPr>
       </w:pPr>
@@ -4967,7 +5140,7 @@
       <w:pPr>
         <w:pStyle w:val="Compact"/>
         <w:numPr>
-          <w:numId w:val="1005"/>
+          <w:numId w:val="1006"/>
           <w:ilvl w:val="0"/>
         </w:numPr>
       </w:pPr>
@@ -4979,7 +5152,7 @@
       <w:pPr>
         <w:pStyle w:val="Compact"/>
         <w:numPr>
-          <w:numId w:val="1005"/>
+          <w:numId w:val="1006"/>
           <w:ilvl w:val="0"/>
         </w:numPr>
       </w:pPr>
@@ -4991,7 +5164,7 @@
       <w:pPr>
         <w:pStyle w:val="Compact"/>
         <w:numPr>
-          <w:numId w:val="1005"/>
+          <w:numId w:val="1006"/>
           <w:ilvl w:val="0"/>
         </w:numPr>
       </w:pPr>
@@ -5003,12 +5176,36 @@
       <w:pPr>
         <w:pStyle w:val="Compact"/>
         <w:numPr>
-          <w:numId w:val="1005"/>
+          <w:numId w:val="1006"/>
           <w:ilvl w:val="0"/>
         </w:numPr>
       </w:pPr>
       <w:r>
         <w:t xml:space="preserve">Webometric Analyst is a free software program that uses URL citations or title mentions to produce network diagrams, link impact reports, and web environment networks. It mainly uses Bing’s API. See http://lexiurl.wlv.ac.uk/. Thelwall, M. (2017). Web indicators for research evaluation: A practical guide. San Rafael, CA: Morgan &amp; Claypool. https://doi.org/10.2200/S00733ED1V01Y201609ICR052</w:t>
+      </w:r>
+    </w:p>
+    <w:p>
+      <w:pPr>
+        <w:pStyle w:val="Compact"/>
+        <w:numPr>
+          <w:numId w:val="1006"/>
+          <w:ilvl w:val="0"/>
+        </w:numPr>
+      </w:pPr>
+      <w:r>
+        <w:t xml:space="preserve">Ozaygen, A., Montgomery, L., Neylon, C. (2020) Data for: More Readers in More Places: The benefits of open access for scholarly books. Zenodo, https://doi.org/10.5281/zenodo.4018842</w:t>
+      </w:r>
+    </w:p>
+    <w:p>
+      <w:pPr>
+        <w:pStyle w:val="Compact"/>
+        <w:numPr>
+          <w:numId w:val="1006"/>
+          <w:ilvl w:val="0"/>
+        </w:numPr>
+      </w:pPr>
+      <w:r>
+        <w:t xml:space="preserve">Ozyagen, A., Neylon, C., Huang, C.K. (2020) Code for: More Readers in More Places: The benefits of open access for scholarly books. Zenodo, https://doi.org/10.5281/zenodo.4019215</w:t>
       </w:r>
     </w:p>
     <w:sectPr/>
@@ -5508,6 +5705,9 @@
     <w:abstractNumId w:val="991"/>
   </w:num>
   <w:num w:numId="1005">
+    <w:abstractNumId w:val="991"/>
+  </w:num>
+  <w:num w:numId="1006">
     <w:abstractNumId w:val="99411"/>
     <w:lvlOverride w:ilvl="0">
       <w:startOverride w:val="1"/>

</xml_diff>

<commit_message>
Version a for submission checking
</commit_message>
<xml_diff>
--- a/report/paper.docx
+++ b/report/paper.docx
@@ -846,7 +846,7 @@
       <w:r>
         <w:drawing>
           <wp:inline>
-            <wp:extent cx="5334000" cy="4376240"/>
+            <wp:extent cx="5334000" cy="4375383"/>
             <wp:effectExtent b="0" l="0" r="0" t="0"/>
             <wp:docPr descr="" title="" id="1" name="Picture"/>
             <a:graphic>
@@ -867,7 +867,7 @@
                   <pic:spPr bwMode="auto">
                     <a:xfrm>
                       <a:off x="0" y="0"/>
-                      <a:ext cx="5334000" cy="4376240"/>
+                      <a:ext cx="5334000" cy="4375383"/>
                     </a:xfrm>
                     <a:prstGeom prst="rect">
                       <a:avLst/>
@@ -4176,7 +4176,7 @@
       <w:r>
         <w:drawing>
           <wp:inline>
-            <wp:extent cx="5334000" cy="4483395"/>
+            <wp:extent cx="5153890" cy="4442690"/>
             <wp:effectExtent b="0" l="0" r="0" t="0"/>
             <wp:docPr descr="" title="" id="1" name="Picture"/>
             <a:graphic>
@@ -4197,7 +4197,7 @@
                   <pic:spPr bwMode="auto">
                     <a:xfrm>
                       <a:off x="0" y="0"/>
-                      <a:ext cx="5334000" cy="4483395"/>
+                      <a:ext cx="5153890" cy="4442690"/>
                     </a:xfrm>
                     <a:prstGeom prst="rect">
                       <a:avLst/>
@@ -4234,7 +4234,7 @@
       <w:r>
         <w:drawing>
           <wp:inline>
-            <wp:extent cx="5334000" cy="4483395"/>
+            <wp:extent cx="5153890" cy="4442690"/>
             <wp:effectExtent b="0" l="0" r="0" t="0"/>
             <wp:docPr descr="" title="" id="1" name="Picture"/>
             <a:graphic>
@@ -4255,7 +4255,7 @@
                   <pic:spPr bwMode="auto">
                     <a:xfrm>
                       <a:off x="0" y="0"/>
-                      <a:ext cx="5334000" cy="4483395"/>
+                      <a:ext cx="5153890" cy="4442690"/>
                     </a:xfrm>
                     <a:prstGeom prst="rect">
                       <a:avLst/>

</xml_diff>